<commit_message>
Slight modifications of the document
Due to changes in the changeSign() operation, additional documentation
had to be added
</commit_message>
<xml_diff>
--- a/Design Document.docx
+++ b/Design Document.docx
@@ -25,8 +25,13 @@
         <w:jc w:val="center"/>
       </w:pPr>
       <w:r>
-        <w:t>Michael Podimov</w:t>
-      </w:r>
+        <w:t xml:space="preserve">Michael </w:t>
+      </w:r>
+      <w:proofErr w:type="spellStart"/>
+      <w:r>
+        <w:t>Podimov</w:t>
+      </w:r>
+      <w:proofErr w:type="spellEnd"/>
     </w:p>
     <w:p>
       <w:pPr>
@@ -141,6 +146,14 @@
       </w:r>
     </w:p>
     <w:p>
+      <w:pPr>
+        <w:jc w:val="center"/>
+      </w:pPr>
+      <w:r>
+        <w:t>Diagram 1 – General UML diagram of the calculator</w:t>
+      </w:r>
+    </w:p>
+    <w:p>
       <w:r>
         <w:t>As can be seen in the UML diagram above, the MVC architecture is flexible, and allows for additional classes to exist in the system</w:t>
       </w:r>
@@ -175,7 +188,6 @@
         <w:rPr>
           <w:b/>
         </w:rPr>
-        <w:lastRenderedPageBreak/>
         <w:t>The Model Object</w:t>
       </w:r>
     </w:p>
@@ -221,11 +233,40 @@
       <w:r>
         <w:t xml:space="preserve">Numeric input is stored in </w:t>
       </w:r>
-      <w:r>
-        <w:rPr>
-          <w:b/>
-        </w:rPr>
-        <w:t>input_value : String</w:t>
+      <w:proofErr w:type="spellStart"/>
+      <w:r>
+        <w:rPr>
+          <w:b/>
+        </w:rPr>
+        <w:t>input_</w:t>
+      </w:r>
+      <w:proofErr w:type="gramStart"/>
+      <w:r>
+        <w:rPr>
+          <w:b/>
+        </w:rPr>
+        <w:t>value</w:t>
+      </w:r>
+      <w:proofErr w:type="spellEnd"/>
+      <w:r>
+        <w:rPr>
+          <w:b/>
+        </w:rPr>
+        <w:t xml:space="preserve"> :</w:t>
+      </w:r>
+      <w:proofErr w:type="gramEnd"/>
+      <w:r>
+        <w:rPr>
+          <w:b/>
+        </w:rPr>
+        <w:t xml:space="preserve"> </w:t>
+      </w:r>
+      <w:proofErr w:type="spellStart"/>
+      <w:r>
+        <w:rPr>
+          <w:b/>
+        </w:rPr>
+        <w:t>String</w:t>
       </w:r>
       <w:r>
         <w:rPr>
@@ -233,6 +274,7 @@
         </w:rPr>
         <w:t>Builder</w:t>
       </w:r>
+      <w:proofErr w:type="spellEnd"/>
       <w:r>
         <w:rPr>
           <w:b/>
@@ -324,7 +366,23 @@
         </w:drawing>
       </w:r>
     </w:p>
-    <w:p/>
+    <w:p>
+      <w:pPr>
+        <w:jc w:val="center"/>
+      </w:pPr>
+      <w:r>
+        <w:t xml:space="preserve">Diagram </w:t>
+      </w:r>
+      <w:r>
+        <w:t>2</w:t>
+      </w:r>
+      <w:r>
+        <w:t xml:space="preserve"> – General </w:t>
+      </w:r>
+      <w:r>
+        <w:t>operation of the stack in the calculator</w:t>
+      </w:r>
+    </w:p>
     <w:p>
       <w:r>
         <w:t>The Model uses the following stacks to store relevant data:</w:t>
@@ -338,23 +396,33 @@
           <w:numId w:val="2"/>
         </w:numPr>
       </w:pPr>
+      <w:proofErr w:type="spellStart"/>
       <w:r>
         <w:rPr>
           <w:b/>
         </w:rPr>
         <w:t>Calculation_</w:t>
       </w:r>
+      <w:proofErr w:type="gramStart"/>
       <w:r>
         <w:rPr>
           <w:b/>
         </w:rPr>
         <w:t>Stack</w:t>
       </w:r>
-      <w:r>
-        <w:rPr>
-          <w:b/>
-        </w:rPr>
-        <w:t xml:space="preserve"> : Stack&lt;Double&gt;</w:t>
+      <w:proofErr w:type="spellEnd"/>
+      <w:r>
+        <w:rPr>
+          <w:b/>
+        </w:rPr>
+        <w:t xml:space="preserve"> :</w:t>
+      </w:r>
+      <w:proofErr w:type="gramEnd"/>
+      <w:r>
+        <w:rPr>
+          <w:b/>
+        </w:rPr>
+        <w:t xml:space="preserve"> Stack&lt;Double&gt;</w:t>
       </w:r>
       <w:r>
         <w:t xml:space="preserve"> – holds the </w:t>
@@ -377,6 +445,7 @@
           <w:numId w:val="2"/>
         </w:numPr>
       </w:pPr>
+      <w:proofErr w:type="spellStart"/>
       <w:r>
         <w:rPr>
           <w:b/>
@@ -401,17 +470,26 @@
         </w:rPr>
         <w:t>_</w:t>
       </w:r>
+      <w:proofErr w:type="gramStart"/>
       <w:r>
         <w:rPr>
           <w:b/>
         </w:rPr>
         <w:t>Stack</w:t>
       </w:r>
-      <w:r>
-        <w:rPr>
-          <w:b/>
-        </w:rPr>
-        <w:t xml:space="preserve"> : Stack&lt;Double&gt;</w:t>
+      <w:proofErr w:type="spellEnd"/>
+      <w:r>
+        <w:rPr>
+          <w:b/>
+        </w:rPr>
+        <w:t xml:space="preserve"> :</w:t>
+      </w:r>
+      <w:proofErr w:type="gramEnd"/>
+      <w:r>
+        <w:rPr>
+          <w:b/>
+        </w:rPr>
+        <w:t xml:space="preserve"> Stack&lt;Double&gt;</w:t>
       </w:r>
       <w:r>
         <w:t xml:space="preserve"> – holds </w:t>
@@ -431,6 +509,7 @@
       <w:r>
         <w:t xml:space="preserve"> operations that are stored in the Calculations Stack. This is needed for the </w:t>
       </w:r>
+      <w:proofErr w:type="gramStart"/>
       <w:r>
         <w:rPr>
           <w:b/>
@@ -447,7 +526,14 @@
         <w:rPr>
           <w:b/>
         </w:rPr>
-        <w:t>()</w:t>
+        <w:t>(</w:t>
+      </w:r>
+      <w:proofErr w:type="gramEnd"/>
+      <w:r>
+        <w:rPr>
+          <w:b/>
+        </w:rPr>
+        <w:t>)</w:t>
       </w:r>
       <w:r>
         <w:t xml:space="preserve"> operation (see</w:t>
@@ -464,23 +550,33 @@
           <w:numId w:val="2"/>
         </w:numPr>
       </w:pPr>
+      <w:proofErr w:type="spellStart"/>
       <w:r>
         <w:rPr>
           <w:b/>
         </w:rPr>
         <w:t>History_</w:t>
       </w:r>
+      <w:proofErr w:type="gramStart"/>
       <w:r>
         <w:rPr>
           <w:b/>
         </w:rPr>
         <w:t>Stack</w:t>
       </w:r>
-      <w:r>
-        <w:rPr>
-          <w:b/>
-        </w:rPr>
-        <w:t xml:space="preserve"> : Stack&lt;String&gt;</w:t>
+      <w:proofErr w:type="spellEnd"/>
+      <w:r>
+        <w:rPr>
+          <w:b/>
+        </w:rPr>
+        <w:t xml:space="preserve"> :</w:t>
+      </w:r>
+      <w:proofErr w:type="gramEnd"/>
+      <w:r>
+        <w:rPr>
+          <w:b/>
+        </w:rPr>
+        <w:t xml:space="preserve"> Stack&lt;String&gt;</w:t>
       </w:r>
       <w:r>
         <w:t xml:space="preserve"> – holds the string representation of input and mathematic operations (</w:t>
@@ -500,32 +596,50 @@
           <w:numId w:val="2"/>
         </w:numPr>
       </w:pPr>
+      <w:proofErr w:type="spellStart"/>
       <w:r>
         <w:rPr>
           <w:b/>
         </w:rPr>
         <w:t>Print_</w:t>
       </w:r>
+      <w:proofErr w:type="gramStart"/>
       <w:r>
         <w:rPr>
           <w:b/>
         </w:rPr>
         <w:t>Stack</w:t>
       </w:r>
-      <w:r>
-        <w:rPr>
-          <w:b/>
-        </w:rPr>
-        <w:t xml:space="preserve"> : Stack&lt;String&gt;</w:t>
+      <w:proofErr w:type="spellEnd"/>
+      <w:r>
+        <w:rPr>
+          <w:b/>
+        </w:rPr>
+        <w:t xml:space="preserve"> :</w:t>
+      </w:r>
+      <w:proofErr w:type="gramEnd"/>
+      <w:r>
+        <w:rPr>
+          <w:b/>
+        </w:rPr>
+        <w:t xml:space="preserve"> Stack&lt;String&gt;</w:t>
       </w:r>
       <w:r>
         <w:t xml:space="preserve"> – a temporary stack used by the </w:t>
       </w:r>
-      <w:r>
-        <w:rPr>
-          <w:b/>
-        </w:rPr>
-        <w:t xml:space="preserve">printHistory() </w:t>
+      <w:proofErr w:type="spellStart"/>
+      <w:r>
+        <w:rPr>
+          <w:b/>
+        </w:rPr>
+        <w:t>printHistory</w:t>
+      </w:r>
+      <w:proofErr w:type="spellEnd"/>
+      <w:r>
+        <w:rPr>
+          <w:b/>
+        </w:rPr>
+        <w:t xml:space="preserve">() </w:t>
       </w:r>
       <w:r>
         <w:t>operation (see below), to convert the postfix input to infix output.</w:t>
@@ -539,23 +653,39 @@
           <w:numId w:val="2"/>
         </w:numPr>
       </w:pPr>
+      <w:proofErr w:type="spellStart"/>
       <w:r>
         <w:rPr>
           <w:b/>
         </w:rPr>
         <w:t>Comma_</w:t>
       </w:r>
-      <w:r>
-        <w:rPr>
-          <w:b/>
-        </w:rPr>
-        <w:t xml:space="preserve">Stack </w:t>
-      </w:r>
-      <w:r>
-        <w:rPr>
-          <w:b/>
-        </w:rPr>
-        <w:t>: Stack&lt;Integer&gt;</w:t>
+      <w:proofErr w:type="gramStart"/>
+      <w:r>
+        <w:rPr>
+          <w:b/>
+        </w:rPr>
+        <w:t>Stack</w:t>
+      </w:r>
+      <w:proofErr w:type="spellEnd"/>
+      <w:r>
+        <w:rPr>
+          <w:b/>
+        </w:rPr>
+        <w:t xml:space="preserve"> </w:t>
+      </w:r>
+      <w:r>
+        <w:rPr>
+          <w:b/>
+        </w:rPr>
+        <w:t>:</w:t>
+      </w:r>
+      <w:proofErr w:type="gramEnd"/>
+      <w:r>
+        <w:rPr>
+          <w:b/>
+        </w:rPr>
+        <w:t xml:space="preserve"> Stack&lt;Integer&gt;</w:t>
       </w:r>
       <w:r>
         <w:t xml:space="preserve"> </w:t>
@@ -572,11 +702,27 @@
           <w:numId w:val="2"/>
         </w:numPr>
       </w:pPr>
-      <w:r>
-        <w:rPr>
-          <w:b/>
-        </w:rPr>
-        <w:t xml:space="preserve">precedenceStack : Stack&lt;Integer&gt; - </w:t>
+      <w:proofErr w:type="spellStart"/>
+      <w:proofErr w:type="gramStart"/>
+      <w:r>
+        <w:rPr>
+          <w:b/>
+        </w:rPr>
+        <w:t>precedenceStack</w:t>
+      </w:r>
+      <w:proofErr w:type="spellEnd"/>
+      <w:r>
+        <w:rPr>
+          <w:b/>
+        </w:rPr>
+        <w:t xml:space="preserve"> :</w:t>
+      </w:r>
+      <w:proofErr w:type="gramEnd"/>
+      <w:r>
+        <w:rPr>
+          <w:b/>
+        </w:rPr>
+        <w:t xml:space="preserve"> Stack&lt;Integer&gt; - </w:t>
       </w:r>
       <w:r>
         <w:t>Holds precedence values for operators</w:t>
@@ -584,11 +730,27 @@
       <w:r>
         <w:t xml:space="preserve"> and number. Used in the </w:t>
       </w:r>
-      <w:r>
-        <w:rPr>
-          <w:b/>
-        </w:rPr>
-        <w:t>printHistory()</w:t>
+      <w:proofErr w:type="spellStart"/>
+      <w:proofErr w:type="gramStart"/>
+      <w:r>
+        <w:rPr>
+          <w:b/>
+        </w:rPr>
+        <w:t>printHistory</w:t>
+      </w:r>
+      <w:proofErr w:type="spellEnd"/>
+      <w:r>
+        <w:rPr>
+          <w:b/>
+        </w:rPr>
+        <w:t>(</w:t>
+      </w:r>
+      <w:proofErr w:type="gramEnd"/>
+      <w:r>
+        <w:rPr>
+          <w:b/>
+        </w:rPr>
+        <w:t>)</w:t>
       </w:r>
       <w:r>
         <w:rPr>
@@ -599,11 +761,19 @@
       <w:r>
         <w:t xml:space="preserve">to minimize the number of parenthesis in the </w:t>
       </w:r>
-      <w:r>
-        <w:rPr>
-          <w:b/>
-        </w:rPr>
-        <w:t xml:space="preserve">history_value </w:t>
+      <w:proofErr w:type="spellStart"/>
+      <w:r>
+        <w:rPr>
+          <w:b/>
+        </w:rPr>
+        <w:t>history_value</w:t>
+      </w:r>
+      <w:proofErr w:type="spellEnd"/>
+      <w:r>
+        <w:rPr>
+          <w:b/>
+        </w:rPr>
+        <w:t xml:space="preserve"> </w:t>
       </w:r>
       <w:r>
         <w:t>(see the Requirements document).</w:t>
@@ -615,7 +785,6 @@
     <w:p/>
     <w:p>
       <w:r>
-        <w:lastRenderedPageBreak/>
         <w:t>The calculator displays 3</w:t>
       </w:r>
       <w:r>
@@ -630,11 +799,47 @@
           <w:numId w:val="4"/>
         </w:numPr>
       </w:pPr>
-      <w:r>
-        <w:rPr>
-          <w:b/>
-        </w:rPr>
-        <w:t xml:space="preserve">history_value : StringBuilder </w:t>
+      <w:proofErr w:type="spellStart"/>
+      <w:r>
+        <w:rPr>
+          <w:b/>
+        </w:rPr>
+        <w:t>history_</w:t>
+      </w:r>
+      <w:proofErr w:type="gramStart"/>
+      <w:r>
+        <w:rPr>
+          <w:b/>
+        </w:rPr>
+        <w:t>value</w:t>
+      </w:r>
+      <w:proofErr w:type="spellEnd"/>
+      <w:r>
+        <w:rPr>
+          <w:b/>
+        </w:rPr>
+        <w:t xml:space="preserve"> :</w:t>
+      </w:r>
+      <w:proofErr w:type="gramEnd"/>
+      <w:r>
+        <w:rPr>
+          <w:b/>
+        </w:rPr>
+        <w:t xml:space="preserve"> </w:t>
+      </w:r>
+      <w:proofErr w:type="spellStart"/>
+      <w:r>
+        <w:rPr>
+          <w:b/>
+        </w:rPr>
+        <w:t>StringBuilder</w:t>
+      </w:r>
+      <w:proofErr w:type="spellEnd"/>
+      <w:r>
+        <w:rPr>
+          <w:b/>
+        </w:rPr>
+        <w:t xml:space="preserve"> </w:t>
       </w:r>
       <w:r>
         <w:t xml:space="preserve">- </w:t>
@@ -654,24 +859,28 @@
       <w:r>
         <w:t xml:space="preserve"> and is stored in the </w:t>
       </w:r>
+      <w:proofErr w:type="spellStart"/>
       <w:r>
         <w:rPr>
           <w:b/>
         </w:rPr>
         <w:t>History_Stack</w:t>
       </w:r>
+      <w:proofErr w:type="spellEnd"/>
       <w:r>
         <w:t>, as well as any operations that might have occurred.</w:t>
       </w:r>
       <w:r>
         <w:t xml:space="preserve"> This output is generated by converting the postfix data in the </w:t>
       </w:r>
+      <w:proofErr w:type="spellStart"/>
       <w:r>
         <w:rPr>
           <w:b/>
         </w:rPr>
         <w:t>History_Stack</w:t>
       </w:r>
+      <w:proofErr w:type="spellEnd"/>
       <w:r>
         <w:t xml:space="preserve"> </w:t>
       </w:r>
@@ -687,12 +896,42 @@
           <w:numId w:val="4"/>
         </w:numPr>
       </w:pPr>
-      <w:r>
-        <w:rPr>
-          <w:b/>
-        </w:rPr>
-        <w:t>input_value : StringBuilder</w:t>
-      </w:r>
+      <w:proofErr w:type="spellStart"/>
+      <w:r>
+        <w:rPr>
+          <w:b/>
+        </w:rPr>
+        <w:t>input_</w:t>
+      </w:r>
+      <w:proofErr w:type="gramStart"/>
+      <w:r>
+        <w:rPr>
+          <w:b/>
+        </w:rPr>
+        <w:t>value</w:t>
+      </w:r>
+      <w:proofErr w:type="spellEnd"/>
+      <w:r>
+        <w:rPr>
+          <w:b/>
+        </w:rPr>
+        <w:t xml:space="preserve"> :</w:t>
+      </w:r>
+      <w:proofErr w:type="gramEnd"/>
+      <w:r>
+        <w:rPr>
+          <w:b/>
+        </w:rPr>
+        <w:t xml:space="preserve"> </w:t>
+      </w:r>
+      <w:proofErr w:type="spellStart"/>
+      <w:r>
+        <w:rPr>
+          <w:b/>
+        </w:rPr>
+        <w:t>StringBuilder</w:t>
+      </w:r>
+      <w:proofErr w:type="spellEnd"/>
       <w:r>
         <w:t xml:space="preserve"> - t</w:t>
       </w:r>
@@ -726,12 +965,14 @@
         </w:rPr>
         <w:t xml:space="preserve"> </w:t>
       </w:r>
+      <w:proofErr w:type="spellStart"/>
       <w:r>
         <w:rPr>
           <w:b/>
         </w:rPr>
         <w:t>input_value</w:t>
       </w:r>
+      <w:proofErr w:type="spellEnd"/>
       <w:r>
         <w:t xml:space="preserve"> </w:t>
       </w:r>
@@ -805,6 +1046,7 @@
           <w:b/>
         </w:rPr>
       </w:pPr>
+      <w:proofErr w:type="spellStart"/>
       <w:r>
         <w:rPr>
           <w:b/>
@@ -817,18 +1059,21 @@
         </w:rPr>
         <w:t>input</w:t>
       </w:r>
+      <w:proofErr w:type="spellEnd"/>
       <w:r>
         <w:rPr>
           <w:b/>
         </w:rPr>
         <w:t>(</w:t>
       </w:r>
+      <w:proofErr w:type="spellStart"/>
       <w:r>
         <w:rPr>
           <w:b/>
         </w:rPr>
         <w:t>ButtonName</w:t>
       </w:r>
+      <w:proofErr w:type="spellEnd"/>
       <w:r>
         <w:rPr>
           <w:b/>
@@ -866,12 +1111,14 @@
           <w:b/>
         </w:rPr>
       </w:pPr>
+      <w:proofErr w:type="spellStart"/>
       <w:r>
         <w:rPr>
           <w:b/>
         </w:rPr>
         <w:t>ButtonName</w:t>
       </w:r>
+      <w:proofErr w:type="spellEnd"/>
       <w:r>
         <w:rPr>
           <w:b/>
@@ -894,11 +1141,19 @@
           <w:b/>
         </w:rPr>
       </w:pPr>
-      <w:r>
-        <w:rPr>
-          <w:b/>
-        </w:rPr>
-        <w:t xml:space="preserve">ButtonName </w:t>
+      <w:proofErr w:type="spellStart"/>
+      <w:r>
+        <w:rPr>
+          <w:b/>
+        </w:rPr>
+        <w:t>ButtonName</w:t>
+      </w:r>
+      <w:proofErr w:type="spellEnd"/>
+      <w:r>
+        <w:rPr>
+          <w:b/>
+        </w:rPr>
+        <w:t xml:space="preserve"> </w:t>
       </w:r>
       <w:r>
         <w:t>is appended to</w:t>
@@ -906,11 +1161,19 @@
       <w:r>
         <w:t xml:space="preserve"> </w:t>
       </w:r>
-      <w:r>
-        <w:rPr>
-          <w:b/>
-        </w:rPr>
-        <w:t xml:space="preserve">input_value, </w:t>
+      <w:proofErr w:type="spellStart"/>
+      <w:r>
+        <w:rPr>
+          <w:b/>
+        </w:rPr>
+        <w:t>input_value</w:t>
+      </w:r>
+      <w:proofErr w:type="spellEnd"/>
+      <w:r>
+        <w:rPr>
+          <w:b/>
+        </w:rPr>
+        <w:t xml:space="preserve">, </w:t>
       </w:r>
       <w:r>
         <w:t>ensuring proper format for a real number</w:t>
@@ -928,11 +1191,27 @@
         </w:numPr>
         <w:jc w:val="both"/>
       </w:pPr>
-      <w:r>
-        <w:rPr>
-          <w:b/>
-        </w:rPr>
-        <w:t>changeSign() : void</w:t>
+      <w:proofErr w:type="spellStart"/>
+      <w:proofErr w:type="gramStart"/>
+      <w:r>
+        <w:rPr>
+          <w:b/>
+        </w:rPr>
+        <w:t>changeSign</w:t>
+      </w:r>
+      <w:proofErr w:type="spellEnd"/>
+      <w:r>
+        <w:rPr>
+          <w:b/>
+        </w:rPr>
+        <w:t>(</w:t>
+      </w:r>
+      <w:proofErr w:type="gramEnd"/>
+      <w:r>
+        <w:rPr>
+          <w:b/>
+        </w:rPr>
+        <w:t>) : void</w:t>
       </w:r>
       <w:r>
         <w:t xml:space="preserve"> </w:t>
@@ -943,12 +1222,14 @@
       <w:r>
         <w:t xml:space="preserve"> of the </w:t>
       </w:r>
+      <w:proofErr w:type="spellStart"/>
       <w:r>
         <w:rPr>
           <w:b/>
         </w:rPr>
         <w:t>input_value</w:t>
       </w:r>
+      <w:proofErr w:type="spellEnd"/>
       <w:r>
         <w:t xml:space="preserve"> </w:t>
       </w:r>
@@ -968,11 +1249,19 @@
         </w:numPr>
         <w:jc w:val="both"/>
       </w:pPr>
-      <w:r>
-        <w:rPr>
-          <w:b/>
-        </w:rPr>
-        <w:t>pi() : void</w:t>
+      <w:proofErr w:type="gramStart"/>
+      <w:r>
+        <w:rPr>
+          <w:b/>
+        </w:rPr>
+        <w:t>pi(</w:t>
+      </w:r>
+      <w:proofErr w:type="gramEnd"/>
+      <w:r>
+        <w:rPr>
+          <w:b/>
+        </w:rPr>
+        <w:t>) : void</w:t>
       </w:r>
       <w:r>
         <w:t xml:space="preserve"> </w:t>
@@ -986,12 +1275,14 @@
       <w:r>
         <w:t xml:space="preserve">ushed into the </w:t>
       </w:r>
+      <w:proofErr w:type="spellStart"/>
       <w:r>
         <w:rPr>
           <w:b/>
         </w:rPr>
         <w:t>Calculation_Stack</w:t>
       </w:r>
+      <w:proofErr w:type="spellEnd"/>
       <w:r>
         <w:t xml:space="preserve"> and </w:t>
       </w:r>
@@ -1008,12 +1299,14 @@
       <w:r>
         <w:t xml:space="preserve"> is pushed into </w:t>
       </w:r>
+      <w:proofErr w:type="spellStart"/>
       <w:r>
         <w:rPr>
           <w:b/>
         </w:rPr>
         <w:t>History_Stack</w:t>
       </w:r>
+      <w:proofErr w:type="spellEnd"/>
       <w:r>
         <w:t>.</w:t>
       </w:r>
@@ -1026,6 +1319,7 @@
           <w:numId w:val="6"/>
         </w:numPr>
       </w:pPr>
+      <w:proofErr w:type="gramStart"/>
       <w:r>
         <w:rPr>
           <w:b/>
@@ -1042,7 +1336,14 @@
         <w:rPr>
           <w:b/>
         </w:rPr>
-        <w:t>() : void</w:t>
+        <w:t>(</w:t>
+      </w:r>
+      <w:proofErr w:type="gramEnd"/>
+      <w:r>
+        <w:rPr>
+          <w:b/>
+        </w:rPr>
+        <w:t>) : void</w:t>
       </w:r>
       <w:r>
         <w:t xml:space="preserve"> – Pushes the</w:t>
@@ -1053,24 +1354,28 @@
       <w:r>
         <w:t xml:space="preserve"> </w:t>
       </w:r>
+      <w:proofErr w:type="spellStart"/>
       <w:r>
         <w:rPr>
           <w:b/>
         </w:rPr>
         <w:t>input_value</w:t>
       </w:r>
+      <w:proofErr w:type="spellEnd"/>
       <w:r>
         <w:t xml:space="preserve"> </w:t>
       </w:r>
       <w:r>
         <w:t xml:space="preserve">to the top of the </w:t>
       </w:r>
+      <w:proofErr w:type="spellStart"/>
       <w:r>
         <w:rPr>
           <w:b/>
         </w:rPr>
         <w:t>Calculation_Stack</w:t>
       </w:r>
+      <w:proofErr w:type="spellEnd"/>
       <w:r>
         <w:t xml:space="preserve"> </w:t>
       </w:r>
@@ -1080,12 +1385,14 @@
       <w:r>
         <w:t xml:space="preserve"> the string representation into </w:t>
       </w:r>
+      <w:proofErr w:type="spellStart"/>
       <w:r>
         <w:rPr>
           <w:b/>
         </w:rPr>
         <w:t>History_Stack</w:t>
       </w:r>
+      <w:proofErr w:type="spellEnd"/>
       <w:r>
         <w:t>.</w:t>
       </w:r>
@@ -1111,21 +1418,31 @@
           <w:numId w:val="5"/>
         </w:numPr>
       </w:pPr>
-      <w:r>
-        <w:rPr>
-          <w:b/>
-        </w:rPr>
-        <w:t>sum() : void</w:t>
+      <w:proofErr w:type="gramStart"/>
+      <w:r>
+        <w:rPr>
+          <w:b/>
+        </w:rPr>
+        <w:t>sum(</w:t>
+      </w:r>
+      <w:proofErr w:type="gramEnd"/>
+      <w:r>
+        <w:rPr>
+          <w:b/>
+        </w:rPr>
+        <w:t>) : void</w:t>
       </w:r>
       <w:r>
         <w:t xml:space="preserve">– Pops 2 values from the </w:t>
       </w:r>
+      <w:proofErr w:type="spellStart"/>
       <w:r>
         <w:rPr>
           <w:b/>
         </w:rPr>
         <w:t>Calculation_Stack</w:t>
       </w:r>
+      <w:proofErr w:type="spellEnd"/>
       <w:r>
         <w:t xml:space="preserve">, performs the </w:t>
       </w:r>
@@ -1135,27 +1452,32 @@
       <w:r>
         <w:t xml:space="preserve"> operation and pushes the result back to the </w:t>
       </w:r>
+      <w:proofErr w:type="spellStart"/>
       <w:r>
         <w:rPr>
           <w:b/>
         </w:rPr>
         <w:t>Calculation_Stack</w:t>
       </w:r>
+      <w:proofErr w:type="spellEnd"/>
       <w:r>
         <w:t xml:space="preserve">. The 2 values are pushed in the same order that they were into the </w:t>
       </w:r>
+      <w:proofErr w:type="spellStart"/>
       <w:r>
         <w:rPr>
           <w:b/>
         </w:rPr>
         <w:t>Previous_calculations_Stack</w:t>
       </w:r>
+      <w:proofErr w:type="spellEnd"/>
       <w:r>
         <w:t>.</w:t>
       </w:r>
       <w:r>
         <w:t xml:space="preserve"> The symbol </w:t>
       </w:r>
+      <w:proofErr w:type="gramStart"/>
       <w:r>
         <w:rPr>
           <w:b/>
@@ -1174,6 +1496,7 @@
         </w:rPr>
         <w:t>+</w:t>
       </w:r>
+      <w:proofErr w:type="gramEnd"/>
       <w:r>
         <w:rPr>
           <w:b/>
@@ -1189,12 +1512,14 @@
       <w:r>
         <w:t xml:space="preserve"> the operation is pushed into the </w:t>
       </w:r>
+      <w:proofErr w:type="spellStart"/>
       <w:r>
         <w:rPr>
           <w:b/>
         </w:rPr>
         <w:t>History_Stack</w:t>
       </w:r>
+      <w:proofErr w:type="spellEnd"/>
       <w:r>
         <w:t>.</w:t>
       </w:r>
@@ -1207,21 +1532,31 @@
           <w:numId w:val="5"/>
         </w:numPr>
       </w:pPr>
-      <w:r>
-        <w:rPr>
-          <w:b/>
-        </w:rPr>
-        <w:t>subtract() : void</w:t>
+      <w:proofErr w:type="gramStart"/>
+      <w:r>
+        <w:rPr>
+          <w:b/>
+        </w:rPr>
+        <w:t>subtract(</w:t>
+      </w:r>
+      <w:proofErr w:type="gramEnd"/>
+      <w:r>
+        <w:rPr>
+          <w:b/>
+        </w:rPr>
+        <w:t>) : void</w:t>
       </w:r>
       <w:r>
         <w:t xml:space="preserve">– Pops 2 values from the </w:t>
       </w:r>
+      <w:proofErr w:type="spellStart"/>
       <w:r>
         <w:rPr>
           <w:b/>
         </w:rPr>
         <w:t>Calculation_Stack</w:t>
       </w:r>
+      <w:proofErr w:type="spellEnd"/>
       <w:r>
         <w:t xml:space="preserve">, performs the </w:t>
       </w:r>
@@ -1231,24 +1566,29 @@
       <w:r>
         <w:t xml:space="preserve"> operation and pushes the result back to the </w:t>
       </w:r>
+      <w:proofErr w:type="spellStart"/>
       <w:r>
         <w:rPr>
           <w:b/>
         </w:rPr>
         <w:t>Calculation_Stack</w:t>
       </w:r>
+      <w:proofErr w:type="spellEnd"/>
       <w:r>
         <w:t xml:space="preserve">. The 2 values are pushed in the same order that they were into the </w:t>
       </w:r>
+      <w:proofErr w:type="spellStart"/>
       <w:r>
         <w:rPr>
           <w:b/>
         </w:rPr>
         <w:t>Previous_calculations_Stack</w:t>
       </w:r>
+      <w:proofErr w:type="spellEnd"/>
       <w:r>
         <w:t xml:space="preserve">. The symbol </w:t>
       </w:r>
+      <w:proofErr w:type="gramStart"/>
       <w:r>
         <w:rPr>
           <w:b/>
@@ -1259,7 +1599,14 @@
         <w:rPr>
           <w:b/>
         </w:rPr>
-        <w:t xml:space="preserve"> - </w:t>
+        <w:t xml:space="preserve"> -</w:t>
+      </w:r>
+      <w:proofErr w:type="gramEnd"/>
+      <w:r>
+        <w:rPr>
+          <w:b/>
+        </w:rPr>
+        <w:t xml:space="preserve"> </w:t>
       </w:r>
       <w:r>
         <w:rPr>
@@ -1270,12 +1617,14 @@
       <w:r>
         <w:t xml:space="preserve"> the operation is pushed into the </w:t>
       </w:r>
+      <w:proofErr w:type="spellStart"/>
       <w:r>
         <w:rPr>
           <w:b/>
         </w:rPr>
         <w:t>History_Stack</w:t>
       </w:r>
+      <w:proofErr w:type="spellEnd"/>
       <w:r>
         <w:t>.</w:t>
       </w:r>
@@ -1288,21 +1637,31 @@
           <w:numId w:val="5"/>
         </w:numPr>
       </w:pPr>
-      <w:r>
-        <w:rPr>
-          <w:b/>
-        </w:rPr>
-        <w:t>multiply() : void</w:t>
+      <w:proofErr w:type="gramStart"/>
+      <w:r>
+        <w:rPr>
+          <w:b/>
+        </w:rPr>
+        <w:t>multiply(</w:t>
+      </w:r>
+      <w:proofErr w:type="gramEnd"/>
+      <w:r>
+        <w:rPr>
+          <w:b/>
+        </w:rPr>
+        <w:t>) : void</w:t>
       </w:r>
       <w:r>
         <w:t xml:space="preserve">– Pops 2 values from the </w:t>
       </w:r>
+      <w:proofErr w:type="spellStart"/>
       <w:r>
         <w:rPr>
           <w:b/>
         </w:rPr>
         <w:t>Calculation_Stack</w:t>
       </w:r>
+      <w:proofErr w:type="spellEnd"/>
       <w:r>
         <w:t xml:space="preserve">, performs the </w:t>
       </w:r>
@@ -1312,24 +1671,29 @@
       <w:r>
         <w:t xml:space="preserve"> operation and pushes the result back to the </w:t>
       </w:r>
+      <w:proofErr w:type="spellStart"/>
       <w:r>
         <w:rPr>
           <w:b/>
         </w:rPr>
         <w:t>Calculation_Stack</w:t>
       </w:r>
+      <w:proofErr w:type="spellEnd"/>
       <w:r>
         <w:t xml:space="preserve">. The 2 values are pushed in the same order that they were into the </w:t>
       </w:r>
+      <w:proofErr w:type="spellStart"/>
       <w:r>
         <w:rPr>
           <w:b/>
         </w:rPr>
         <w:t>Previous_calculations_Stack</w:t>
       </w:r>
+      <w:proofErr w:type="spellEnd"/>
       <w:r>
         <w:t xml:space="preserve">. The symbol </w:t>
       </w:r>
+      <w:proofErr w:type="gramStart"/>
       <w:r>
         <w:rPr>
           <w:b/>
@@ -1340,7 +1704,14 @@
         <w:rPr>
           <w:b/>
         </w:rPr>
-        <w:t xml:space="preserve"> * </w:t>
+        <w:t xml:space="preserve"> *</w:t>
+      </w:r>
+      <w:proofErr w:type="gramEnd"/>
+      <w:r>
+        <w:rPr>
+          <w:b/>
+        </w:rPr>
+        <w:t xml:space="preserve"> </w:t>
       </w:r>
       <w:r>
         <w:rPr>
@@ -1351,12 +1722,14 @@
       <w:r>
         <w:t xml:space="preserve"> the operation is pushed into the </w:t>
       </w:r>
+      <w:proofErr w:type="spellStart"/>
       <w:r>
         <w:rPr>
           <w:b/>
         </w:rPr>
         <w:t>History_Stack</w:t>
       </w:r>
+      <w:proofErr w:type="spellEnd"/>
       <w:r>
         <w:t>.</w:t>
       </w:r>
@@ -1369,21 +1742,31 @@
           <w:numId w:val="5"/>
         </w:numPr>
       </w:pPr>
-      <w:r>
-        <w:rPr>
-          <w:b/>
-        </w:rPr>
-        <w:t>divide() : void</w:t>
+      <w:proofErr w:type="gramStart"/>
+      <w:r>
+        <w:rPr>
+          <w:b/>
+        </w:rPr>
+        <w:t>divide(</w:t>
+      </w:r>
+      <w:proofErr w:type="gramEnd"/>
+      <w:r>
+        <w:rPr>
+          <w:b/>
+        </w:rPr>
+        <w:t>) : void</w:t>
       </w:r>
       <w:r>
         <w:t xml:space="preserve">– Pops 2 values from the </w:t>
       </w:r>
+      <w:proofErr w:type="spellStart"/>
       <w:r>
         <w:rPr>
           <w:b/>
         </w:rPr>
         <w:t>Calculation_Stack</w:t>
       </w:r>
+      <w:proofErr w:type="spellEnd"/>
       <w:r>
         <w:t xml:space="preserve">, performs the </w:t>
       </w:r>
@@ -1393,24 +1776,29 @@
       <w:r>
         <w:t xml:space="preserve"> operation and pushes the result back to the </w:t>
       </w:r>
+      <w:proofErr w:type="spellStart"/>
       <w:r>
         <w:rPr>
           <w:b/>
         </w:rPr>
         <w:t>Calculation_Stack</w:t>
       </w:r>
+      <w:proofErr w:type="spellEnd"/>
       <w:r>
         <w:t xml:space="preserve">. The 2 values are pushed in the same order that they were into the </w:t>
       </w:r>
+      <w:proofErr w:type="spellStart"/>
       <w:r>
         <w:rPr>
           <w:b/>
         </w:rPr>
         <w:t>Previous_calculations_Stack</w:t>
       </w:r>
+      <w:proofErr w:type="spellEnd"/>
       <w:r>
         <w:t xml:space="preserve">. The symbol </w:t>
       </w:r>
+      <w:proofErr w:type="gramStart"/>
       <w:r>
         <w:rPr>
           <w:b/>
@@ -1421,7 +1809,14 @@
         <w:rPr>
           <w:b/>
         </w:rPr>
-        <w:t xml:space="preserve"> / </w:t>
+        <w:t xml:space="preserve"> /</w:t>
+      </w:r>
+      <w:proofErr w:type="gramEnd"/>
+      <w:r>
+        <w:rPr>
+          <w:b/>
+        </w:rPr>
+        <w:t xml:space="preserve"> </w:t>
       </w:r>
       <w:r>
         <w:rPr>
@@ -1432,12 +1827,14 @@
       <w:r>
         <w:t xml:space="preserve"> the operation is pushed into the </w:t>
       </w:r>
+      <w:proofErr w:type="spellStart"/>
       <w:r>
         <w:rPr>
           <w:b/>
         </w:rPr>
         <w:t>History_Stack</w:t>
       </w:r>
+      <w:proofErr w:type="spellEnd"/>
       <w:r>
         <w:t>.</w:t>
       </w:r>
@@ -1453,22 +1850,32 @@
           <w:numId w:val="5"/>
         </w:numPr>
       </w:pPr>
+      <w:proofErr w:type="gramStart"/>
       <w:r>
         <w:rPr>
           <w:b/>
         </w:rPr>
         <w:lastRenderedPageBreak/>
-        <w:t>sine() : void</w:t>
+        <w:t>sine(</w:t>
+      </w:r>
+      <w:proofErr w:type="gramEnd"/>
+      <w:r>
+        <w:rPr>
+          <w:b/>
+        </w:rPr>
+        <w:t>) : void</w:t>
       </w:r>
       <w:r>
         <w:t xml:space="preserve"> – Pops the top value from the </w:t>
       </w:r>
+      <w:proofErr w:type="spellStart"/>
       <w:r>
         <w:rPr>
           <w:b/>
         </w:rPr>
         <w:t>Calculation_Stack</w:t>
       </w:r>
+      <w:proofErr w:type="spellEnd"/>
       <w:r>
         <w:t xml:space="preserve">, performs the </w:t>
       </w:r>
@@ -1478,21 +1885,25 @@
       <w:r>
         <w:t xml:space="preserve"> operation and pushes the result back to the </w:t>
       </w:r>
+      <w:proofErr w:type="spellStart"/>
       <w:r>
         <w:rPr>
           <w:b/>
         </w:rPr>
         <w:t>Calculation_Stack</w:t>
       </w:r>
+      <w:proofErr w:type="spellEnd"/>
       <w:r>
         <w:t xml:space="preserve">. The value is pushed into the </w:t>
       </w:r>
+      <w:proofErr w:type="spellStart"/>
       <w:r>
         <w:rPr>
           <w:b/>
         </w:rPr>
         <w:t>Previous_calculations_Stack</w:t>
       </w:r>
+      <w:proofErr w:type="spellEnd"/>
       <w:r>
         <w:t>.</w:t>
       </w:r>
@@ -1514,12 +1925,14 @@
       <w:r>
         <w:t xml:space="preserve">is pushed into the </w:t>
       </w:r>
+      <w:proofErr w:type="spellStart"/>
       <w:r>
         <w:rPr>
           <w:b/>
         </w:rPr>
         <w:t>History_Stack</w:t>
       </w:r>
+      <w:proofErr w:type="spellEnd"/>
       <w:r>
         <w:t>.</w:t>
       </w:r>
@@ -1532,6 +1945,7 @@
           <w:numId w:val="5"/>
         </w:numPr>
       </w:pPr>
+      <w:proofErr w:type="gramStart"/>
       <w:r>
         <w:rPr>
           <w:b/>
@@ -1542,35 +1956,48 @@
         <w:rPr>
           <w:b/>
         </w:rPr>
-        <w:t>sine() : void</w:t>
+        <w:t>sine(</w:t>
+      </w:r>
+      <w:proofErr w:type="gramEnd"/>
+      <w:r>
+        <w:rPr>
+          <w:b/>
+        </w:rPr>
+        <w:t>) : void</w:t>
       </w:r>
       <w:r>
         <w:t xml:space="preserve"> – Pops the top value from the </w:t>
       </w:r>
+      <w:proofErr w:type="spellStart"/>
       <w:r>
         <w:rPr>
           <w:b/>
         </w:rPr>
         <w:t>Calculation_Stack</w:t>
       </w:r>
+      <w:proofErr w:type="spellEnd"/>
       <w:r>
         <w:t xml:space="preserve">, performs the Cosine operation and pushes the result back to the </w:t>
       </w:r>
+      <w:proofErr w:type="spellStart"/>
       <w:r>
         <w:rPr>
           <w:b/>
         </w:rPr>
         <w:t>Calculation_Stack</w:t>
       </w:r>
+      <w:proofErr w:type="spellEnd"/>
       <w:r>
         <w:t xml:space="preserve">. The value is pushed into the </w:t>
       </w:r>
+      <w:proofErr w:type="spellStart"/>
       <w:r>
         <w:rPr>
           <w:b/>
         </w:rPr>
         <w:t>Previous_calculations_Stack</w:t>
       </w:r>
+      <w:proofErr w:type="spellEnd"/>
       <w:r>
         <w:t>.</w:t>
       </w:r>
@@ -1584,17 +2011,33 @@
         <w:rPr>
           <w:b/>
         </w:rPr>
-        <w:t>“cos”</w:t>
+        <w:t>“</w:t>
+      </w:r>
+      <w:proofErr w:type="spellStart"/>
+      <w:r>
+        <w:rPr>
+          <w:b/>
+        </w:rPr>
+        <w:t>cos</w:t>
+      </w:r>
+      <w:proofErr w:type="spellEnd"/>
+      <w:r>
+        <w:rPr>
+          <w:b/>
+        </w:rPr>
+        <w:t>”</w:t>
       </w:r>
       <w:r>
         <w:t xml:space="preserve"> is pushed into the </w:t>
       </w:r>
+      <w:proofErr w:type="spellStart"/>
       <w:r>
         <w:rPr>
           <w:b/>
         </w:rPr>
         <w:t>History_Stack</w:t>
       </w:r>
+      <w:proofErr w:type="spellEnd"/>
       <w:r>
         <w:t>.</w:t>
       </w:r>
@@ -1607,6 +2050,7 @@
           <w:numId w:val="5"/>
         </w:numPr>
       </w:pPr>
+      <w:proofErr w:type="gramStart"/>
       <w:r>
         <w:rPr>
           <w:b/>
@@ -1623,35 +2067,48 @@
         <w:rPr>
           <w:b/>
         </w:rPr>
-        <w:t>() : void</w:t>
+        <w:t>(</w:t>
+      </w:r>
+      <w:proofErr w:type="gramEnd"/>
+      <w:r>
+        <w:rPr>
+          <w:b/>
+        </w:rPr>
+        <w:t>) : void</w:t>
       </w:r>
       <w:r>
         <w:t xml:space="preserve"> - Pops the top value from the </w:t>
       </w:r>
+      <w:proofErr w:type="spellStart"/>
       <w:r>
         <w:rPr>
           <w:b/>
         </w:rPr>
         <w:t>Calculation_Stack</w:t>
       </w:r>
+      <w:proofErr w:type="spellEnd"/>
       <w:r>
         <w:t xml:space="preserve">, performs the factorial operation and pushes the result back to the </w:t>
       </w:r>
+      <w:proofErr w:type="spellStart"/>
       <w:r>
         <w:rPr>
           <w:b/>
         </w:rPr>
         <w:t>Calculation_Stack</w:t>
       </w:r>
+      <w:proofErr w:type="spellEnd"/>
       <w:r>
         <w:t xml:space="preserve">. The value is pushed into the </w:t>
       </w:r>
+      <w:proofErr w:type="spellStart"/>
       <w:r>
         <w:rPr>
           <w:b/>
         </w:rPr>
         <w:t>Previous_calculations_Stack</w:t>
       </w:r>
+      <w:proofErr w:type="spellEnd"/>
       <w:r>
         <w:t>.</w:t>
       </w:r>
@@ -1670,12 +2127,14 @@
       <w:r>
         <w:t xml:space="preserve">” symbol is pushed into the </w:t>
       </w:r>
+      <w:proofErr w:type="spellStart"/>
       <w:r>
         <w:rPr>
           <w:b/>
         </w:rPr>
         <w:t>History_Stack</w:t>
       </w:r>
+      <w:proofErr w:type="spellEnd"/>
       <w:r>
         <w:t>.</w:t>
       </w:r>
@@ -1704,6 +2163,7 @@
           <w:u w:val="single"/>
         </w:rPr>
       </w:pPr>
+      <w:proofErr w:type="gramStart"/>
       <w:r>
         <w:rPr>
           <w:b/>
@@ -1720,7 +2180,14 @@
         <w:rPr>
           <w:b/>
         </w:rPr>
-        <w:t>() : void</w:t>
+        <w:t>(</w:t>
+      </w:r>
+      <w:proofErr w:type="gramEnd"/>
+      <w:r>
+        <w:rPr>
+          <w:b/>
+        </w:rPr>
+        <w:t>) : void</w:t>
       </w:r>
       <w:r>
         <w:t xml:space="preserve"> – Resets the calculator back to the initial state. This clears all the data stored in </w:t>
@@ -1743,6 +2210,7 @@
           <w:u w:val="single"/>
         </w:rPr>
       </w:pPr>
+      <w:proofErr w:type="gramStart"/>
       <w:r>
         <w:rPr>
           <w:b/>
@@ -1753,7 +2221,14 @@
         <w:rPr>
           <w:b/>
         </w:rPr>
-        <w:t>ndo() : void</w:t>
+        <w:t>ndo(</w:t>
+      </w:r>
+      <w:proofErr w:type="gramEnd"/>
+      <w:r>
+        <w:rPr>
+          <w:b/>
+        </w:rPr>
+        <w:t>) : void</w:t>
       </w:r>
       <w:r>
         <w:t xml:space="preserve"> – Reverts the previous operation. If the operation was typing the input, the last digit typed </w:t>
@@ -1767,42 +2242,49 @@
         </w:rPr>
         <w:t xml:space="preserve"> </w:t>
       </w:r>
+      <w:proofErr w:type="spellStart"/>
       <w:r>
         <w:rPr>
           <w:b/>
         </w:rPr>
         <w:t>input_value</w:t>
       </w:r>
+      <w:proofErr w:type="spellEnd"/>
       <w:r>
         <w:t xml:space="preserve"> </w:t>
       </w:r>
       <w:r>
         <w:t xml:space="preserve">is deleted until the </w:t>
       </w:r>
+      <w:proofErr w:type="spellStart"/>
       <w:r>
         <w:rPr>
           <w:b/>
         </w:rPr>
         <w:t>input_value</w:t>
       </w:r>
+      <w:proofErr w:type="spellEnd"/>
       <w:r>
         <w:t xml:space="preserve"> </w:t>
       </w:r>
       <w:r>
         <w:t xml:space="preserve">is empty. After the </w:t>
       </w:r>
+      <w:proofErr w:type="spellStart"/>
       <w:r>
         <w:rPr>
           <w:b/>
         </w:rPr>
         <w:t>input_value</w:t>
       </w:r>
+      <w:proofErr w:type="spellEnd"/>
       <w:r>
         <w:t xml:space="preserve"> is </w:t>
       </w:r>
       <w:r>
         <w:t xml:space="preserve">empty, reverts the previous Mathematical or </w:t>
       </w:r>
+      <w:proofErr w:type="gramStart"/>
       <w:r>
         <w:rPr>
           <w:b/>
@@ -1819,7 +2301,14 @@
         <w:rPr>
           <w:b/>
         </w:rPr>
-        <w:t>()</w:t>
+        <w:t>(</w:t>
+      </w:r>
+      <w:proofErr w:type="gramEnd"/>
+      <w:r>
+        <w:rPr>
+          <w:b/>
+        </w:rPr>
+        <w:t>)</w:t>
       </w:r>
       <w:r>
         <w:t xml:space="preserve"> </w:t>
@@ -1833,12 +2322,14 @@
       <w:r>
         <w:t xml:space="preserve"> in </w:t>
       </w:r>
+      <w:proofErr w:type="spellStart"/>
       <w:r>
         <w:rPr>
           <w:b/>
         </w:rPr>
         <w:t>input_value</w:t>
       </w:r>
+      <w:proofErr w:type="spellEnd"/>
       <w:r>
         <w:t>.</w:t>
       </w:r>
@@ -1854,12 +2345,14 @@
       <w:r>
         <w:t xml:space="preserve"> </w:t>
       </w:r>
+      <w:proofErr w:type="spellStart"/>
       <w:r>
         <w:rPr>
           <w:b/>
         </w:rPr>
         <w:t>Calculation_Stack</w:t>
       </w:r>
+      <w:proofErr w:type="spellEnd"/>
       <w:r>
         <w:rPr>
           <w:b/>
@@ -1875,24 +2368,28 @@
       <w:r>
         <w:t xml:space="preserve"> are pulled from the </w:t>
       </w:r>
+      <w:proofErr w:type="spellStart"/>
       <w:r>
         <w:rPr>
           <w:b/>
         </w:rPr>
         <w:t>Previous_calculations_Stack</w:t>
       </w:r>
+      <w:proofErr w:type="spellEnd"/>
       <w:r>
         <w:t xml:space="preserve">, based on whether the Mathematical operation was binary or unary, </w:t>
       </w:r>
       <w:r>
         <w:t xml:space="preserve">and pushed into the </w:t>
       </w:r>
+      <w:proofErr w:type="spellStart"/>
       <w:r>
         <w:rPr>
           <w:b/>
         </w:rPr>
         <w:t>Calculation_Stack</w:t>
       </w:r>
+      <w:proofErr w:type="spellEnd"/>
       <w:r>
         <w:t>, to show the values used to get the result</w:t>
       </w:r>
@@ -1914,62 +2411,33 @@
           <w:u w:val="single"/>
         </w:rPr>
       </w:pPr>
-      <w:r>
-        <w:rPr>
-          <w:b/>
-        </w:rPr>
-        <w:t>enoughOperandsBinary() : void</w:t>
-      </w:r>
-      <w:r>
-        <w:t>– If the Calculation Stack does not currently have enough operands for a</w:t>
-      </w:r>
-      <w:r>
-        <w:t xml:space="preserve"> binary</w:t>
-      </w:r>
-      <w:r>
-        <w:t xml:space="preserve"> Mathematical operation, </w:t>
-      </w:r>
-      <w:r>
-        <w:t>push</w:t>
-      </w:r>
-      <w:r>
-        <w:t xml:space="preserve"> 0 (zero)</w:t>
-      </w:r>
-      <w:r>
-        <w:t xml:space="preserve"> into the </w:t>
-      </w:r>
-      <w:r>
-        <w:rPr>
-          <w:b/>
-        </w:rPr>
-        <w:t>Calculation_Stack</w:t>
-      </w:r>
-      <w:r>
-        <w:t xml:space="preserve"> and </w:t>
-      </w:r>
-      <w:r>
-        <w:t xml:space="preserve">“0” into the </w:t>
-      </w:r>
-      <w:r>
-        <w:rPr>
-          <w:b/>
-        </w:rPr>
-        <w:t>History_Stack</w:t>
-      </w:r>
-      <w:r>
-        <w:t xml:space="preserve"> </w:t>
-      </w:r>
-      <w:r>
-        <w:t xml:space="preserve">as a substitution </w:t>
-      </w:r>
-      <w:r>
-        <w:t>for missing operands</w:t>
-      </w:r>
-      <w:r>
-        <w:t xml:space="preserve"> (see the Requirements Document)</w:t>
-      </w:r>
-      <w:r>
-        <w:t>.</w:t>
+      <w:proofErr w:type="spellStart"/>
+      <w:proofErr w:type="gramStart"/>
+      <w:r>
+        <w:rPr>
+          <w:b/>
+        </w:rPr>
+        <w:t>changeSign</w:t>
+      </w:r>
+      <w:proofErr w:type="spellEnd"/>
+      <w:r>
+        <w:rPr>
+          <w:b/>
+        </w:rPr>
+        <w:t>(</w:t>
+      </w:r>
+      <w:proofErr w:type="gramEnd"/>
+      <w:r>
+        <w:rPr>
+          <w:b/>
+        </w:rPr>
+        <w:t>) : void</w:t>
+      </w:r>
+      <w:r>
+        <w:t xml:space="preserve"> –</w:t>
+      </w:r>
+      <w:r>
+        <w:t xml:space="preserve"> When no input is being typed, changes the sign of the last expression.</w:t>
       </w:r>
     </w:p>
     <w:p>
@@ -1983,18 +2451,14 @@
           <w:u w:val="single"/>
         </w:rPr>
       </w:pPr>
-      <w:r>
-        <w:rPr>
-          <w:b/>
-        </w:rPr>
-        <w:t>enoughOperands</w:t>
-      </w:r>
-      <w:r>
-        <w:rPr>
-          <w:b/>
-        </w:rPr>
-        <w:t>Unary</w:t>
-      </w:r>
+      <w:proofErr w:type="spellStart"/>
+      <w:r>
+        <w:rPr>
+          <w:b/>
+        </w:rPr>
+        <w:t>enoughOperandsBinary</w:t>
+      </w:r>
+      <w:proofErr w:type="spellEnd"/>
       <w:r>
         <w:rPr>
           <w:b/>
@@ -2002,31 +2466,59 @@
         <w:t>() : void</w:t>
       </w:r>
       <w:r>
-        <w:t xml:space="preserve">– If the Calculation Stack does not currently have enough operands for a unary Mathematical operation, push 0 (zero) into the </w:t>
-      </w:r>
+        <w:t>– If the Calculation Stack does not currently have enough operands for a</w:t>
+      </w:r>
+      <w:r>
+        <w:t xml:space="preserve"> binary</w:t>
+      </w:r>
+      <w:r>
+        <w:t xml:space="preserve"> Mathematical operation, </w:t>
+      </w:r>
+      <w:r>
+        <w:t>push</w:t>
+      </w:r>
+      <w:r>
+        <w:t xml:space="preserve"> 0 (zero)</w:t>
+      </w:r>
+      <w:r>
+        <w:t xml:space="preserve"> into the </w:t>
+      </w:r>
+      <w:proofErr w:type="spellStart"/>
       <w:r>
         <w:rPr>
           <w:b/>
         </w:rPr>
         <w:t>Calculation_Stack</w:t>
       </w:r>
-      <w:r>
-        <w:t xml:space="preserve"> and “0”</w:t>
-      </w:r>
-      <w:r>
-        <w:t xml:space="preserve"> into</w:t>
-      </w:r>
+      <w:proofErr w:type="spellEnd"/>
+      <w:r>
+        <w:t xml:space="preserve"> and </w:t>
+      </w:r>
+      <w:r>
+        <w:t xml:space="preserve">“0” into the </w:t>
+      </w:r>
+      <w:proofErr w:type="spellStart"/>
+      <w:r>
+        <w:rPr>
+          <w:b/>
+        </w:rPr>
+        <w:t>History_Stack</w:t>
+      </w:r>
+      <w:proofErr w:type="spellEnd"/>
       <w:r>
         <w:t xml:space="preserve"> </w:t>
       </w:r>
       <w:r>
-        <w:rPr>
-          <w:b/>
-        </w:rPr>
-        <w:t>History_Stack</w:t>
-      </w:r>
-      <w:r>
-        <w:t xml:space="preserve"> as a substitution for missing operands (see the Requirements Document).</w:t>
+        <w:t xml:space="preserve">as a substitution </w:t>
+      </w:r>
+      <w:r>
+        <w:t>for missing operands</w:t>
+      </w:r>
+      <w:r>
+        <w:t xml:space="preserve"> (see the Requirements Document)</w:t>
+      </w:r>
+      <w:r>
+        <w:t>.</w:t>
       </w:r>
     </w:p>
     <w:p>
@@ -2037,20 +2529,101 @@
           <w:numId w:val="7"/>
         </w:numPr>
         <w:rPr>
-          <w:b/>
-        </w:rPr>
-      </w:pPr>
-      <w:r>
-        <w:rPr>
-          <w:b/>
-        </w:rPr>
-        <w:t>checkPrecedence(</w:t>
-      </w:r>
-      <w:r>
-        <w:rPr>
-          <w:b/>
-        </w:rPr>
-        <w:t xml:space="preserve">precedenceStack : Stack&lt;Integer&gt;, </w:t>
+          <w:u w:val="single"/>
+        </w:rPr>
+      </w:pPr>
+      <w:proofErr w:type="spellStart"/>
+      <w:r>
+        <w:rPr>
+          <w:b/>
+        </w:rPr>
+        <w:t>enoughOperands</w:t>
+      </w:r>
+      <w:r>
+        <w:rPr>
+          <w:b/>
+        </w:rPr>
+        <w:t>Unary</w:t>
+      </w:r>
+      <w:proofErr w:type="spellEnd"/>
+      <w:r>
+        <w:rPr>
+          <w:b/>
+        </w:rPr>
+        <w:t>() : void</w:t>
+      </w:r>
+      <w:r>
+        <w:t xml:space="preserve">– If the Calculation Stack does not currently have enough operands for a unary Mathematical operation, push 0 (zero) into the </w:t>
+      </w:r>
+      <w:proofErr w:type="spellStart"/>
+      <w:r>
+        <w:rPr>
+          <w:b/>
+        </w:rPr>
+        <w:t>Calculation_Stack</w:t>
+      </w:r>
+      <w:proofErr w:type="spellEnd"/>
+      <w:r>
+        <w:t xml:space="preserve"> and “0”</w:t>
+      </w:r>
+      <w:r>
+        <w:t xml:space="preserve"> into</w:t>
+      </w:r>
+      <w:r>
+        <w:t xml:space="preserve"> </w:t>
+      </w:r>
+      <w:proofErr w:type="spellStart"/>
+      <w:r>
+        <w:rPr>
+          <w:b/>
+        </w:rPr>
+        <w:t>History_Stack</w:t>
+      </w:r>
+      <w:proofErr w:type="spellEnd"/>
+      <w:r>
+        <w:t xml:space="preserve"> as a substitution for missing operands (see the Requirements Document).</w:t>
+      </w:r>
+    </w:p>
+    <w:p>
+      <w:pPr>
+        <w:pStyle w:val="ListParagraph"/>
+        <w:numPr>
+          <w:ilvl w:val="0"/>
+          <w:numId w:val="7"/>
+        </w:numPr>
+        <w:rPr>
+          <w:b/>
+        </w:rPr>
+      </w:pPr>
+      <w:proofErr w:type="spellStart"/>
+      <w:proofErr w:type="gramStart"/>
+      <w:r>
+        <w:rPr>
+          <w:b/>
+        </w:rPr>
+        <w:t>checkPrecedence</w:t>
+      </w:r>
+      <w:proofErr w:type="spellEnd"/>
+      <w:r>
+        <w:rPr>
+          <w:b/>
+        </w:rPr>
+        <w:t>(</w:t>
+      </w:r>
+      <w:proofErr w:type="spellStart"/>
+      <w:proofErr w:type="gramEnd"/>
+      <w:r>
+        <w:rPr>
+          <w:b/>
+        </w:rPr>
+        <w:t>precedenceStack</w:t>
+      </w:r>
+      <w:proofErr w:type="spellEnd"/>
+      <w:r>
+        <w:rPr>
+          <w:b/>
+        </w:rPr>
+        <w:t xml:space="preserve"> : Stack&lt;Integer&gt;, </w:t>
       </w:r>
       <w:r>
         <w:rPr>
@@ -2076,11 +2649,19 @@
         </w:rPr>
         <w:t xml:space="preserve">) : </w:t>
       </w:r>
-      <w:r>
-        <w:rPr>
-          <w:b/>
-        </w:rPr>
-        <w:t>int - c</w:t>
+      <w:proofErr w:type="spellStart"/>
+      <w:r>
+        <w:rPr>
+          <w:b/>
+        </w:rPr>
+        <w:t>int</w:t>
+      </w:r>
+      <w:proofErr w:type="spellEnd"/>
+      <w:r>
+        <w:rPr>
+          <w:b/>
+        </w:rPr>
+        <w:t xml:space="preserve"> - c</w:t>
       </w:r>
       <w:r>
         <w:t xml:space="preserve">hecks the precedence of the current </w:t>
@@ -2103,12 +2684,16 @@
           <w:b/>
         </w:rPr>
       </w:pPr>
+      <w:proofErr w:type="spellStart"/>
+      <w:proofErr w:type="gramStart"/>
       <w:r>
         <w:rPr>
           <w:b/>
         </w:rPr>
         <w:t>precedenceStack</w:t>
       </w:r>
+      <w:proofErr w:type="spellEnd"/>
+      <w:proofErr w:type="gramEnd"/>
       <w:r>
         <w:rPr>
           <w:b/>
@@ -2136,6 +2721,7 @@
           <w:b/>
         </w:rPr>
       </w:pPr>
+      <w:proofErr w:type="gramStart"/>
       <w:r>
         <w:rPr>
           <w:b/>
@@ -2148,6 +2734,7 @@
         </w:rPr>
         <w:t>alue</w:t>
       </w:r>
+      <w:proofErr w:type="gramEnd"/>
       <w:r>
         <w:rPr>
           <w:b/>
@@ -2227,11 +2814,27 @@
           <w:u w:val="single"/>
         </w:rPr>
       </w:pPr>
-      <w:r>
-        <w:rPr>
-          <w:b/>
-        </w:rPr>
-        <w:t xml:space="preserve">getInputValue() : String </w:t>
+      <w:proofErr w:type="spellStart"/>
+      <w:proofErr w:type="gramStart"/>
+      <w:r>
+        <w:rPr>
+          <w:b/>
+        </w:rPr>
+        <w:t>getInputValue</w:t>
+      </w:r>
+      <w:proofErr w:type="spellEnd"/>
+      <w:r>
+        <w:rPr>
+          <w:b/>
+        </w:rPr>
+        <w:t>(</w:t>
+      </w:r>
+      <w:proofErr w:type="gramEnd"/>
+      <w:r>
+        <w:rPr>
+          <w:b/>
+        </w:rPr>
+        <w:t xml:space="preserve">) : String </w:t>
       </w:r>
       <w:r>
         <w:t xml:space="preserve">– </w:t>
@@ -2245,12 +2848,14 @@
       <w:r>
         <w:t xml:space="preserve">stored in </w:t>
       </w:r>
+      <w:proofErr w:type="spellStart"/>
       <w:r>
         <w:rPr>
           <w:b/>
         </w:rPr>
         <w:t>input_value</w:t>
       </w:r>
+      <w:proofErr w:type="spellEnd"/>
       <w:r>
         <w:t>.</w:t>
       </w:r>
@@ -2266,11 +2871,27 @@
           <w:u w:val="single"/>
         </w:rPr>
       </w:pPr>
-      <w:r>
-        <w:rPr>
-          <w:b/>
-        </w:rPr>
-        <w:t>getHistoryValue() : String</w:t>
+      <w:proofErr w:type="spellStart"/>
+      <w:proofErr w:type="gramStart"/>
+      <w:r>
+        <w:rPr>
+          <w:b/>
+        </w:rPr>
+        <w:t>getHistoryValue</w:t>
+      </w:r>
+      <w:proofErr w:type="spellEnd"/>
+      <w:r>
+        <w:rPr>
+          <w:b/>
+        </w:rPr>
+        <w:t>(</w:t>
+      </w:r>
+      <w:proofErr w:type="gramEnd"/>
+      <w:r>
+        <w:rPr>
+          <w:b/>
+        </w:rPr>
+        <w:t>) : String</w:t>
       </w:r>
       <w:r>
         <w:t xml:space="preserve"> – Returns the string currently stored in</w:t>
@@ -2281,12 +2902,14 @@
         </w:rPr>
         <w:t xml:space="preserve"> </w:t>
       </w:r>
+      <w:proofErr w:type="spellStart"/>
       <w:r>
         <w:rPr>
           <w:b/>
         </w:rPr>
         <w:t>history_value</w:t>
       </w:r>
+      <w:proofErr w:type="spellEnd"/>
       <w:r>
         <w:rPr>
           <w:b/>
@@ -2305,11 +2928,27 @@
           <w:u w:val="single"/>
         </w:rPr>
       </w:pPr>
-      <w:r>
-        <w:rPr>
-          <w:b/>
-        </w:rPr>
-        <w:t>printHistory() : void</w:t>
+      <w:proofErr w:type="spellStart"/>
+      <w:proofErr w:type="gramStart"/>
+      <w:r>
+        <w:rPr>
+          <w:b/>
+        </w:rPr>
+        <w:t>printHistory</w:t>
+      </w:r>
+      <w:proofErr w:type="spellEnd"/>
+      <w:r>
+        <w:rPr>
+          <w:b/>
+        </w:rPr>
+        <w:t>(</w:t>
+      </w:r>
+      <w:proofErr w:type="gramEnd"/>
+      <w:r>
+        <w:rPr>
+          <w:b/>
+        </w:rPr>
+        <w:t>) : void</w:t>
       </w:r>
       <w:r>
         <w:t xml:space="preserve"> </w:t>
@@ -2320,12 +2959,14 @@
       <w:r>
         <w:t xml:space="preserve">ation of the data stored in </w:t>
       </w:r>
+      <w:proofErr w:type="spellStart"/>
       <w:r>
         <w:rPr>
           <w:b/>
         </w:rPr>
         <w:t>History_Stack</w:t>
       </w:r>
+      <w:proofErr w:type="spellEnd"/>
       <w:r>
         <w:t xml:space="preserve"> </w:t>
       </w:r>
@@ -2338,12 +2979,14 @@
       <w:r>
         <w:t xml:space="preserve"> </w:t>
       </w:r>
+      <w:proofErr w:type="spellStart"/>
       <w:r>
         <w:rPr>
           <w:b/>
         </w:rPr>
         <w:t>history_value</w:t>
       </w:r>
+      <w:proofErr w:type="spellEnd"/>
       <w:r>
         <w:t>.</w:t>
       </w:r>
@@ -2359,11 +3002,27 @@
           <w:u w:val="single"/>
         </w:rPr>
       </w:pPr>
-      <w:r>
-        <w:rPr>
-          <w:b/>
-        </w:rPr>
-        <w:t>updateOperationValue(result : Double) : void</w:t>
+      <w:proofErr w:type="spellStart"/>
+      <w:proofErr w:type="gramStart"/>
+      <w:r>
+        <w:rPr>
+          <w:b/>
+        </w:rPr>
+        <w:t>updateOperationValue</w:t>
+      </w:r>
+      <w:proofErr w:type="spellEnd"/>
+      <w:r>
+        <w:rPr>
+          <w:b/>
+        </w:rPr>
+        <w:t>(</w:t>
+      </w:r>
+      <w:proofErr w:type="gramEnd"/>
+      <w:r>
+        <w:rPr>
+          <w:b/>
+        </w:rPr>
+        <w:t>result : Double) : void</w:t>
       </w:r>
       <w:r>
         <w:t xml:space="preserve"> </w:t>
@@ -2389,12 +3048,14 @@
       <w:r>
         <w:t xml:space="preserve">stored in </w:t>
       </w:r>
+      <w:proofErr w:type="spellStart"/>
       <w:r>
         <w:rPr>
           <w:b/>
         </w:rPr>
         <w:t>input_value</w:t>
       </w:r>
+      <w:proofErr w:type="spellEnd"/>
       <w:r>
         <w:t xml:space="preserve"> in integer representation</w:t>
       </w:r>
@@ -2441,7 +3102,6 @@
         <w:rPr>
           <w:b/>
         </w:rPr>
-        <w:lastRenderedPageBreak/>
         <w:t>Operations interaction</w:t>
       </w:r>
     </w:p>
@@ -2465,6 +3125,7 @@
       <w:r>
         <w:t xml:space="preserve">The </w:t>
       </w:r>
+      <w:proofErr w:type="gramStart"/>
       <w:r>
         <w:rPr>
           <w:b/>
@@ -2475,7 +3136,14 @@
         <w:rPr>
           <w:b/>
         </w:rPr>
-        <w:t>nter()</w:t>
+        <w:t>nter(</w:t>
+      </w:r>
+      <w:proofErr w:type="gramEnd"/>
+      <w:r>
+        <w:rPr>
+          <w:b/>
+        </w:rPr>
+        <w:t>)</w:t>
       </w:r>
       <w:r>
         <w:t xml:space="preserve"> operation is invoked either by the user, or by any Mathematical operation if the user was </w:t>
@@ -2501,11 +3169,19 @@
       <w:r>
         <w:t xml:space="preserve">The </w:t>
       </w:r>
-      <w:r>
-        <w:rPr>
-          <w:b/>
-        </w:rPr>
-        <w:t>pi()</w:t>
+      <w:proofErr w:type="gramStart"/>
+      <w:r>
+        <w:rPr>
+          <w:b/>
+        </w:rPr>
+        <w:t>pi(</w:t>
+      </w:r>
+      <w:proofErr w:type="gramEnd"/>
+      <w:r>
+        <w:rPr>
+          <w:b/>
+        </w:rPr>
+        <w:t>)</w:t>
       </w:r>
       <w:r>
         <w:t xml:space="preserve"> operation invokes the </w:t>
@@ -2552,11 +3228,27 @@
       <w:r>
         <w:t xml:space="preserve">Every Mathematical operation invokes the </w:t>
       </w:r>
-      <w:r>
-        <w:rPr>
-          <w:b/>
-        </w:rPr>
-        <w:t>enoughOperandsBinary()</w:t>
+      <w:proofErr w:type="spellStart"/>
+      <w:proofErr w:type="gramStart"/>
+      <w:r>
+        <w:rPr>
+          <w:b/>
+        </w:rPr>
+        <w:t>enoughOperandsBinary</w:t>
+      </w:r>
+      <w:proofErr w:type="spellEnd"/>
+      <w:r>
+        <w:rPr>
+          <w:b/>
+        </w:rPr>
+        <w:t>(</w:t>
+      </w:r>
+      <w:proofErr w:type="gramEnd"/>
+      <w:r>
+        <w:rPr>
+          <w:b/>
+        </w:rPr>
+        <w:t>)</w:t>
       </w:r>
       <w:r>
         <w:t xml:space="preserve"> operation </w:t>
@@ -2564,6 +3256,7 @@
       <w:r>
         <w:t xml:space="preserve">or </w:t>
       </w:r>
+      <w:proofErr w:type="spellStart"/>
       <w:r>
         <w:rPr>
           <w:b/>
@@ -2576,6 +3269,7 @@
         </w:rPr>
         <w:t>Unary</w:t>
       </w:r>
+      <w:proofErr w:type="spellEnd"/>
       <w:r>
         <w:rPr>
           <w:b/>
@@ -2609,11 +3303,19 @@
       <w:r>
         <w:t xml:space="preserve">The </w:t>
       </w:r>
-      <w:r>
-        <w:rPr>
-          <w:b/>
-        </w:rPr>
-        <w:t>clear()</w:t>
+      <w:proofErr w:type="gramStart"/>
+      <w:r>
+        <w:rPr>
+          <w:b/>
+        </w:rPr>
+        <w:t>clear(</w:t>
+      </w:r>
+      <w:proofErr w:type="gramEnd"/>
+      <w:r>
+        <w:rPr>
+          <w:b/>
+        </w:rPr>
+        <w:t>)</w:t>
       </w:r>
       <w:r>
         <w:t xml:space="preserve"> operation is invoked either by the user, when a mathematical error occurs during a Math</w:t>
@@ -2660,11 +3362,27 @@
       <w:r>
         <w:t xml:space="preserve">The </w:t>
       </w:r>
-      <w:r>
-        <w:rPr>
-          <w:b/>
-        </w:rPr>
-        <w:t xml:space="preserve">printHistory() </w:t>
+      <w:proofErr w:type="spellStart"/>
+      <w:proofErr w:type="gramStart"/>
+      <w:r>
+        <w:rPr>
+          <w:b/>
+        </w:rPr>
+        <w:t>printHistory</w:t>
+      </w:r>
+      <w:proofErr w:type="spellEnd"/>
+      <w:r>
+        <w:rPr>
+          <w:b/>
+        </w:rPr>
+        <w:t>(</w:t>
+      </w:r>
+      <w:proofErr w:type="gramEnd"/>
+      <w:r>
+        <w:rPr>
+          <w:b/>
+        </w:rPr>
+        <w:t xml:space="preserve">) </w:t>
       </w:r>
       <w:r>
         <w:t>operation</w:t>
@@ -2697,7 +3415,24 @@
         <w:t>undo()</w:t>
       </w:r>
       <w:r>
-        <w:t xml:space="preserve"> </w:t>
+        <w:rPr>
+          <w:b/>
+        </w:rPr>
+        <w:t xml:space="preserve">, </w:t>
+      </w:r>
+      <w:proofErr w:type="spellStart"/>
+      <w:r>
+        <w:rPr>
+          <w:b/>
+        </w:rPr>
+        <w:t>changeSign</w:t>
+      </w:r>
+      <w:proofErr w:type="spellEnd"/>
+      <w:r>
+        <w:rPr>
+          <w:b/>
+        </w:rPr>
+        <w:t>()</w:t>
       </w:r>
       <w:r>
         <w:t xml:space="preserve"> or Mathematical operation.</w:t>
@@ -2714,11 +3449,27 @@
       <w:r>
         <w:t xml:space="preserve">The </w:t>
       </w:r>
-      <w:r>
-        <w:rPr>
-          <w:b/>
-        </w:rPr>
-        <w:t>updateOperationValue(result : Double)</w:t>
+      <w:proofErr w:type="spellStart"/>
+      <w:proofErr w:type="gramStart"/>
+      <w:r>
+        <w:rPr>
+          <w:b/>
+        </w:rPr>
+        <w:t>updateOperationValue</w:t>
+      </w:r>
+      <w:proofErr w:type="spellEnd"/>
+      <w:r>
+        <w:rPr>
+          <w:b/>
+        </w:rPr>
+        <w:t>(</w:t>
+      </w:r>
+      <w:proofErr w:type="gramEnd"/>
+      <w:r>
+        <w:rPr>
+          <w:b/>
+        </w:rPr>
+        <w:t>result : Double)</w:t>
       </w:r>
       <w:r>
         <w:t xml:space="preserve"> is invoked after </w:t>
@@ -2753,11 +3504,19 @@
       <w:r>
         <w:t xml:space="preserve"> </w:t>
       </w:r>
-      <w:r>
-        <w:rPr>
-          <w:b/>
-        </w:rPr>
-        <w:t xml:space="preserve">changeSign() </w:t>
+      <w:proofErr w:type="spellStart"/>
+      <w:r>
+        <w:rPr>
+          <w:b/>
+        </w:rPr>
+        <w:t>changeSign</w:t>
+      </w:r>
+      <w:proofErr w:type="spellEnd"/>
+      <w:r>
+        <w:rPr>
+          <w:b/>
+        </w:rPr>
+        <w:t xml:space="preserve">() </w:t>
       </w:r>
       <w:r>
         <w:t>or Mathematical operation.</w:t>
@@ -2774,17 +3533,30 @@
       <w:r>
         <w:t xml:space="preserve">The </w:t>
       </w:r>
-      <w:r>
-        <w:rPr>
-          <w:b/>
-        </w:rPr>
-        <w:t xml:space="preserve">printHistory() </w:t>
-      </w:r>
-      <w:r>
-        <w:t>operation</w:t>
-      </w:r>
-      <w:r>
-        <w:t xml:space="preserve"> invokes</w:t>
+      <w:proofErr w:type="spellStart"/>
+      <w:proofErr w:type="gramStart"/>
+      <w:r>
+        <w:rPr>
+          <w:b/>
+        </w:rPr>
+        <w:t>printHistory</w:t>
+      </w:r>
+      <w:proofErr w:type="spellEnd"/>
+      <w:r>
+        <w:rPr>
+          <w:b/>
+        </w:rPr>
+        <w:t>(</w:t>
+      </w:r>
+      <w:proofErr w:type="gramEnd"/>
+      <w:r>
+        <w:rPr>
+          <w:b/>
+        </w:rPr>
+        <w:t xml:space="preserve">) </w:t>
+      </w:r>
+      <w:r>
+        <w:t>operation invokes</w:t>
       </w:r>
       <w:r>
         <w:rPr>
@@ -2792,17 +3564,33 @@
         </w:rPr>
         <w:t xml:space="preserve"> </w:t>
       </w:r>
-      <w:r>
-        <w:rPr>
-          <w:b/>
-        </w:rPr>
-        <w:t>checkPrecedence(</w:t>
-      </w:r>
-      <w:r>
-        <w:rPr>
-          <w:b/>
-        </w:rPr>
-        <w:t xml:space="preserve">precedenceStack : Stack&lt;Integer&gt;, </w:t>
+      <w:proofErr w:type="spellStart"/>
+      <w:r>
+        <w:rPr>
+          <w:b/>
+        </w:rPr>
+        <w:t>checkPrecedence</w:t>
+      </w:r>
+      <w:proofErr w:type="spellEnd"/>
+      <w:r>
+        <w:rPr>
+          <w:b/>
+        </w:rPr>
+        <w:t>(</w:t>
+      </w:r>
+      <w:proofErr w:type="spellStart"/>
+      <w:r>
+        <w:rPr>
+          <w:b/>
+        </w:rPr>
+        <w:t>precedenceStack</w:t>
+      </w:r>
+      <w:proofErr w:type="spellEnd"/>
+      <w:r>
+        <w:rPr>
+          <w:b/>
+        </w:rPr>
+        <w:t xml:space="preserve"> : Stack&lt;Integer&gt;, </w:t>
       </w:r>
       <w:r>
         <w:rPr>
@@ -2849,20 +3637,38 @@
       <w:r>
         <w:t xml:space="preserve">The data stored in </w:t>
       </w:r>
+      <w:proofErr w:type="spellStart"/>
       <w:r>
         <w:rPr>
           <w:b/>
         </w:rPr>
         <w:t>History_Stack</w:t>
       </w:r>
+      <w:proofErr w:type="spellEnd"/>
       <w:r>
         <w:t xml:space="preserve">, must be converted from postfix to infix. In truth, the data is never actually converted from one notation to another, but instead it is represented in a different way using </w:t>
       </w:r>
-      <w:r>
-        <w:rPr>
-          <w:b/>
-        </w:rPr>
-        <w:t>printHistory()</w:t>
+      <w:proofErr w:type="spellStart"/>
+      <w:proofErr w:type="gramStart"/>
+      <w:r>
+        <w:rPr>
+          <w:b/>
+        </w:rPr>
+        <w:t>printHistory</w:t>
+      </w:r>
+      <w:proofErr w:type="spellEnd"/>
+      <w:r>
+        <w:rPr>
+          <w:b/>
+        </w:rPr>
+        <w:t>(</w:t>
+      </w:r>
+      <w:proofErr w:type="gramEnd"/>
+      <w:r>
+        <w:rPr>
+          <w:b/>
+        </w:rPr>
+        <w:t>)</w:t>
       </w:r>
       <w:r>
         <w:rPr>
@@ -2873,11 +3679,27 @@
       <w:r>
         <w:t xml:space="preserve">The general operation of </w:t>
       </w:r>
-      <w:r>
-        <w:rPr>
-          <w:b/>
-        </w:rPr>
-        <w:t>printHistory()</w:t>
+      <w:proofErr w:type="spellStart"/>
+      <w:proofErr w:type="gramStart"/>
+      <w:r>
+        <w:rPr>
+          <w:b/>
+        </w:rPr>
+        <w:t>printHistory</w:t>
+      </w:r>
+      <w:proofErr w:type="spellEnd"/>
+      <w:r>
+        <w:rPr>
+          <w:b/>
+        </w:rPr>
+        <w:t>(</w:t>
+      </w:r>
+      <w:proofErr w:type="gramEnd"/>
+      <w:r>
+        <w:rPr>
+          <w:b/>
+        </w:rPr>
+        <w:t>)</w:t>
       </w:r>
       <w:r>
         <w:rPr>
@@ -2940,18 +3762,74 @@
     </w:p>
     <w:p>
       <w:pPr>
-        <w:rPr>
-          <w:b/>
-        </w:rPr>
-      </w:pPr>
-      <w:r>
+        <w:jc w:val="center"/>
+      </w:pPr>
+      <w:r>
+        <w:t xml:space="preserve">Diagram </w:t>
+      </w:r>
+      <w:r>
+        <w:t>3</w:t>
+      </w:r>
+      <w:r>
+        <w:t xml:space="preserve"> – </w:t>
+      </w:r>
+      <w:r>
+        <w:t xml:space="preserve">Abstract representation of how the </w:t>
+      </w:r>
+      <w:proofErr w:type="spellStart"/>
+      <w:proofErr w:type="gramStart"/>
+      <w:r>
+        <w:rPr>
+          <w:b/>
+        </w:rPr>
+        <w:t>printHistory</w:t>
+      </w:r>
+      <w:proofErr w:type="spellEnd"/>
+      <w:r>
+        <w:rPr>
+          <w:b/>
+        </w:rPr>
+        <w:t>(</w:t>
+      </w:r>
+      <w:proofErr w:type="gramEnd"/>
+      <w:r>
+        <w:rPr>
+          <w:b/>
+        </w:rPr>
+        <w:t>)</w:t>
+      </w:r>
+      <w:r>
+        <w:t xml:space="preserve"> operation works</w:t>
+      </w:r>
+    </w:p>
+    <w:p/>
+    <w:p/>
+    <w:p/>
+    <w:p/>
+    <w:p/>
+    <w:p>
+      <w:pPr>
+        <w:rPr>
+          <w:b/>
+        </w:rPr>
+      </w:pPr>
+      <w:r>
+        <w:lastRenderedPageBreak/>
         <w:t xml:space="preserve">It is now also easy to see how the </w:t>
       </w:r>
-      <w:r>
-        <w:rPr>
-          <w:b/>
-        </w:rPr>
-        <w:t>undo()</w:t>
+      <w:proofErr w:type="gramStart"/>
+      <w:r>
+        <w:rPr>
+          <w:b/>
+        </w:rPr>
+        <w:t>undo(</w:t>
+      </w:r>
+      <w:proofErr w:type="gramEnd"/>
+      <w:r>
+        <w:rPr>
+          <w:b/>
+        </w:rPr>
+        <w:t>)</w:t>
       </w:r>
       <w:r>
         <w:rPr>
@@ -2962,11 +3840,19 @@
       <w:r>
         <w:t xml:space="preserve">operation works. The </w:t>
       </w:r>
-      <w:r>
-        <w:rPr>
-          <w:b/>
-        </w:rPr>
-        <w:t>undo()</w:t>
+      <w:proofErr w:type="gramStart"/>
+      <w:r>
+        <w:rPr>
+          <w:b/>
+        </w:rPr>
+        <w:t>undo(</w:t>
+      </w:r>
+      <w:proofErr w:type="gramEnd"/>
+      <w:r>
+        <w:rPr>
+          <w:b/>
+        </w:rPr>
+        <w:t>)</w:t>
       </w:r>
       <w:r>
         <w:rPr>
@@ -2980,29 +3866,41 @@
       <w:r>
         <w:t xml:space="preserve"> does not manipulate the </w:t>
       </w:r>
+      <w:proofErr w:type="spellStart"/>
       <w:r>
         <w:rPr>
           <w:b/>
         </w:rPr>
         <w:t>history_value</w:t>
       </w:r>
+      <w:proofErr w:type="spellEnd"/>
       <w:r>
         <w:t xml:space="preserve">, instead it just pops the top of </w:t>
       </w:r>
+      <w:proofErr w:type="spellStart"/>
       <w:r>
         <w:rPr>
           <w:b/>
         </w:rPr>
         <w:t>History_Stack</w:t>
       </w:r>
+      <w:proofErr w:type="spellEnd"/>
       <w:r>
         <w:t xml:space="preserve">, and then invokes the </w:t>
       </w:r>
-      <w:r>
-        <w:rPr>
-          <w:b/>
-        </w:rPr>
-        <w:t>printHistory()</w:t>
+      <w:proofErr w:type="spellStart"/>
+      <w:r>
+        <w:rPr>
+          <w:b/>
+        </w:rPr>
+        <w:t>printHistory</w:t>
+      </w:r>
+      <w:proofErr w:type="spellEnd"/>
+      <w:r>
+        <w:rPr>
+          <w:b/>
+        </w:rPr>
+        <w:t>()</w:t>
       </w:r>
       <w:r>
         <w:rPr>
@@ -3017,8 +3915,6 @@
           <w:b/>
         </w:rPr>
       </w:pPr>
-      <w:bookmarkStart w:id="0" w:name="_GoBack"/>
-      <w:bookmarkEnd w:id="0"/>
     </w:p>
     <w:p>
       <w:pPr>
@@ -3077,15 +3973,36 @@
     </w:p>
     <w:p>
       <w:pPr>
-        <w:rPr>
-          <w:b/>
-        </w:rPr>
-      </w:pPr>
-      <w:r>
-        <w:rPr>
-          <w:b/>
-        </w:rPr>
-        <w:lastRenderedPageBreak/>
+        <w:jc w:val="center"/>
+      </w:pPr>
+      <w:r>
+        <w:t xml:space="preserve">Diagram </w:t>
+      </w:r>
+      <w:r>
+        <w:t xml:space="preserve">4 – Same as diagram 3, but the top most element of the </w:t>
+      </w:r>
+      <w:proofErr w:type="spellStart"/>
+      <w:r>
+        <w:rPr>
+          <w:b/>
+        </w:rPr>
+        <w:t>History_Stack</w:t>
+      </w:r>
+      <w:proofErr w:type="spellEnd"/>
+      <w:r>
+        <w:t xml:space="preserve"> was removed. </w:t>
+      </w:r>
+    </w:p>
+    <w:p>
+      <w:pPr>
+        <w:rPr>
+          <w:b/>
+        </w:rPr>
+      </w:pPr>
+      <w:r>
+        <w:rPr>
+          <w:b/>
+        </w:rPr>
         <w:t>2.</w:t>
       </w:r>
       <w:r>
@@ -3123,11 +4040,27 @@
       <w:r>
         <w:t xml:space="preserve"> of the </w:t>
       </w:r>
-      <w:r>
-        <w:rPr>
-          <w:b/>
-        </w:rPr>
-        <w:t>printHistory()</w:t>
+      <w:proofErr w:type="spellStart"/>
+      <w:proofErr w:type="gramStart"/>
+      <w:r>
+        <w:rPr>
+          <w:b/>
+        </w:rPr>
+        <w:t>printHistory</w:t>
+      </w:r>
+      <w:proofErr w:type="spellEnd"/>
+      <w:r>
+        <w:rPr>
+          <w:b/>
+        </w:rPr>
+        <w:t>(</w:t>
+      </w:r>
+      <w:proofErr w:type="gramEnd"/>
+      <w:r>
+        <w:rPr>
+          <w:b/>
+        </w:rPr>
+        <w:t>)</w:t>
       </w:r>
       <w:r>
         <w:rPr>
@@ -3138,12 +4071,14 @@
       <w:r>
         <w:t xml:space="preserve">operation in </w:t>
       </w:r>
+      <w:proofErr w:type="spellStart"/>
       <w:r>
         <w:rPr>
           <w:b/>
         </w:rPr>
         <w:t>History_Stack</w:t>
       </w:r>
+      <w:proofErr w:type="spellEnd"/>
       <w:r>
         <w:t xml:space="preserve">, </w:t>
       </w:r>
@@ -3155,12 +4090,14 @@
       <w:r>
         <w:t xml:space="preserve">This option requires a different approach to input handling, so instead of simply pushing the input into the </w:t>
       </w:r>
+      <w:proofErr w:type="spellStart"/>
       <w:r>
         <w:rPr>
           <w:b/>
         </w:rPr>
         <w:t>History_Stack</w:t>
       </w:r>
+      <w:proofErr w:type="spellEnd"/>
       <w:r>
         <w:t xml:space="preserve">, a copy of the latest history string has to be </w:t>
       </w:r>
@@ -3170,12 +4107,14 @@
       <w:r>
         <w:t xml:space="preserve">changed based on the current input, and then pushed into </w:t>
       </w:r>
+      <w:proofErr w:type="spellStart"/>
       <w:r>
         <w:rPr>
           <w:b/>
         </w:rPr>
         <w:t>History_Stack</w:t>
       </w:r>
+      <w:proofErr w:type="spellEnd"/>
       <w:r>
         <w:rPr>
           <w:b/>
@@ -3188,7 +4127,12 @@
     </w:p>
     <w:p>
       <w:r>
-        <w:t>The tradeoff between this design and the chosen one, is that</w:t>
+        <w:t>The tradeoff between this design and the ch</w:t>
+      </w:r>
+      <w:bookmarkStart w:id="0" w:name="_GoBack"/>
+      <w:bookmarkEnd w:id="0"/>
+      <w:r>
+        <w:t>osen one, is that</w:t>
       </w:r>
       <w:r>
         <w:t>, the chosen design has trivial input handling, but requires some work to present the output in proper form,</w:t>
@@ -3249,12 +4193,14 @@
       <w:r>
         <w:t xml:space="preserve"> used, some ideas were proposed to try and eliminate the need for </w:t>
       </w:r>
+      <w:proofErr w:type="spellStart"/>
       <w:r>
         <w:rPr>
           <w:b/>
         </w:rPr>
         <w:t>Previous_calculations_Stack</w:t>
       </w:r>
+      <w:proofErr w:type="spellEnd"/>
       <w:r>
         <w:rPr>
           <w:b/>
@@ -3322,26 +4268,38 @@
       <w:r>
         <w:t xml:space="preserve">The problem is immediately evident, since we cannot distinguish between input and results, such that if the </w:t>
       </w:r>
-      <w:r>
-        <w:rPr>
-          <w:b/>
-        </w:rPr>
-        <w:t xml:space="preserve">sum() </w:t>
+      <w:proofErr w:type="gramStart"/>
+      <w:r>
+        <w:rPr>
+          <w:b/>
+        </w:rPr>
+        <w:t>sum(</w:t>
+      </w:r>
+      <w:proofErr w:type="gramEnd"/>
+      <w:r>
+        <w:rPr>
+          <w:b/>
+        </w:rPr>
+        <w:t xml:space="preserve">) </w:t>
       </w:r>
       <w:r>
         <w:t>operation is invoked we will sum 5 and 3 instead of 5 and a substituted 0.</w:t>
       </w:r>
     </w:p>
-    <w:p>
-      <w:r>
+    <w:p/>
+    <w:p>
+      <w:r>
+        <w:lastRenderedPageBreak/>
         <w:t xml:space="preserve">A solution to this design problem was presented, by providing a space between the result and the value. This space can be a special number used only to indicate a space. The special number </w:t>
       </w:r>
+      <w:proofErr w:type="spellStart"/>
       <w:r>
         <w:rPr>
           <w:b/>
         </w:rPr>
         <w:t>Double.NaN</w:t>
       </w:r>
+      <w:proofErr w:type="spellEnd"/>
       <w:r>
         <w:rPr>
           <w:b/>
@@ -3408,12 +4366,8 @@
         <w:t>At a first glace this solution seems to work since we can check for the space, and if it exists we would treat it as the bottom of the stack for Mathematical operations.</w:t>
       </w:r>
     </w:p>
-    <w:p/>
-    <w:p/>
-    <w:p/>
-    <w:p>
-      <w:r>
-        <w:lastRenderedPageBreak/>
+    <w:p>
+      <w:r>
         <w:t>The problem occurs in the following scenario</w:t>
       </w:r>
       <w:r>
@@ -3475,11 +4429,19 @@
       <w:r>
         <w:t xml:space="preserve">If a binary operation such as </w:t>
       </w:r>
-      <w:r>
-        <w:rPr>
-          <w:b/>
-        </w:rPr>
-        <w:t>sum()</w:t>
+      <w:proofErr w:type="gramStart"/>
+      <w:r>
+        <w:rPr>
+          <w:b/>
+        </w:rPr>
+        <w:t>sum(</w:t>
+      </w:r>
+      <w:proofErr w:type="gramEnd"/>
+      <w:r>
+        <w:rPr>
+          <w:b/>
+        </w:rPr>
+        <w:t>)</w:t>
       </w:r>
       <w:r>
         <w:rPr>
@@ -3560,12 +4522,14 @@
       <w:r>
         <w:t xml:space="preserve"> in favor of having </w:t>
       </w:r>
+      <w:proofErr w:type="spellStart"/>
       <w:r>
         <w:rPr>
           <w:b/>
         </w:rPr>
         <w:t>Previous_calculations_Stack</w:t>
       </w:r>
+      <w:proofErr w:type="spellEnd"/>
       <w:r>
         <w:t>.</w:t>
       </w:r>

</xml_diff>

<commit_message>
Added the Controller design to the document
</commit_message>
<xml_diff>
--- a/Design Document.docx
+++ b/Design Document.docx
@@ -17,7 +17,7 @@
           <w:sz w:val="32"/>
           <w:szCs w:val="32"/>
         </w:rPr>
-        <w:t>Design Document</w:t>
+        <w:t>Document</w:t>
       </w:r>
     </w:p>
     <w:p>
@@ -25,13 +25,8 @@
         <w:jc w:val="center"/>
       </w:pPr>
       <w:r>
-        <w:t xml:space="preserve">Michael </w:t>
-      </w:r>
-      <w:proofErr w:type="spellStart"/>
-      <w:r>
-        <w:t>Podimov</w:t>
-      </w:r>
-      <w:proofErr w:type="spellEnd"/>
+        <w:t>Michael Podimov</w:t>
+      </w:r>
     </w:p>
     <w:p>
       <w:pPr>
@@ -171,7 +166,6 @@
       </w:r>
     </w:p>
     <w:p/>
-    <w:p/>
     <w:p>
       <w:pPr>
         <w:pStyle w:val="ListParagraph"/>
@@ -188,6 +182,7 @@
         <w:rPr>
           <w:b/>
         </w:rPr>
+        <w:lastRenderedPageBreak/>
         <w:t>The Model Object</w:t>
       </w:r>
     </w:p>
@@ -233,40 +228,11 @@
       <w:r>
         <w:t xml:space="preserve">Numeric input is stored in </w:t>
       </w:r>
-      <w:proofErr w:type="spellStart"/>
-      <w:r>
-        <w:rPr>
-          <w:b/>
-        </w:rPr>
-        <w:t>input_</w:t>
-      </w:r>
-      <w:proofErr w:type="gramStart"/>
-      <w:r>
-        <w:rPr>
-          <w:b/>
-        </w:rPr>
-        <w:t>value</w:t>
-      </w:r>
-      <w:proofErr w:type="spellEnd"/>
-      <w:r>
-        <w:rPr>
-          <w:b/>
-        </w:rPr>
-        <w:t xml:space="preserve"> :</w:t>
-      </w:r>
-      <w:proofErr w:type="gramEnd"/>
-      <w:r>
-        <w:rPr>
-          <w:b/>
-        </w:rPr>
-        <w:t xml:space="preserve"> </w:t>
-      </w:r>
-      <w:proofErr w:type="spellStart"/>
-      <w:r>
-        <w:rPr>
-          <w:b/>
-        </w:rPr>
-        <w:t>String</w:t>
+      <w:r>
+        <w:rPr>
+          <w:b/>
+        </w:rPr>
+        <w:t>input_value : String</w:t>
       </w:r>
       <w:r>
         <w:rPr>
@@ -274,7 +240,6 @@
         </w:rPr>
         <w:t>Builder</w:t>
       </w:r>
-      <w:proofErr w:type="spellEnd"/>
       <w:r>
         <w:rPr>
           <w:b/>
@@ -371,16 +336,7 @@
         <w:jc w:val="center"/>
       </w:pPr>
       <w:r>
-        <w:t xml:space="preserve">Diagram </w:t>
-      </w:r>
-      <w:r>
-        <w:t>2</w:t>
-      </w:r>
-      <w:r>
-        <w:t xml:space="preserve"> – General </w:t>
-      </w:r>
-      <w:r>
-        <w:t>operation of the stack in the calculator</w:t>
+        <w:t>Diagram 2 – General operation of the stack in the calculator</w:t>
       </w:r>
     </w:p>
     <w:p>
@@ -396,33 +352,23 @@
           <w:numId w:val="2"/>
         </w:numPr>
       </w:pPr>
-      <w:proofErr w:type="spellStart"/>
       <w:r>
         <w:rPr>
           <w:b/>
         </w:rPr>
         <w:t>Calculation_</w:t>
       </w:r>
-      <w:proofErr w:type="gramStart"/>
       <w:r>
         <w:rPr>
           <w:b/>
         </w:rPr>
         <w:t>Stack</w:t>
       </w:r>
-      <w:proofErr w:type="spellEnd"/>
-      <w:r>
-        <w:rPr>
-          <w:b/>
-        </w:rPr>
-        <w:t xml:space="preserve"> :</w:t>
-      </w:r>
-      <w:proofErr w:type="gramEnd"/>
-      <w:r>
-        <w:rPr>
-          <w:b/>
-        </w:rPr>
-        <w:t xml:space="preserve"> Stack&lt;Double&gt;</w:t>
+      <w:r>
+        <w:rPr>
+          <w:b/>
+        </w:rPr>
+        <w:t xml:space="preserve"> : Stack&lt;Double&gt;</w:t>
       </w:r>
       <w:r>
         <w:t xml:space="preserve"> – holds the </w:t>
@@ -445,7 +391,6 @@
           <w:numId w:val="2"/>
         </w:numPr>
       </w:pPr>
-      <w:proofErr w:type="spellStart"/>
       <w:r>
         <w:rPr>
           <w:b/>
@@ -470,26 +415,17 @@
         </w:rPr>
         <w:t>_</w:t>
       </w:r>
-      <w:proofErr w:type="gramStart"/>
       <w:r>
         <w:rPr>
           <w:b/>
         </w:rPr>
         <w:t>Stack</w:t>
       </w:r>
-      <w:proofErr w:type="spellEnd"/>
-      <w:r>
-        <w:rPr>
-          <w:b/>
-        </w:rPr>
-        <w:t xml:space="preserve"> :</w:t>
-      </w:r>
-      <w:proofErr w:type="gramEnd"/>
-      <w:r>
-        <w:rPr>
-          <w:b/>
-        </w:rPr>
-        <w:t xml:space="preserve"> Stack&lt;Double&gt;</w:t>
+      <w:r>
+        <w:rPr>
+          <w:b/>
+        </w:rPr>
+        <w:t xml:space="preserve"> : Stack&lt;Double&gt;</w:t>
       </w:r>
       <w:r>
         <w:t xml:space="preserve"> – holds </w:t>
@@ -509,7 +445,6 @@
       <w:r>
         <w:t xml:space="preserve"> operations that are stored in the Calculations Stack. This is needed for the </w:t>
       </w:r>
-      <w:proofErr w:type="gramStart"/>
       <w:r>
         <w:rPr>
           <w:b/>
@@ -526,14 +461,7 @@
         <w:rPr>
           <w:b/>
         </w:rPr>
-        <w:t>(</w:t>
-      </w:r>
-      <w:proofErr w:type="gramEnd"/>
-      <w:r>
-        <w:rPr>
-          <w:b/>
-        </w:rPr>
-        <w:t>)</w:t>
+        <w:t>()</w:t>
       </w:r>
       <w:r>
         <w:t xml:space="preserve"> operation (see</w:t>
@@ -550,33 +478,23 @@
           <w:numId w:val="2"/>
         </w:numPr>
       </w:pPr>
-      <w:proofErr w:type="spellStart"/>
       <w:r>
         <w:rPr>
           <w:b/>
         </w:rPr>
         <w:t>History_</w:t>
       </w:r>
-      <w:proofErr w:type="gramStart"/>
       <w:r>
         <w:rPr>
           <w:b/>
         </w:rPr>
         <w:t>Stack</w:t>
       </w:r>
-      <w:proofErr w:type="spellEnd"/>
-      <w:r>
-        <w:rPr>
-          <w:b/>
-        </w:rPr>
-        <w:t xml:space="preserve"> :</w:t>
-      </w:r>
-      <w:proofErr w:type="gramEnd"/>
-      <w:r>
-        <w:rPr>
-          <w:b/>
-        </w:rPr>
-        <w:t xml:space="preserve"> Stack&lt;String&gt;</w:t>
+      <w:r>
+        <w:rPr>
+          <w:b/>
+        </w:rPr>
+        <w:t xml:space="preserve"> : Stack&lt;String&gt;</w:t>
       </w:r>
       <w:r>
         <w:t xml:space="preserve"> – holds the string representation of input and mathematic operations (</w:t>
@@ -596,50 +514,32 @@
           <w:numId w:val="2"/>
         </w:numPr>
       </w:pPr>
-      <w:proofErr w:type="spellStart"/>
       <w:r>
         <w:rPr>
           <w:b/>
         </w:rPr>
         <w:t>Print_</w:t>
       </w:r>
-      <w:proofErr w:type="gramStart"/>
       <w:r>
         <w:rPr>
           <w:b/>
         </w:rPr>
         <w:t>Stack</w:t>
       </w:r>
-      <w:proofErr w:type="spellEnd"/>
-      <w:r>
-        <w:rPr>
-          <w:b/>
-        </w:rPr>
-        <w:t xml:space="preserve"> :</w:t>
-      </w:r>
-      <w:proofErr w:type="gramEnd"/>
-      <w:r>
-        <w:rPr>
-          <w:b/>
-        </w:rPr>
-        <w:t xml:space="preserve"> Stack&lt;String&gt;</w:t>
+      <w:r>
+        <w:rPr>
+          <w:b/>
+        </w:rPr>
+        <w:t xml:space="preserve"> : Stack&lt;String&gt;</w:t>
       </w:r>
       <w:r>
         <w:t xml:space="preserve"> – a temporary stack used by the </w:t>
       </w:r>
-      <w:proofErr w:type="spellStart"/>
-      <w:r>
-        <w:rPr>
-          <w:b/>
-        </w:rPr>
-        <w:t>printHistory</w:t>
-      </w:r>
-      <w:proofErr w:type="spellEnd"/>
-      <w:r>
-        <w:rPr>
-          <w:b/>
-        </w:rPr>
-        <w:t xml:space="preserve">() </w:t>
+      <w:r>
+        <w:rPr>
+          <w:b/>
+        </w:rPr>
+        <w:t xml:space="preserve">printHistory() </w:t>
       </w:r>
       <w:r>
         <w:t>operation (see below), to convert the postfix input to infix output.</w:t>
@@ -653,39 +553,23 @@
           <w:numId w:val="2"/>
         </w:numPr>
       </w:pPr>
-      <w:proofErr w:type="spellStart"/>
       <w:r>
         <w:rPr>
           <w:b/>
         </w:rPr>
         <w:t>Comma_</w:t>
       </w:r>
-      <w:proofErr w:type="gramStart"/>
-      <w:r>
-        <w:rPr>
-          <w:b/>
-        </w:rPr>
-        <w:t>Stack</w:t>
-      </w:r>
-      <w:proofErr w:type="spellEnd"/>
-      <w:r>
-        <w:rPr>
-          <w:b/>
-        </w:rPr>
-        <w:t xml:space="preserve"> </w:t>
-      </w:r>
-      <w:r>
-        <w:rPr>
-          <w:b/>
-        </w:rPr>
-        <w:t>:</w:t>
-      </w:r>
-      <w:proofErr w:type="gramEnd"/>
-      <w:r>
-        <w:rPr>
-          <w:b/>
-        </w:rPr>
-        <w:t xml:space="preserve"> Stack&lt;Integer&gt;</w:t>
+      <w:r>
+        <w:rPr>
+          <w:b/>
+        </w:rPr>
+        <w:t xml:space="preserve">Stack </w:t>
+      </w:r>
+      <w:r>
+        <w:rPr>
+          <w:b/>
+        </w:rPr>
+        <w:t>: Stack&lt;Integer&gt;</w:t>
       </w:r>
       <w:r>
         <w:t xml:space="preserve"> </w:t>
@@ -702,27 +586,11 @@
           <w:numId w:val="2"/>
         </w:numPr>
       </w:pPr>
-      <w:proofErr w:type="spellStart"/>
-      <w:proofErr w:type="gramStart"/>
-      <w:r>
-        <w:rPr>
-          <w:b/>
-        </w:rPr>
-        <w:t>precedenceStack</w:t>
-      </w:r>
-      <w:proofErr w:type="spellEnd"/>
-      <w:r>
-        <w:rPr>
-          <w:b/>
-        </w:rPr>
-        <w:t xml:space="preserve"> :</w:t>
-      </w:r>
-      <w:proofErr w:type="gramEnd"/>
-      <w:r>
-        <w:rPr>
-          <w:b/>
-        </w:rPr>
-        <w:t xml:space="preserve"> Stack&lt;Integer&gt; - </w:t>
+      <w:r>
+        <w:rPr>
+          <w:b/>
+        </w:rPr>
+        <w:t xml:space="preserve">precedenceStack : Stack&lt;Integer&gt; - </w:t>
       </w:r>
       <w:r>
         <w:t>Holds precedence values for operators</w:t>
@@ -730,27 +598,11 @@
       <w:r>
         <w:t xml:space="preserve"> and number. Used in the </w:t>
       </w:r>
-      <w:proofErr w:type="spellStart"/>
-      <w:proofErr w:type="gramStart"/>
-      <w:r>
-        <w:rPr>
-          <w:b/>
-        </w:rPr>
-        <w:t>printHistory</w:t>
-      </w:r>
-      <w:proofErr w:type="spellEnd"/>
-      <w:r>
-        <w:rPr>
-          <w:b/>
-        </w:rPr>
-        <w:t>(</w:t>
-      </w:r>
-      <w:proofErr w:type="gramEnd"/>
-      <w:r>
-        <w:rPr>
-          <w:b/>
-        </w:rPr>
-        <w:t>)</w:t>
+      <w:r>
+        <w:rPr>
+          <w:b/>
+        </w:rPr>
+        <w:t>printHistory()</w:t>
       </w:r>
       <w:r>
         <w:rPr>
@@ -761,19 +613,11 @@
       <w:r>
         <w:t xml:space="preserve">to minimize the number of parenthesis in the </w:t>
       </w:r>
-      <w:proofErr w:type="spellStart"/>
-      <w:r>
-        <w:rPr>
-          <w:b/>
-        </w:rPr>
-        <w:t>history_value</w:t>
-      </w:r>
-      <w:proofErr w:type="spellEnd"/>
-      <w:r>
-        <w:rPr>
-          <w:b/>
-        </w:rPr>
-        <w:t xml:space="preserve"> </w:t>
+      <w:r>
+        <w:rPr>
+          <w:b/>
+        </w:rPr>
+        <w:t xml:space="preserve">history_value </w:t>
       </w:r>
       <w:r>
         <w:t>(see the Requirements document).</w:t>
@@ -785,6 +629,7 @@
     <w:p/>
     <w:p>
       <w:r>
+        <w:lastRenderedPageBreak/>
         <w:t>The calculator displays 3</w:t>
       </w:r>
       <w:r>
@@ -799,47 +644,11 @@
           <w:numId w:val="4"/>
         </w:numPr>
       </w:pPr>
-      <w:proofErr w:type="spellStart"/>
-      <w:r>
-        <w:rPr>
-          <w:b/>
-        </w:rPr>
-        <w:t>history_</w:t>
-      </w:r>
-      <w:proofErr w:type="gramStart"/>
-      <w:r>
-        <w:rPr>
-          <w:b/>
-        </w:rPr>
-        <w:t>value</w:t>
-      </w:r>
-      <w:proofErr w:type="spellEnd"/>
-      <w:r>
-        <w:rPr>
-          <w:b/>
-        </w:rPr>
-        <w:t xml:space="preserve"> :</w:t>
-      </w:r>
-      <w:proofErr w:type="gramEnd"/>
-      <w:r>
-        <w:rPr>
-          <w:b/>
-        </w:rPr>
-        <w:t xml:space="preserve"> </w:t>
-      </w:r>
-      <w:proofErr w:type="spellStart"/>
-      <w:r>
-        <w:rPr>
-          <w:b/>
-        </w:rPr>
-        <w:t>StringBuilder</w:t>
-      </w:r>
-      <w:proofErr w:type="spellEnd"/>
-      <w:r>
-        <w:rPr>
-          <w:b/>
-        </w:rPr>
-        <w:t xml:space="preserve"> </w:t>
+      <w:r>
+        <w:rPr>
+          <w:b/>
+        </w:rPr>
+        <w:t xml:space="preserve">history_value : StringBuilder </w:t>
       </w:r>
       <w:r>
         <w:t xml:space="preserve">- </w:t>
@@ -859,28 +668,24 @@
       <w:r>
         <w:t xml:space="preserve"> and is stored in the </w:t>
       </w:r>
-      <w:proofErr w:type="spellStart"/>
       <w:r>
         <w:rPr>
           <w:b/>
         </w:rPr>
         <w:t>History_Stack</w:t>
       </w:r>
-      <w:proofErr w:type="spellEnd"/>
       <w:r>
         <w:t>, as well as any operations that might have occurred.</w:t>
       </w:r>
       <w:r>
         <w:t xml:space="preserve"> This output is generated by converting the postfix data in the </w:t>
       </w:r>
-      <w:proofErr w:type="spellStart"/>
       <w:r>
         <w:rPr>
           <w:b/>
         </w:rPr>
         <w:t>History_Stack</w:t>
       </w:r>
-      <w:proofErr w:type="spellEnd"/>
       <w:r>
         <w:t xml:space="preserve"> </w:t>
       </w:r>
@@ -896,42 +701,12 @@
           <w:numId w:val="4"/>
         </w:numPr>
       </w:pPr>
-      <w:proofErr w:type="spellStart"/>
-      <w:r>
-        <w:rPr>
-          <w:b/>
-        </w:rPr>
-        <w:t>input_</w:t>
-      </w:r>
-      <w:proofErr w:type="gramStart"/>
-      <w:r>
-        <w:rPr>
-          <w:b/>
-        </w:rPr>
-        <w:t>value</w:t>
-      </w:r>
-      <w:proofErr w:type="spellEnd"/>
-      <w:r>
-        <w:rPr>
-          <w:b/>
-        </w:rPr>
-        <w:t xml:space="preserve"> :</w:t>
-      </w:r>
-      <w:proofErr w:type="gramEnd"/>
-      <w:r>
-        <w:rPr>
-          <w:b/>
-        </w:rPr>
-        <w:t xml:space="preserve"> </w:t>
-      </w:r>
-      <w:proofErr w:type="spellStart"/>
-      <w:r>
-        <w:rPr>
-          <w:b/>
-        </w:rPr>
-        <w:t>StringBuilder</w:t>
-      </w:r>
-      <w:proofErr w:type="spellEnd"/>
+      <w:r>
+        <w:rPr>
+          <w:b/>
+        </w:rPr>
+        <w:t>input_value : StringBuilder</w:t>
+      </w:r>
       <w:r>
         <w:t xml:space="preserve"> - t</w:t>
       </w:r>
@@ -965,14 +740,12 @@
         </w:rPr>
         <w:t xml:space="preserve"> </w:t>
       </w:r>
-      <w:proofErr w:type="spellStart"/>
       <w:r>
         <w:rPr>
           <w:b/>
         </w:rPr>
         <w:t>input_value</w:t>
       </w:r>
-      <w:proofErr w:type="spellEnd"/>
       <w:r>
         <w:t xml:space="preserve"> </w:t>
       </w:r>
@@ -1046,7 +819,6 @@
           <w:b/>
         </w:rPr>
       </w:pPr>
-      <w:proofErr w:type="spellStart"/>
       <w:r>
         <w:rPr>
           <w:b/>
@@ -1059,21 +831,18 @@
         </w:rPr>
         <w:t>input</w:t>
       </w:r>
-      <w:proofErr w:type="spellEnd"/>
       <w:r>
         <w:rPr>
           <w:b/>
         </w:rPr>
         <w:t>(</w:t>
       </w:r>
-      <w:proofErr w:type="spellStart"/>
       <w:r>
         <w:rPr>
           <w:b/>
         </w:rPr>
         <w:t>ButtonName</w:t>
       </w:r>
-      <w:proofErr w:type="spellEnd"/>
       <w:r>
         <w:rPr>
           <w:b/>
@@ -1111,14 +880,12 @@
           <w:b/>
         </w:rPr>
       </w:pPr>
-      <w:proofErr w:type="spellStart"/>
       <w:r>
         <w:rPr>
           <w:b/>
         </w:rPr>
         <w:t>ButtonName</w:t>
       </w:r>
-      <w:proofErr w:type="spellEnd"/>
       <w:r>
         <w:rPr>
           <w:b/>
@@ -1141,39 +908,23 @@
           <w:b/>
         </w:rPr>
       </w:pPr>
-      <w:proofErr w:type="spellStart"/>
-      <w:r>
-        <w:rPr>
-          <w:b/>
-        </w:rPr>
-        <w:t>ButtonName</w:t>
-      </w:r>
-      <w:proofErr w:type="spellEnd"/>
-      <w:r>
-        <w:rPr>
-          <w:b/>
-        </w:rPr>
+      <w:r>
+        <w:rPr>
+          <w:b/>
+        </w:rPr>
+        <w:t xml:space="preserve">ButtonName </w:t>
+      </w:r>
+      <w:r>
+        <w:t>is appended to</w:t>
+      </w:r>
+      <w:r>
         <w:t xml:space="preserve"> </w:t>
       </w:r>
       <w:r>
-        <w:t>is appended to</w:t>
-      </w:r>
-      <w:r>
-        <w:t xml:space="preserve"> </w:t>
-      </w:r>
-      <w:proofErr w:type="spellStart"/>
-      <w:r>
-        <w:rPr>
-          <w:b/>
-        </w:rPr>
-        <w:t>input_value</w:t>
-      </w:r>
-      <w:proofErr w:type="spellEnd"/>
-      <w:r>
-        <w:rPr>
-          <w:b/>
-        </w:rPr>
-        <w:t xml:space="preserve">, </w:t>
+        <w:rPr>
+          <w:b/>
+        </w:rPr>
+        <w:t xml:space="preserve">input_value, </w:t>
       </w:r>
       <w:r>
         <w:t>ensuring proper format for a real number</w:t>
@@ -1191,27 +942,11 @@
         </w:numPr>
         <w:jc w:val="both"/>
       </w:pPr>
-      <w:proofErr w:type="spellStart"/>
-      <w:proofErr w:type="gramStart"/>
-      <w:r>
-        <w:rPr>
-          <w:b/>
-        </w:rPr>
-        <w:t>changeSign</w:t>
-      </w:r>
-      <w:proofErr w:type="spellEnd"/>
-      <w:r>
-        <w:rPr>
-          <w:b/>
-        </w:rPr>
-        <w:t>(</w:t>
-      </w:r>
-      <w:proofErr w:type="gramEnd"/>
-      <w:r>
-        <w:rPr>
-          <w:b/>
-        </w:rPr>
-        <w:t>) : void</w:t>
+      <w:r>
+        <w:rPr>
+          <w:b/>
+        </w:rPr>
+        <w:t>changeSign() : void</w:t>
       </w:r>
       <w:r>
         <w:t xml:space="preserve"> </w:t>
@@ -1222,14 +957,12 @@
       <w:r>
         <w:t xml:space="preserve"> of the </w:t>
       </w:r>
-      <w:proofErr w:type="spellStart"/>
       <w:r>
         <w:rPr>
           <w:b/>
         </w:rPr>
         <w:t>input_value</w:t>
       </w:r>
-      <w:proofErr w:type="spellEnd"/>
       <w:r>
         <w:t xml:space="preserve"> </w:t>
       </w:r>
@@ -1249,19 +982,11 @@
         </w:numPr>
         <w:jc w:val="both"/>
       </w:pPr>
-      <w:proofErr w:type="gramStart"/>
-      <w:r>
-        <w:rPr>
-          <w:b/>
-        </w:rPr>
-        <w:t>pi(</w:t>
-      </w:r>
-      <w:proofErr w:type="gramEnd"/>
-      <w:r>
-        <w:rPr>
-          <w:b/>
-        </w:rPr>
-        <w:t>) : void</w:t>
+      <w:r>
+        <w:rPr>
+          <w:b/>
+        </w:rPr>
+        <w:t>pi() : void</w:t>
       </w:r>
       <w:r>
         <w:t xml:space="preserve"> </w:t>
@@ -1275,14 +1000,12 @@
       <w:r>
         <w:t xml:space="preserve">ushed into the </w:t>
       </w:r>
-      <w:proofErr w:type="spellStart"/>
       <w:r>
         <w:rPr>
           <w:b/>
         </w:rPr>
         <w:t>Calculation_Stack</w:t>
       </w:r>
-      <w:proofErr w:type="spellEnd"/>
       <w:r>
         <w:t xml:space="preserve"> and </w:t>
       </w:r>
@@ -1299,14 +1022,12 @@
       <w:r>
         <w:t xml:space="preserve"> is pushed into </w:t>
       </w:r>
-      <w:proofErr w:type="spellStart"/>
       <w:r>
         <w:rPr>
           <w:b/>
         </w:rPr>
         <w:t>History_Stack</w:t>
       </w:r>
-      <w:proofErr w:type="spellEnd"/>
       <w:r>
         <w:t>.</w:t>
       </w:r>
@@ -1319,7 +1040,6 @@
           <w:numId w:val="6"/>
         </w:numPr>
       </w:pPr>
-      <w:proofErr w:type="gramStart"/>
       <w:r>
         <w:rPr>
           <w:b/>
@@ -1336,14 +1056,7 @@
         <w:rPr>
           <w:b/>
         </w:rPr>
-        <w:t>(</w:t>
-      </w:r>
-      <w:proofErr w:type="gramEnd"/>
-      <w:r>
-        <w:rPr>
-          <w:b/>
-        </w:rPr>
-        <w:t>) : void</w:t>
+        <w:t>() : void</w:t>
       </w:r>
       <w:r>
         <w:t xml:space="preserve"> – Pushes the</w:t>
@@ -1354,28 +1067,24 @@
       <w:r>
         <w:t xml:space="preserve"> </w:t>
       </w:r>
-      <w:proofErr w:type="spellStart"/>
       <w:r>
         <w:rPr>
           <w:b/>
         </w:rPr>
         <w:t>input_value</w:t>
       </w:r>
-      <w:proofErr w:type="spellEnd"/>
       <w:r>
         <w:t xml:space="preserve"> </w:t>
       </w:r>
       <w:r>
         <w:t xml:space="preserve">to the top of the </w:t>
       </w:r>
-      <w:proofErr w:type="spellStart"/>
       <w:r>
         <w:rPr>
           <w:b/>
         </w:rPr>
         <w:t>Calculation_Stack</w:t>
       </w:r>
-      <w:proofErr w:type="spellEnd"/>
       <w:r>
         <w:t xml:space="preserve"> </w:t>
       </w:r>
@@ -1385,14 +1094,12 @@
       <w:r>
         <w:t xml:space="preserve"> the string representation into </w:t>
       </w:r>
-      <w:proofErr w:type="spellStart"/>
       <w:r>
         <w:rPr>
           <w:b/>
         </w:rPr>
         <w:t>History_Stack</w:t>
       </w:r>
-      <w:proofErr w:type="spellEnd"/>
       <w:r>
         <w:t>.</w:t>
       </w:r>
@@ -1418,31 +1125,21 @@
           <w:numId w:val="5"/>
         </w:numPr>
       </w:pPr>
-      <w:proofErr w:type="gramStart"/>
-      <w:r>
-        <w:rPr>
-          <w:b/>
-        </w:rPr>
-        <w:t>sum(</w:t>
-      </w:r>
-      <w:proofErr w:type="gramEnd"/>
-      <w:r>
-        <w:rPr>
-          <w:b/>
-        </w:rPr>
-        <w:t>) : void</w:t>
+      <w:r>
+        <w:rPr>
+          <w:b/>
+        </w:rPr>
+        <w:t>sum() : void</w:t>
       </w:r>
       <w:r>
         <w:t xml:space="preserve">– Pops 2 values from the </w:t>
       </w:r>
-      <w:proofErr w:type="spellStart"/>
       <w:r>
         <w:rPr>
           <w:b/>
         </w:rPr>
         <w:t>Calculation_Stack</w:t>
       </w:r>
-      <w:proofErr w:type="spellEnd"/>
       <w:r>
         <w:t xml:space="preserve">, performs the </w:t>
       </w:r>
@@ -1452,32 +1149,27 @@
       <w:r>
         <w:t xml:space="preserve"> operation and pushes the result back to the </w:t>
       </w:r>
-      <w:proofErr w:type="spellStart"/>
       <w:r>
         <w:rPr>
           <w:b/>
         </w:rPr>
         <w:t>Calculation_Stack</w:t>
       </w:r>
-      <w:proofErr w:type="spellEnd"/>
       <w:r>
         <w:t xml:space="preserve">. The 2 values are pushed in the same order that they were into the </w:t>
       </w:r>
-      <w:proofErr w:type="spellStart"/>
       <w:r>
         <w:rPr>
           <w:b/>
         </w:rPr>
         <w:t>Previous_calculations_Stack</w:t>
       </w:r>
-      <w:proofErr w:type="spellEnd"/>
       <w:r>
         <w:t>.</w:t>
       </w:r>
       <w:r>
         <w:t xml:space="preserve"> The symbol </w:t>
       </w:r>
-      <w:proofErr w:type="gramStart"/>
       <w:r>
         <w:rPr>
           <w:b/>
@@ -1496,7 +1188,6 @@
         </w:rPr>
         <w:t>+</w:t>
       </w:r>
-      <w:proofErr w:type="gramEnd"/>
       <w:r>
         <w:rPr>
           <w:b/>
@@ -1512,14 +1203,12 @@
       <w:r>
         <w:t xml:space="preserve"> the operation is pushed into the </w:t>
       </w:r>
-      <w:proofErr w:type="spellStart"/>
       <w:r>
         <w:rPr>
           <w:b/>
         </w:rPr>
         <w:t>History_Stack</w:t>
       </w:r>
-      <w:proofErr w:type="spellEnd"/>
       <w:r>
         <w:t>.</w:t>
       </w:r>
@@ -1532,31 +1221,21 @@
           <w:numId w:val="5"/>
         </w:numPr>
       </w:pPr>
-      <w:proofErr w:type="gramStart"/>
-      <w:r>
-        <w:rPr>
-          <w:b/>
-        </w:rPr>
-        <w:t>subtract(</w:t>
-      </w:r>
-      <w:proofErr w:type="gramEnd"/>
-      <w:r>
-        <w:rPr>
-          <w:b/>
-        </w:rPr>
-        <w:t>) : void</w:t>
+      <w:r>
+        <w:rPr>
+          <w:b/>
+        </w:rPr>
+        <w:t>subtract() : void</w:t>
       </w:r>
       <w:r>
         <w:t xml:space="preserve">– Pops 2 values from the </w:t>
       </w:r>
-      <w:proofErr w:type="spellStart"/>
       <w:r>
         <w:rPr>
           <w:b/>
         </w:rPr>
         <w:t>Calculation_Stack</w:t>
       </w:r>
-      <w:proofErr w:type="spellEnd"/>
       <w:r>
         <w:t xml:space="preserve">, performs the </w:t>
       </w:r>
@@ -1566,29 +1245,24 @@
       <w:r>
         <w:t xml:space="preserve"> operation and pushes the result back to the </w:t>
       </w:r>
-      <w:proofErr w:type="spellStart"/>
       <w:r>
         <w:rPr>
           <w:b/>
         </w:rPr>
         <w:t>Calculation_Stack</w:t>
       </w:r>
-      <w:proofErr w:type="spellEnd"/>
       <w:r>
         <w:t xml:space="preserve">. The 2 values are pushed in the same order that they were into the </w:t>
       </w:r>
-      <w:proofErr w:type="spellStart"/>
       <w:r>
         <w:rPr>
           <w:b/>
         </w:rPr>
         <w:t>Previous_calculations_Stack</w:t>
       </w:r>
-      <w:proofErr w:type="spellEnd"/>
       <w:r>
         <w:t xml:space="preserve">. The symbol </w:t>
       </w:r>
-      <w:proofErr w:type="gramStart"/>
       <w:r>
         <w:rPr>
           <w:b/>
@@ -1599,14 +1273,7 @@
         <w:rPr>
           <w:b/>
         </w:rPr>
-        <w:t xml:space="preserve"> -</w:t>
-      </w:r>
-      <w:proofErr w:type="gramEnd"/>
-      <w:r>
-        <w:rPr>
-          <w:b/>
-        </w:rPr>
-        <w:t xml:space="preserve"> </w:t>
+        <w:t xml:space="preserve"> - </w:t>
       </w:r>
       <w:r>
         <w:rPr>
@@ -1617,14 +1284,12 @@
       <w:r>
         <w:t xml:space="preserve"> the operation is pushed into the </w:t>
       </w:r>
-      <w:proofErr w:type="spellStart"/>
       <w:r>
         <w:rPr>
           <w:b/>
         </w:rPr>
         <w:t>History_Stack</w:t>
       </w:r>
-      <w:proofErr w:type="spellEnd"/>
       <w:r>
         <w:t>.</w:t>
       </w:r>
@@ -1637,31 +1302,21 @@
           <w:numId w:val="5"/>
         </w:numPr>
       </w:pPr>
-      <w:proofErr w:type="gramStart"/>
-      <w:r>
-        <w:rPr>
-          <w:b/>
-        </w:rPr>
-        <w:t>multiply(</w:t>
-      </w:r>
-      <w:proofErr w:type="gramEnd"/>
-      <w:r>
-        <w:rPr>
-          <w:b/>
-        </w:rPr>
-        <w:t>) : void</w:t>
+      <w:r>
+        <w:rPr>
+          <w:b/>
+        </w:rPr>
+        <w:t>multiply() : void</w:t>
       </w:r>
       <w:r>
         <w:t xml:space="preserve">– Pops 2 values from the </w:t>
       </w:r>
-      <w:proofErr w:type="spellStart"/>
       <w:r>
         <w:rPr>
           <w:b/>
         </w:rPr>
         <w:t>Calculation_Stack</w:t>
       </w:r>
-      <w:proofErr w:type="spellEnd"/>
       <w:r>
         <w:t xml:space="preserve">, performs the </w:t>
       </w:r>
@@ -1671,29 +1326,24 @@
       <w:r>
         <w:t xml:space="preserve"> operation and pushes the result back to the </w:t>
       </w:r>
-      <w:proofErr w:type="spellStart"/>
       <w:r>
         <w:rPr>
           <w:b/>
         </w:rPr>
         <w:t>Calculation_Stack</w:t>
       </w:r>
-      <w:proofErr w:type="spellEnd"/>
       <w:r>
         <w:t xml:space="preserve">. The 2 values are pushed in the same order that they were into the </w:t>
       </w:r>
-      <w:proofErr w:type="spellStart"/>
       <w:r>
         <w:rPr>
           <w:b/>
         </w:rPr>
         <w:t>Previous_calculations_Stack</w:t>
       </w:r>
-      <w:proofErr w:type="spellEnd"/>
       <w:r>
         <w:t xml:space="preserve">. The symbol </w:t>
       </w:r>
-      <w:proofErr w:type="gramStart"/>
       <w:r>
         <w:rPr>
           <w:b/>
@@ -1704,14 +1354,7 @@
         <w:rPr>
           <w:b/>
         </w:rPr>
-        <w:t xml:space="preserve"> *</w:t>
-      </w:r>
-      <w:proofErr w:type="gramEnd"/>
-      <w:r>
-        <w:rPr>
-          <w:b/>
-        </w:rPr>
-        <w:t xml:space="preserve"> </w:t>
+        <w:t xml:space="preserve"> * </w:t>
       </w:r>
       <w:r>
         <w:rPr>
@@ -1722,14 +1365,12 @@
       <w:r>
         <w:t xml:space="preserve"> the operation is pushed into the </w:t>
       </w:r>
-      <w:proofErr w:type="spellStart"/>
       <w:r>
         <w:rPr>
           <w:b/>
         </w:rPr>
         <w:t>History_Stack</w:t>
       </w:r>
-      <w:proofErr w:type="spellEnd"/>
       <w:r>
         <w:t>.</w:t>
       </w:r>
@@ -1742,31 +1383,21 @@
           <w:numId w:val="5"/>
         </w:numPr>
       </w:pPr>
-      <w:proofErr w:type="gramStart"/>
-      <w:r>
-        <w:rPr>
-          <w:b/>
-        </w:rPr>
-        <w:t>divide(</w:t>
-      </w:r>
-      <w:proofErr w:type="gramEnd"/>
-      <w:r>
-        <w:rPr>
-          <w:b/>
-        </w:rPr>
-        <w:t>) : void</w:t>
+      <w:r>
+        <w:rPr>
+          <w:b/>
+        </w:rPr>
+        <w:t>divide() : void</w:t>
       </w:r>
       <w:r>
         <w:t xml:space="preserve">– Pops 2 values from the </w:t>
       </w:r>
-      <w:proofErr w:type="spellStart"/>
       <w:r>
         <w:rPr>
           <w:b/>
         </w:rPr>
         <w:t>Calculation_Stack</w:t>
       </w:r>
-      <w:proofErr w:type="spellEnd"/>
       <w:r>
         <w:t xml:space="preserve">, performs the </w:t>
       </w:r>
@@ -1776,29 +1407,24 @@
       <w:r>
         <w:t xml:space="preserve"> operation and pushes the result back to the </w:t>
       </w:r>
-      <w:proofErr w:type="spellStart"/>
       <w:r>
         <w:rPr>
           <w:b/>
         </w:rPr>
         <w:t>Calculation_Stack</w:t>
       </w:r>
-      <w:proofErr w:type="spellEnd"/>
       <w:r>
         <w:t xml:space="preserve">. The 2 values are pushed in the same order that they were into the </w:t>
       </w:r>
-      <w:proofErr w:type="spellStart"/>
       <w:r>
         <w:rPr>
           <w:b/>
         </w:rPr>
         <w:t>Previous_calculations_Stack</w:t>
       </w:r>
-      <w:proofErr w:type="spellEnd"/>
       <w:r>
         <w:t xml:space="preserve">. The symbol </w:t>
       </w:r>
-      <w:proofErr w:type="gramStart"/>
       <w:r>
         <w:rPr>
           <w:b/>
@@ -1809,14 +1435,7 @@
         <w:rPr>
           <w:b/>
         </w:rPr>
-        <w:t xml:space="preserve"> /</w:t>
-      </w:r>
-      <w:proofErr w:type="gramEnd"/>
-      <w:r>
-        <w:rPr>
-          <w:b/>
-        </w:rPr>
-        <w:t xml:space="preserve"> </w:t>
+        <w:t xml:space="preserve"> / </w:t>
       </w:r>
       <w:r>
         <w:rPr>
@@ -1827,14 +1446,12 @@
       <w:r>
         <w:t xml:space="preserve"> the operation is pushed into the </w:t>
       </w:r>
-      <w:proofErr w:type="spellStart"/>
       <w:r>
         <w:rPr>
           <w:b/>
         </w:rPr>
         <w:t>History_Stack</w:t>
       </w:r>
-      <w:proofErr w:type="spellEnd"/>
       <w:r>
         <w:t>.</w:t>
       </w:r>
@@ -1850,32 +1467,22 @@
           <w:numId w:val="5"/>
         </w:numPr>
       </w:pPr>
-      <w:proofErr w:type="gramStart"/>
       <w:r>
         <w:rPr>
           <w:b/>
         </w:rPr>
         <w:lastRenderedPageBreak/>
-        <w:t>sine(</w:t>
-      </w:r>
-      <w:proofErr w:type="gramEnd"/>
-      <w:r>
-        <w:rPr>
-          <w:b/>
-        </w:rPr>
-        <w:t>) : void</w:t>
+        <w:t>sine() : void</w:t>
       </w:r>
       <w:r>
         <w:t xml:space="preserve"> – Pops the top value from the </w:t>
       </w:r>
-      <w:proofErr w:type="spellStart"/>
       <w:r>
         <w:rPr>
           <w:b/>
         </w:rPr>
         <w:t>Calculation_Stack</w:t>
       </w:r>
-      <w:proofErr w:type="spellEnd"/>
       <w:r>
         <w:t xml:space="preserve">, performs the </w:t>
       </w:r>
@@ -1885,25 +1492,21 @@
       <w:r>
         <w:t xml:space="preserve"> operation and pushes the result back to the </w:t>
       </w:r>
-      <w:proofErr w:type="spellStart"/>
       <w:r>
         <w:rPr>
           <w:b/>
         </w:rPr>
         <w:t>Calculation_Stack</w:t>
       </w:r>
-      <w:proofErr w:type="spellEnd"/>
       <w:r>
         <w:t xml:space="preserve">. The value is pushed into the </w:t>
       </w:r>
-      <w:proofErr w:type="spellStart"/>
       <w:r>
         <w:rPr>
           <w:b/>
         </w:rPr>
         <w:t>Previous_calculations_Stack</w:t>
       </w:r>
-      <w:proofErr w:type="spellEnd"/>
       <w:r>
         <w:t>.</w:t>
       </w:r>
@@ -1925,14 +1528,12 @@
       <w:r>
         <w:t xml:space="preserve">is pushed into the </w:t>
       </w:r>
-      <w:proofErr w:type="spellStart"/>
       <w:r>
         <w:rPr>
           <w:b/>
         </w:rPr>
         <w:t>History_Stack</w:t>
       </w:r>
-      <w:proofErr w:type="spellEnd"/>
       <w:r>
         <w:t>.</w:t>
       </w:r>
@@ -1945,7 +1546,6 @@
           <w:numId w:val="5"/>
         </w:numPr>
       </w:pPr>
-      <w:proofErr w:type="gramStart"/>
       <w:r>
         <w:rPr>
           <w:b/>
@@ -1956,48 +1556,35 @@
         <w:rPr>
           <w:b/>
         </w:rPr>
-        <w:t>sine(</w:t>
-      </w:r>
-      <w:proofErr w:type="gramEnd"/>
-      <w:r>
-        <w:rPr>
-          <w:b/>
-        </w:rPr>
-        <w:t>) : void</w:t>
+        <w:t>sine() : void</w:t>
       </w:r>
       <w:r>
         <w:t xml:space="preserve"> – Pops the top value from the </w:t>
       </w:r>
-      <w:proofErr w:type="spellStart"/>
       <w:r>
         <w:rPr>
           <w:b/>
         </w:rPr>
         <w:t>Calculation_Stack</w:t>
       </w:r>
-      <w:proofErr w:type="spellEnd"/>
       <w:r>
         <w:t xml:space="preserve">, performs the Cosine operation and pushes the result back to the </w:t>
       </w:r>
-      <w:proofErr w:type="spellStart"/>
       <w:r>
         <w:rPr>
           <w:b/>
         </w:rPr>
         <w:t>Calculation_Stack</w:t>
       </w:r>
-      <w:proofErr w:type="spellEnd"/>
       <w:r>
         <w:t xml:space="preserve">. The value is pushed into the </w:t>
       </w:r>
-      <w:proofErr w:type="spellStart"/>
       <w:r>
         <w:rPr>
           <w:b/>
         </w:rPr>
         <w:t>Previous_calculations_Stack</w:t>
       </w:r>
-      <w:proofErr w:type="spellEnd"/>
       <w:r>
         <w:t>.</w:t>
       </w:r>
@@ -2011,33 +1598,17 @@
         <w:rPr>
           <w:b/>
         </w:rPr>
-        <w:t>“</w:t>
-      </w:r>
-      <w:proofErr w:type="spellStart"/>
-      <w:r>
-        <w:rPr>
-          <w:b/>
-        </w:rPr>
-        <w:t>cos</w:t>
-      </w:r>
-      <w:proofErr w:type="spellEnd"/>
-      <w:r>
-        <w:rPr>
-          <w:b/>
-        </w:rPr>
-        <w:t>”</w:t>
+        <w:t>“cos”</w:t>
       </w:r>
       <w:r>
         <w:t xml:space="preserve"> is pushed into the </w:t>
       </w:r>
-      <w:proofErr w:type="spellStart"/>
       <w:r>
         <w:rPr>
           <w:b/>
         </w:rPr>
         <w:t>History_Stack</w:t>
       </w:r>
-      <w:proofErr w:type="spellEnd"/>
       <w:r>
         <w:t>.</w:t>
       </w:r>
@@ -2050,7 +1621,6 @@
           <w:numId w:val="5"/>
         </w:numPr>
       </w:pPr>
-      <w:proofErr w:type="gramStart"/>
       <w:r>
         <w:rPr>
           <w:b/>
@@ -2067,48 +1637,35 @@
         <w:rPr>
           <w:b/>
         </w:rPr>
-        <w:t>(</w:t>
-      </w:r>
-      <w:proofErr w:type="gramEnd"/>
-      <w:r>
-        <w:rPr>
-          <w:b/>
-        </w:rPr>
-        <w:t>) : void</w:t>
+        <w:t>() : void</w:t>
       </w:r>
       <w:r>
         <w:t xml:space="preserve"> - Pops the top value from the </w:t>
       </w:r>
-      <w:proofErr w:type="spellStart"/>
       <w:r>
         <w:rPr>
           <w:b/>
         </w:rPr>
         <w:t>Calculation_Stack</w:t>
       </w:r>
-      <w:proofErr w:type="spellEnd"/>
       <w:r>
         <w:t xml:space="preserve">, performs the factorial operation and pushes the result back to the </w:t>
       </w:r>
-      <w:proofErr w:type="spellStart"/>
       <w:r>
         <w:rPr>
           <w:b/>
         </w:rPr>
         <w:t>Calculation_Stack</w:t>
       </w:r>
-      <w:proofErr w:type="spellEnd"/>
       <w:r>
         <w:t xml:space="preserve">. The value is pushed into the </w:t>
       </w:r>
-      <w:proofErr w:type="spellStart"/>
       <w:r>
         <w:rPr>
           <w:b/>
         </w:rPr>
         <w:t>Previous_calculations_Stack</w:t>
       </w:r>
-      <w:proofErr w:type="spellEnd"/>
       <w:r>
         <w:t>.</w:t>
       </w:r>
@@ -2127,14 +1684,12 @@
       <w:r>
         <w:t xml:space="preserve">” symbol is pushed into the </w:t>
       </w:r>
-      <w:proofErr w:type="spellStart"/>
       <w:r>
         <w:rPr>
           <w:b/>
         </w:rPr>
         <w:t>History_Stack</w:t>
       </w:r>
-      <w:proofErr w:type="spellEnd"/>
       <w:r>
         <w:t>.</w:t>
       </w:r>
@@ -2163,7 +1718,6 @@
           <w:u w:val="single"/>
         </w:rPr>
       </w:pPr>
-      <w:proofErr w:type="gramStart"/>
       <w:r>
         <w:rPr>
           <w:b/>
@@ -2180,14 +1734,7 @@
         <w:rPr>
           <w:b/>
         </w:rPr>
-        <w:t>(</w:t>
-      </w:r>
-      <w:proofErr w:type="gramEnd"/>
-      <w:r>
-        <w:rPr>
-          <w:b/>
-        </w:rPr>
-        <w:t>) : void</w:t>
+        <w:t>() : void</w:t>
       </w:r>
       <w:r>
         <w:t xml:space="preserve"> – Resets the calculator back to the initial state. This clears all the data stored in </w:t>
@@ -2210,7 +1757,6 @@
           <w:u w:val="single"/>
         </w:rPr>
       </w:pPr>
-      <w:proofErr w:type="gramStart"/>
       <w:r>
         <w:rPr>
           <w:b/>
@@ -2221,14 +1767,7 @@
         <w:rPr>
           <w:b/>
         </w:rPr>
-        <w:t>ndo(</w:t>
-      </w:r>
-      <w:proofErr w:type="gramEnd"/>
-      <w:r>
-        <w:rPr>
-          <w:b/>
-        </w:rPr>
-        <w:t>) : void</w:t>
+        <w:t>ndo() : void</w:t>
       </w:r>
       <w:r>
         <w:t xml:space="preserve"> – Reverts the previous operation. If the operation was typing the input, the last digit typed </w:t>
@@ -2242,49 +1781,42 @@
         </w:rPr>
         <w:t xml:space="preserve"> </w:t>
       </w:r>
-      <w:proofErr w:type="spellStart"/>
       <w:r>
         <w:rPr>
           <w:b/>
         </w:rPr>
         <w:t>input_value</w:t>
       </w:r>
-      <w:proofErr w:type="spellEnd"/>
       <w:r>
         <w:t xml:space="preserve"> </w:t>
       </w:r>
       <w:r>
         <w:t xml:space="preserve">is deleted until the </w:t>
       </w:r>
-      <w:proofErr w:type="spellStart"/>
       <w:r>
         <w:rPr>
           <w:b/>
         </w:rPr>
         <w:t>input_value</w:t>
       </w:r>
-      <w:proofErr w:type="spellEnd"/>
       <w:r>
         <w:t xml:space="preserve"> </w:t>
       </w:r>
       <w:r>
         <w:t xml:space="preserve">is empty. After the </w:t>
       </w:r>
-      <w:proofErr w:type="spellStart"/>
       <w:r>
         <w:rPr>
           <w:b/>
         </w:rPr>
         <w:t>input_value</w:t>
       </w:r>
-      <w:proofErr w:type="spellEnd"/>
       <w:r>
         <w:t xml:space="preserve"> is </w:t>
       </w:r>
       <w:r>
         <w:t xml:space="preserve">empty, reverts the previous Mathematical or </w:t>
       </w:r>
-      <w:proofErr w:type="gramStart"/>
       <w:r>
         <w:rPr>
           <w:b/>
@@ -2301,14 +1833,7 @@
         <w:rPr>
           <w:b/>
         </w:rPr>
-        <w:t>(</w:t>
-      </w:r>
-      <w:proofErr w:type="gramEnd"/>
-      <w:r>
-        <w:rPr>
-          <w:b/>
-        </w:rPr>
-        <w:t>)</w:t>
+        <w:t>()</w:t>
       </w:r>
       <w:r>
         <w:t xml:space="preserve"> </w:t>
@@ -2322,14 +1847,12 @@
       <w:r>
         <w:t xml:space="preserve"> in </w:t>
       </w:r>
-      <w:proofErr w:type="spellStart"/>
       <w:r>
         <w:rPr>
           <w:b/>
         </w:rPr>
         <w:t>input_value</w:t>
       </w:r>
-      <w:proofErr w:type="spellEnd"/>
       <w:r>
         <w:t>.</w:t>
       </w:r>
@@ -2345,14 +1868,12 @@
       <w:r>
         <w:t xml:space="preserve"> </w:t>
       </w:r>
-      <w:proofErr w:type="spellStart"/>
       <w:r>
         <w:rPr>
           <w:b/>
         </w:rPr>
         <w:t>Calculation_Stack</w:t>
       </w:r>
-      <w:proofErr w:type="spellEnd"/>
       <w:r>
         <w:rPr>
           <w:b/>
@@ -2368,28 +1889,24 @@
       <w:r>
         <w:t xml:space="preserve"> are pulled from the </w:t>
       </w:r>
-      <w:proofErr w:type="spellStart"/>
       <w:r>
         <w:rPr>
           <w:b/>
         </w:rPr>
         <w:t>Previous_calculations_Stack</w:t>
       </w:r>
-      <w:proofErr w:type="spellEnd"/>
       <w:r>
         <w:t xml:space="preserve">, based on whether the Mathematical operation was binary or unary, </w:t>
       </w:r>
       <w:r>
         <w:t xml:space="preserve">and pushed into the </w:t>
       </w:r>
-      <w:proofErr w:type="spellStart"/>
       <w:r>
         <w:rPr>
           <w:b/>
         </w:rPr>
         <w:t>Calculation_Stack</w:t>
       </w:r>
-      <w:proofErr w:type="spellEnd"/>
       <w:r>
         <w:t>, to show the values used to get the result</w:t>
       </w:r>
@@ -2411,33 +1928,14 @@
           <w:u w:val="single"/>
         </w:rPr>
       </w:pPr>
-      <w:proofErr w:type="spellStart"/>
-      <w:proofErr w:type="gramStart"/>
-      <w:r>
-        <w:rPr>
-          <w:b/>
-        </w:rPr>
-        <w:t>changeSign</w:t>
-      </w:r>
-      <w:proofErr w:type="spellEnd"/>
-      <w:r>
-        <w:rPr>
-          <w:b/>
-        </w:rPr>
-        <w:t>(</w:t>
-      </w:r>
-      <w:proofErr w:type="gramEnd"/>
-      <w:r>
-        <w:rPr>
-          <w:b/>
-        </w:rPr>
-        <w:t>) : void</w:t>
-      </w:r>
-      <w:r>
-        <w:t xml:space="preserve"> –</w:t>
-      </w:r>
-      <w:r>
-        <w:t xml:space="preserve"> When no input is being typed, changes the sign of the last expression.</w:t>
+      <w:r>
+        <w:rPr>
+          <w:b/>
+        </w:rPr>
+        <w:t>changeSign() : void</w:t>
+      </w:r>
+      <w:r>
+        <w:t xml:space="preserve"> – When no input is being typed, changes the sign of the last expression.</w:t>
       </w:r>
     </w:p>
     <w:p>
@@ -2451,19 +1949,11 @@
           <w:u w:val="single"/>
         </w:rPr>
       </w:pPr>
-      <w:proofErr w:type="spellStart"/>
-      <w:r>
-        <w:rPr>
-          <w:b/>
-        </w:rPr>
-        <w:t>enoughOperandsBinary</w:t>
-      </w:r>
-      <w:proofErr w:type="spellEnd"/>
-      <w:r>
-        <w:rPr>
-          <w:b/>
-        </w:rPr>
-        <w:t>() : void</w:t>
+      <w:r>
+        <w:rPr>
+          <w:b/>
+        </w:rPr>
+        <w:t>enoughOperandsBinary() : void</w:t>
       </w:r>
       <w:r>
         <w:t>– If the Calculation Stack does not currently have enough operands for a</w:t>
@@ -2483,28 +1973,24 @@
       <w:r>
         <w:t xml:space="preserve"> into the </w:t>
       </w:r>
-      <w:proofErr w:type="spellStart"/>
       <w:r>
         <w:rPr>
           <w:b/>
         </w:rPr>
         <w:t>Calculation_Stack</w:t>
       </w:r>
-      <w:proofErr w:type="spellEnd"/>
       <w:r>
         <w:t xml:space="preserve"> and </w:t>
       </w:r>
       <w:r>
         <w:t xml:space="preserve">“0” into the </w:t>
       </w:r>
-      <w:proofErr w:type="spellStart"/>
       <w:r>
         <w:rPr>
           <w:b/>
         </w:rPr>
         <w:t>History_Stack</w:t>
       </w:r>
-      <w:proofErr w:type="spellEnd"/>
       <w:r>
         <w:t xml:space="preserve"> </w:t>
       </w:r>
@@ -2532,7 +2018,6 @@
           <w:u w:val="single"/>
         </w:rPr>
       </w:pPr>
-      <w:proofErr w:type="spellStart"/>
       <w:r>
         <w:rPr>
           <w:b/>
@@ -2545,7 +2030,6 @@
         </w:rPr>
         <w:t>Unary</w:t>
       </w:r>
-      <w:proofErr w:type="spellEnd"/>
       <w:r>
         <w:rPr>
           <w:b/>
@@ -2555,14 +2039,12 @@
       <w:r>
         <w:t xml:space="preserve">– If the Calculation Stack does not currently have enough operands for a unary Mathematical operation, push 0 (zero) into the </w:t>
       </w:r>
-      <w:proofErr w:type="spellStart"/>
       <w:r>
         <w:rPr>
           <w:b/>
         </w:rPr>
         <w:t>Calculation_Stack</w:t>
       </w:r>
-      <w:proofErr w:type="spellEnd"/>
       <w:r>
         <w:t xml:space="preserve"> and “0”</w:t>
       </w:r>
@@ -2572,14 +2054,12 @@
       <w:r>
         <w:t xml:space="preserve"> </w:t>
       </w:r>
-      <w:proofErr w:type="spellStart"/>
       <w:r>
         <w:rPr>
           <w:b/>
         </w:rPr>
         <w:t>History_Stack</w:t>
       </w:r>
-      <w:proofErr w:type="spellEnd"/>
       <w:r>
         <w:t xml:space="preserve"> as a substitution for missing operands (see the Requirements Document).</w:t>
       </w:r>
@@ -2595,35 +2075,17 @@
           <w:b/>
         </w:rPr>
       </w:pPr>
-      <w:proofErr w:type="spellStart"/>
-      <w:proofErr w:type="gramStart"/>
-      <w:r>
-        <w:rPr>
-          <w:b/>
-        </w:rPr>
-        <w:t>checkPrecedence</w:t>
-      </w:r>
-      <w:proofErr w:type="spellEnd"/>
-      <w:r>
-        <w:rPr>
-          <w:b/>
-        </w:rPr>
-        <w:t>(</w:t>
-      </w:r>
-      <w:proofErr w:type="spellStart"/>
-      <w:proofErr w:type="gramEnd"/>
-      <w:r>
-        <w:rPr>
-          <w:b/>
-        </w:rPr>
-        <w:t>precedenceStack</w:t>
-      </w:r>
-      <w:proofErr w:type="spellEnd"/>
-      <w:r>
-        <w:rPr>
-          <w:b/>
-        </w:rPr>
-        <w:t xml:space="preserve"> : Stack&lt;Integer&gt;, </w:t>
+      <w:r>
+        <w:rPr>
+          <w:b/>
+        </w:rPr>
+        <w:t>checkPrecedence(</w:t>
+      </w:r>
+      <w:r>
+        <w:rPr>
+          <w:b/>
+        </w:rPr>
+        <w:t xml:space="preserve">precedenceStack : Stack&lt;Integer&gt;, </w:t>
       </w:r>
       <w:r>
         <w:rPr>
@@ -2649,19 +2111,11 @@
         </w:rPr>
         <w:t xml:space="preserve">) : </w:t>
       </w:r>
-      <w:proofErr w:type="spellStart"/>
-      <w:r>
-        <w:rPr>
-          <w:b/>
-        </w:rPr>
-        <w:t>int</w:t>
-      </w:r>
-      <w:proofErr w:type="spellEnd"/>
-      <w:r>
-        <w:rPr>
-          <w:b/>
-        </w:rPr>
-        <w:t xml:space="preserve"> - c</w:t>
+      <w:r>
+        <w:rPr>
+          <w:b/>
+        </w:rPr>
+        <w:t>int - c</w:t>
       </w:r>
       <w:r>
         <w:t xml:space="preserve">hecks the precedence of the current </w:t>
@@ -2684,16 +2138,12 @@
           <w:b/>
         </w:rPr>
       </w:pPr>
-      <w:proofErr w:type="spellStart"/>
-      <w:proofErr w:type="gramStart"/>
       <w:r>
         <w:rPr>
           <w:b/>
         </w:rPr>
         <w:t>precedenceStack</w:t>
       </w:r>
-      <w:proofErr w:type="spellEnd"/>
-      <w:proofErr w:type="gramEnd"/>
       <w:r>
         <w:rPr>
           <w:b/>
@@ -2721,7 +2171,6 @@
           <w:b/>
         </w:rPr>
       </w:pPr>
-      <w:proofErr w:type="gramStart"/>
       <w:r>
         <w:rPr>
           <w:b/>
@@ -2734,7 +2183,6 @@
         </w:rPr>
         <w:t>alue</w:t>
       </w:r>
-      <w:proofErr w:type="gramEnd"/>
       <w:r>
         <w:rPr>
           <w:b/>
@@ -2814,27 +2262,11 @@
           <w:u w:val="single"/>
         </w:rPr>
       </w:pPr>
-      <w:proofErr w:type="spellStart"/>
-      <w:proofErr w:type="gramStart"/>
-      <w:r>
-        <w:rPr>
-          <w:b/>
-        </w:rPr>
-        <w:t>getInputValue</w:t>
-      </w:r>
-      <w:proofErr w:type="spellEnd"/>
-      <w:r>
-        <w:rPr>
-          <w:b/>
-        </w:rPr>
-        <w:t>(</w:t>
-      </w:r>
-      <w:proofErr w:type="gramEnd"/>
-      <w:r>
-        <w:rPr>
-          <w:b/>
-        </w:rPr>
-        <w:t xml:space="preserve">) : String </w:t>
+      <w:r>
+        <w:rPr>
+          <w:b/>
+        </w:rPr>
+        <w:t xml:space="preserve">getInputValue() : String </w:t>
       </w:r>
       <w:r>
         <w:t xml:space="preserve">– </w:t>
@@ -2848,14 +2280,12 @@
       <w:r>
         <w:t xml:space="preserve">stored in </w:t>
       </w:r>
-      <w:proofErr w:type="spellStart"/>
       <w:r>
         <w:rPr>
           <w:b/>
         </w:rPr>
         <w:t>input_value</w:t>
       </w:r>
-      <w:proofErr w:type="spellEnd"/>
       <w:r>
         <w:t>.</w:t>
       </w:r>
@@ -2871,27 +2301,11 @@
           <w:u w:val="single"/>
         </w:rPr>
       </w:pPr>
-      <w:proofErr w:type="spellStart"/>
-      <w:proofErr w:type="gramStart"/>
-      <w:r>
-        <w:rPr>
-          <w:b/>
-        </w:rPr>
-        <w:t>getHistoryValue</w:t>
-      </w:r>
-      <w:proofErr w:type="spellEnd"/>
-      <w:r>
-        <w:rPr>
-          <w:b/>
-        </w:rPr>
-        <w:t>(</w:t>
-      </w:r>
-      <w:proofErr w:type="gramEnd"/>
-      <w:r>
-        <w:rPr>
-          <w:b/>
-        </w:rPr>
-        <w:t>) : String</w:t>
+      <w:r>
+        <w:rPr>
+          <w:b/>
+        </w:rPr>
+        <w:t>getHistoryValue() : String</w:t>
       </w:r>
       <w:r>
         <w:t xml:space="preserve"> – Returns the string currently stored in</w:t>
@@ -2902,14 +2316,12 @@
         </w:rPr>
         <w:t xml:space="preserve"> </w:t>
       </w:r>
-      <w:proofErr w:type="spellStart"/>
       <w:r>
         <w:rPr>
           <w:b/>
         </w:rPr>
         <w:t>history_value</w:t>
       </w:r>
-      <w:proofErr w:type="spellEnd"/>
       <w:r>
         <w:rPr>
           <w:b/>
@@ -2928,27 +2340,11 @@
           <w:u w:val="single"/>
         </w:rPr>
       </w:pPr>
-      <w:proofErr w:type="spellStart"/>
-      <w:proofErr w:type="gramStart"/>
-      <w:r>
-        <w:rPr>
-          <w:b/>
-        </w:rPr>
-        <w:t>printHistory</w:t>
-      </w:r>
-      <w:proofErr w:type="spellEnd"/>
-      <w:r>
-        <w:rPr>
-          <w:b/>
-        </w:rPr>
-        <w:t>(</w:t>
-      </w:r>
-      <w:proofErr w:type="gramEnd"/>
-      <w:r>
-        <w:rPr>
-          <w:b/>
-        </w:rPr>
-        <w:t>) : void</w:t>
+      <w:r>
+        <w:rPr>
+          <w:b/>
+        </w:rPr>
+        <w:t>printHistory() : void</w:t>
       </w:r>
       <w:r>
         <w:t xml:space="preserve"> </w:t>
@@ -2959,14 +2355,12 @@
       <w:r>
         <w:t xml:space="preserve">ation of the data stored in </w:t>
       </w:r>
-      <w:proofErr w:type="spellStart"/>
       <w:r>
         <w:rPr>
           <w:b/>
         </w:rPr>
         <w:t>History_Stack</w:t>
       </w:r>
-      <w:proofErr w:type="spellEnd"/>
       <w:r>
         <w:t xml:space="preserve"> </w:t>
       </w:r>
@@ -2979,14 +2373,12 @@
       <w:r>
         <w:t xml:space="preserve"> </w:t>
       </w:r>
-      <w:proofErr w:type="spellStart"/>
       <w:r>
         <w:rPr>
           <w:b/>
         </w:rPr>
         <w:t>history_value</w:t>
       </w:r>
-      <w:proofErr w:type="spellEnd"/>
       <w:r>
         <w:t>.</w:t>
       </w:r>
@@ -3002,27 +2394,11 @@
           <w:u w:val="single"/>
         </w:rPr>
       </w:pPr>
-      <w:proofErr w:type="spellStart"/>
-      <w:proofErr w:type="gramStart"/>
-      <w:r>
-        <w:rPr>
-          <w:b/>
-        </w:rPr>
-        <w:t>updateOperationValue</w:t>
-      </w:r>
-      <w:proofErr w:type="spellEnd"/>
-      <w:r>
-        <w:rPr>
-          <w:b/>
-        </w:rPr>
-        <w:t>(</w:t>
-      </w:r>
-      <w:proofErr w:type="gramEnd"/>
-      <w:r>
-        <w:rPr>
-          <w:b/>
-        </w:rPr>
-        <w:t>result : Double) : void</w:t>
+      <w:r>
+        <w:rPr>
+          <w:b/>
+        </w:rPr>
+        <w:t>updateOperationValue(result : Double) : void</w:t>
       </w:r>
       <w:r>
         <w:t xml:space="preserve"> </w:t>
@@ -3048,14 +2424,12 @@
       <w:r>
         <w:t xml:space="preserve">stored in </w:t>
       </w:r>
-      <w:proofErr w:type="spellStart"/>
       <w:r>
         <w:rPr>
           <w:b/>
         </w:rPr>
         <w:t>input_value</w:t>
       </w:r>
-      <w:proofErr w:type="spellEnd"/>
       <w:r>
         <w:t xml:space="preserve"> in integer representation</w:t>
       </w:r>
@@ -3125,7 +2499,6 @@
       <w:r>
         <w:t xml:space="preserve">The </w:t>
       </w:r>
-      <w:proofErr w:type="gramStart"/>
       <w:r>
         <w:rPr>
           <w:b/>
@@ -3136,14 +2509,7 @@
         <w:rPr>
           <w:b/>
         </w:rPr>
-        <w:t>nter(</w:t>
-      </w:r>
-      <w:proofErr w:type="gramEnd"/>
-      <w:r>
-        <w:rPr>
-          <w:b/>
-        </w:rPr>
-        <w:t>)</w:t>
+        <w:t>nter()</w:t>
       </w:r>
       <w:r>
         <w:t xml:space="preserve"> operation is invoked either by the user, or by any Mathematical operation if the user was </w:t>
@@ -3169,19 +2535,11 @@
       <w:r>
         <w:t xml:space="preserve">The </w:t>
       </w:r>
-      <w:proofErr w:type="gramStart"/>
-      <w:r>
-        <w:rPr>
-          <w:b/>
-        </w:rPr>
-        <w:t>pi(</w:t>
-      </w:r>
-      <w:proofErr w:type="gramEnd"/>
-      <w:r>
-        <w:rPr>
-          <w:b/>
-        </w:rPr>
-        <w:t>)</w:t>
+      <w:r>
+        <w:rPr>
+          <w:b/>
+        </w:rPr>
+        <w:t>pi()</w:t>
       </w:r>
       <w:r>
         <w:t xml:space="preserve"> operation invokes the </w:t>
@@ -3228,27 +2586,11 @@
       <w:r>
         <w:t xml:space="preserve">Every Mathematical operation invokes the </w:t>
       </w:r>
-      <w:proofErr w:type="spellStart"/>
-      <w:proofErr w:type="gramStart"/>
-      <w:r>
-        <w:rPr>
-          <w:b/>
-        </w:rPr>
-        <w:t>enoughOperandsBinary</w:t>
-      </w:r>
-      <w:proofErr w:type="spellEnd"/>
-      <w:r>
-        <w:rPr>
-          <w:b/>
-        </w:rPr>
-        <w:t>(</w:t>
-      </w:r>
-      <w:proofErr w:type="gramEnd"/>
-      <w:r>
-        <w:rPr>
-          <w:b/>
-        </w:rPr>
-        <w:t>)</w:t>
+      <w:r>
+        <w:rPr>
+          <w:b/>
+        </w:rPr>
+        <w:t>enoughOperandsBinary()</w:t>
       </w:r>
       <w:r>
         <w:t xml:space="preserve"> operation </w:t>
@@ -3256,7 +2598,6 @@
       <w:r>
         <w:t xml:space="preserve">or </w:t>
       </w:r>
-      <w:proofErr w:type="spellStart"/>
       <w:r>
         <w:rPr>
           <w:b/>
@@ -3269,7 +2610,6 @@
         </w:rPr>
         <w:t>Unary</w:t>
       </w:r>
-      <w:proofErr w:type="spellEnd"/>
       <w:r>
         <w:rPr>
           <w:b/>
@@ -3303,19 +2643,11 @@
       <w:r>
         <w:t xml:space="preserve">The </w:t>
       </w:r>
-      <w:proofErr w:type="gramStart"/>
-      <w:r>
-        <w:rPr>
-          <w:b/>
-        </w:rPr>
-        <w:t>clear(</w:t>
-      </w:r>
-      <w:proofErr w:type="gramEnd"/>
-      <w:r>
-        <w:rPr>
-          <w:b/>
-        </w:rPr>
-        <w:t>)</w:t>
+      <w:r>
+        <w:rPr>
+          <w:b/>
+        </w:rPr>
+        <w:t>clear()</w:t>
       </w:r>
       <w:r>
         <w:t xml:space="preserve"> operation is invoked either by the user, when a mathematical error occurs during a Math</w:t>
@@ -3362,27 +2694,11 @@
       <w:r>
         <w:t xml:space="preserve">The </w:t>
       </w:r>
-      <w:proofErr w:type="spellStart"/>
-      <w:proofErr w:type="gramStart"/>
-      <w:r>
-        <w:rPr>
-          <w:b/>
-        </w:rPr>
-        <w:t>printHistory</w:t>
-      </w:r>
-      <w:proofErr w:type="spellEnd"/>
-      <w:r>
-        <w:rPr>
-          <w:b/>
-        </w:rPr>
-        <w:t>(</w:t>
-      </w:r>
-      <w:proofErr w:type="gramEnd"/>
-      <w:r>
-        <w:rPr>
-          <w:b/>
-        </w:rPr>
-        <w:t xml:space="preserve">) </w:t>
+      <w:r>
+        <w:rPr>
+          <w:b/>
+        </w:rPr>
+        <w:t xml:space="preserve">printHistory() </w:t>
       </w:r>
       <w:r>
         <w:t>operation</w:t>
@@ -3418,21 +2734,7 @@
         <w:rPr>
           <w:b/>
         </w:rPr>
-        <w:t xml:space="preserve">, </w:t>
-      </w:r>
-      <w:proofErr w:type="spellStart"/>
-      <w:r>
-        <w:rPr>
-          <w:b/>
-        </w:rPr>
-        <w:t>changeSign</w:t>
-      </w:r>
-      <w:proofErr w:type="spellEnd"/>
-      <w:r>
-        <w:rPr>
-          <w:b/>
-        </w:rPr>
-        <w:t>()</w:t>
+        <w:t>, changeSign()</w:t>
       </w:r>
       <w:r>
         <w:t xml:space="preserve"> or Mathematical operation.</w:t>
@@ -3449,27 +2751,11 @@
       <w:r>
         <w:t xml:space="preserve">The </w:t>
       </w:r>
-      <w:proofErr w:type="spellStart"/>
-      <w:proofErr w:type="gramStart"/>
-      <w:r>
-        <w:rPr>
-          <w:b/>
-        </w:rPr>
-        <w:t>updateOperationValue</w:t>
-      </w:r>
-      <w:proofErr w:type="spellEnd"/>
-      <w:r>
-        <w:rPr>
-          <w:b/>
-        </w:rPr>
-        <w:t>(</w:t>
-      </w:r>
-      <w:proofErr w:type="gramEnd"/>
-      <w:r>
-        <w:rPr>
-          <w:b/>
-        </w:rPr>
-        <w:t>result : Double)</w:t>
+      <w:r>
+        <w:rPr>
+          <w:b/>
+        </w:rPr>
+        <w:t>updateOperationValue(result : Double)</w:t>
       </w:r>
       <w:r>
         <w:t xml:space="preserve"> is invoked after </w:t>
@@ -3504,19 +2790,11 @@
       <w:r>
         <w:t xml:space="preserve"> </w:t>
       </w:r>
-      <w:proofErr w:type="spellStart"/>
-      <w:r>
-        <w:rPr>
-          <w:b/>
-        </w:rPr>
-        <w:t>changeSign</w:t>
-      </w:r>
-      <w:proofErr w:type="spellEnd"/>
-      <w:r>
-        <w:rPr>
-          <w:b/>
-        </w:rPr>
-        <w:t xml:space="preserve">() </w:t>
+      <w:r>
+        <w:rPr>
+          <w:b/>
+        </w:rPr>
+        <w:t xml:space="preserve">changeSign() </w:t>
       </w:r>
       <w:r>
         <w:t>or Mathematical operation.</w:t>
@@ -3533,27 +2811,11 @@
       <w:r>
         <w:t xml:space="preserve">The </w:t>
       </w:r>
-      <w:proofErr w:type="spellStart"/>
-      <w:proofErr w:type="gramStart"/>
-      <w:r>
-        <w:rPr>
-          <w:b/>
-        </w:rPr>
-        <w:t>printHistory</w:t>
-      </w:r>
-      <w:proofErr w:type="spellEnd"/>
-      <w:r>
-        <w:rPr>
-          <w:b/>
-        </w:rPr>
-        <w:t>(</w:t>
-      </w:r>
-      <w:proofErr w:type="gramEnd"/>
-      <w:r>
-        <w:rPr>
-          <w:b/>
-        </w:rPr>
-        <w:t xml:space="preserve">) </w:t>
+      <w:r>
+        <w:rPr>
+          <w:b/>
+        </w:rPr>
+        <w:t xml:space="preserve">printHistory() </w:t>
       </w:r>
       <w:r>
         <w:t>operation invokes</w:t>
@@ -3564,33 +2826,17 @@
         </w:rPr>
         <w:t xml:space="preserve"> </w:t>
       </w:r>
-      <w:proofErr w:type="spellStart"/>
-      <w:r>
-        <w:rPr>
-          <w:b/>
-        </w:rPr>
-        <w:t>checkPrecedence</w:t>
-      </w:r>
-      <w:proofErr w:type="spellEnd"/>
-      <w:r>
-        <w:rPr>
-          <w:b/>
-        </w:rPr>
-        <w:t>(</w:t>
-      </w:r>
-      <w:proofErr w:type="spellStart"/>
-      <w:r>
-        <w:rPr>
-          <w:b/>
-        </w:rPr>
-        <w:t>precedenceStack</w:t>
-      </w:r>
-      <w:proofErr w:type="spellEnd"/>
-      <w:r>
-        <w:rPr>
-          <w:b/>
-        </w:rPr>
-        <w:t xml:space="preserve"> : Stack&lt;Integer&gt;, </w:t>
+      <w:r>
+        <w:rPr>
+          <w:b/>
+        </w:rPr>
+        <w:t>checkPrecedence(</w:t>
+      </w:r>
+      <w:r>
+        <w:rPr>
+          <w:b/>
+        </w:rPr>
+        <w:t xml:space="preserve">precedenceStack : Stack&lt;Integer&gt;, </w:t>
       </w:r>
       <w:r>
         <w:rPr>
@@ -3637,38 +2883,20 @@
       <w:r>
         <w:t xml:space="preserve">The data stored in </w:t>
       </w:r>
-      <w:proofErr w:type="spellStart"/>
       <w:r>
         <w:rPr>
           <w:b/>
         </w:rPr>
         <w:t>History_Stack</w:t>
       </w:r>
-      <w:proofErr w:type="spellEnd"/>
       <w:r>
         <w:t xml:space="preserve">, must be converted from postfix to infix. In truth, the data is never actually converted from one notation to another, but instead it is represented in a different way using </w:t>
       </w:r>
-      <w:proofErr w:type="spellStart"/>
-      <w:proofErr w:type="gramStart"/>
-      <w:r>
-        <w:rPr>
-          <w:b/>
-        </w:rPr>
-        <w:t>printHistory</w:t>
-      </w:r>
-      <w:proofErr w:type="spellEnd"/>
-      <w:r>
-        <w:rPr>
-          <w:b/>
-        </w:rPr>
-        <w:t>(</w:t>
-      </w:r>
-      <w:proofErr w:type="gramEnd"/>
-      <w:r>
-        <w:rPr>
-          <w:b/>
-        </w:rPr>
-        <w:t>)</w:t>
+      <w:r>
+        <w:rPr>
+          <w:b/>
+        </w:rPr>
+        <w:t>printHistory()</w:t>
       </w:r>
       <w:r>
         <w:rPr>
@@ -3679,27 +2907,11 @@
       <w:r>
         <w:t xml:space="preserve">The general operation of </w:t>
       </w:r>
-      <w:proofErr w:type="spellStart"/>
-      <w:proofErr w:type="gramStart"/>
-      <w:r>
-        <w:rPr>
-          <w:b/>
-        </w:rPr>
-        <w:t>printHistory</w:t>
-      </w:r>
-      <w:proofErr w:type="spellEnd"/>
-      <w:r>
-        <w:rPr>
-          <w:b/>
-        </w:rPr>
-        <w:t>(</w:t>
-      </w:r>
-      <w:proofErr w:type="gramEnd"/>
-      <w:r>
-        <w:rPr>
-          <w:b/>
-        </w:rPr>
-        <w:t>)</w:t>
+      <w:r>
+        <w:rPr>
+          <w:b/>
+        </w:rPr>
+        <w:t>printHistory()</w:t>
       </w:r>
       <w:r>
         <w:rPr>
@@ -3765,38 +2977,13 @@
         <w:jc w:val="center"/>
       </w:pPr>
       <w:r>
-        <w:t xml:space="preserve">Diagram </w:t>
-      </w:r>
-      <w:r>
-        <w:t>3</w:t>
-      </w:r>
-      <w:r>
-        <w:t xml:space="preserve"> – </w:t>
-      </w:r>
-      <w:r>
-        <w:t xml:space="preserve">Abstract representation of how the </w:t>
-      </w:r>
-      <w:proofErr w:type="spellStart"/>
-      <w:proofErr w:type="gramStart"/>
-      <w:r>
-        <w:rPr>
-          <w:b/>
-        </w:rPr>
-        <w:t>printHistory</w:t>
-      </w:r>
-      <w:proofErr w:type="spellEnd"/>
-      <w:r>
-        <w:rPr>
-          <w:b/>
-        </w:rPr>
-        <w:t>(</w:t>
-      </w:r>
-      <w:proofErr w:type="gramEnd"/>
-      <w:r>
-        <w:rPr>
-          <w:b/>
-        </w:rPr>
-        <w:t>)</w:t>
+        <w:t xml:space="preserve">Diagram 3 – Abstract representation of how the </w:t>
+      </w:r>
+      <w:r>
+        <w:rPr>
+          <w:b/>
+        </w:rPr>
+        <w:t>printHistory()</w:t>
       </w:r>
       <w:r>
         <w:t xml:space="preserve"> operation works</w:t>
@@ -3817,19 +3004,11 @@
         <w:lastRenderedPageBreak/>
         <w:t xml:space="preserve">It is now also easy to see how the </w:t>
       </w:r>
-      <w:proofErr w:type="gramStart"/>
-      <w:r>
-        <w:rPr>
-          <w:b/>
-        </w:rPr>
-        <w:t>undo(</w:t>
-      </w:r>
-      <w:proofErr w:type="gramEnd"/>
-      <w:r>
-        <w:rPr>
-          <w:b/>
-        </w:rPr>
-        <w:t>)</w:t>
+      <w:r>
+        <w:rPr>
+          <w:b/>
+        </w:rPr>
+        <w:t>undo()</w:t>
       </w:r>
       <w:r>
         <w:rPr>
@@ -3840,19 +3019,11 @@
       <w:r>
         <w:t xml:space="preserve">operation works. The </w:t>
       </w:r>
-      <w:proofErr w:type="gramStart"/>
-      <w:r>
-        <w:rPr>
-          <w:b/>
-        </w:rPr>
-        <w:t>undo(</w:t>
-      </w:r>
-      <w:proofErr w:type="gramEnd"/>
-      <w:r>
-        <w:rPr>
-          <w:b/>
-        </w:rPr>
-        <w:t>)</w:t>
+      <w:r>
+        <w:rPr>
+          <w:b/>
+        </w:rPr>
+        <w:t>undo()</w:t>
       </w:r>
       <w:r>
         <w:rPr>
@@ -3866,41 +3037,29 @@
       <w:r>
         <w:t xml:space="preserve"> does not manipulate the </w:t>
       </w:r>
-      <w:proofErr w:type="spellStart"/>
       <w:r>
         <w:rPr>
           <w:b/>
         </w:rPr>
         <w:t>history_value</w:t>
       </w:r>
-      <w:proofErr w:type="spellEnd"/>
       <w:r>
         <w:t xml:space="preserve">, instead it just pops the top of </w:t>
       </w:r>
-      <w:proofErr w:type="spellStart"/>
       <w:r>
         <w:rPr>
           <w:b/>
         </w:rPr>
         <w:t>History_Stack</w:t>
       </w:r>
-      <w:proofErr w:type="spellEnd"/>
       <w:r>
         <w:t xml:space="preserve">, and then invokes the </w:t>
       </w:r>
-      <w:proofErr w:type="spellStart"/>
-      <w:r>
-        <w:rPr>
-          <w:b/>
-        </w:rPr>
-        <w:t>printHistory</w:t>
-      </w:r>
-      <w:proofErr w:type="spellEnd"/>
-      <w:r>
-        <w:rPr>
-          <w:b/>
-        </w:rPr>
-        <w:t>()</w:t>
+      <w:r>
+        <w:rPr>
+          <w:b/>
+        </w:rPr>
+        <w:t>printHistory()</w:t>
       </w:r>
       <w:r>
         <w:rPr>
@@ -3976,19 +3135,14 @@
         <w:jc w:val="center"/>
       </w:pPr>
       <w:r>
-        <w:t xml:space="preserve">Diagram </w:t>
-      </w:r>
-      <w:r>
-        <w:t xml:space="preserve">4 – Same as diagram 3, but the top most element of the </w:t>
-      </w:r>
-      <w:proofErr w:type="spellStart"/>
+        <w:t xml:space="preserve">Diagram 4 – Same as diagram 3, but the top most element of the </w:t>
+      </w:r>
       <w:r>
         <w:rPr>
           <w:b/>
         </w:rPr>
         <w:t>History_Stack</w:t>
       </w:r>
-      <w:proofErr w:type="spellEnd"/>
       <w:r>
         <w:t xml:space="preserve"> was removed. </w:t>
       </w:r>
@@ -4040,27 +3194,11 @@
       <w:r>
         <w:t xml:space="preserve"> of the </w:t>
       </w:r>
-      <w:proofErr w:type="spellStart"/>
-      <w:proofErr w:type="gramStart"/>
-      <w:r>
-        <w:rPr>
-          <w:b/>
-        </w:rPr>
-        <w:t>printHistory</w:t>
-      </w:r>
-      <w:proofErr w:type="spellEnd"/>
-      <w:r>
-        <w:rPr>
-          <w:b/>
-        </w:rPr>
-        <w:t>(</w:t>
-      </w:r>
-      <w:proofErr w:type="gramEnd"/>
-      <w:r>
-        <w:rPr>
-          <w:b/>
-        </w:rPr>
-        <w:t>)</w:t>
+      <w:r>
+        <w:rPr>
+          <w:b/>
+        </w:rPr>
+        <w:t>printHistory()</w:t>
       </w:r>
       <w:r>
         <w:rPr>
@@ -4071,14 +3209,12 @@
       <w:r>
         <w:t xml:space="preserve">operation in </w:t>
       </w:r>
-      <w:proofErr w:type="spellStart"/>
       <w:r>
         <w:rPr>
           <w:b/>
         </w:rPr>
         <w:t>History_Stack</w:t>
       </w:r>
-      <w:proofErr w:type="spellEnd"/>
       <w:r>
         <w:t xml:space="preserve">, </w:t>
       </w:r>
@@ -4090,14 +3226,12 @@
       <w:r>
         <w:t xml:space="preserve">This option requires a different approach to input handling, so instead of simply pushing the input into the </w:t>
       </w:r>
-      <w:proofErr w:type="spellStart"/>
       <w:r>
         <w:rPr>
           <w:b/>
         </w:rPr>
         <w:t>History_Stack</w:t>
       </w:r>
-      <w:proofErr w:type="spellEnd"/>
       <w:r>
         <w:t xml:space="preserve">, a copy of the latest history string has to be </w:t>
       </w:r>
@@ -4107,14 +3241,12 @@
       <w:r>
         <w:t xml:space="preserve">changed based on the current input, and then pushed into </w:t>
       </w:r>
-      <w:proofErr w:type="spellStart"/>
       <w:r>
         <w:rPr>
           <w:b/>
         </w:rPr>
         <w:t>History_Stack</w:t>
       </w:r>
-      <w:proofErr w:type="spellEnd"/>
       <w:r>
         <w:rPr>
           <w:b/>
@@ -4127,12 +3259,7 @@
     </w:p>
     <w:p>
       <w:r>
-        <w:t>The tradeoff between this design and the ch</w:t>
-      </w:r>
-      <w:bookmarkStart w:id="0" w:name="_GoBack"/>
-      <w:bookmarkEnd w:id="0"/>
-      <w:r>
-        <w:t>osen one, is that</w:t>
+        <w:t>The tradeoff between this design and the chosen one, is that</w:t>
       </w:r>
       <w:r>
         <w:t>, the chosen design has trivial input handling, but requires some work to present the output in proper form,</w:t>
@@ -4193,14 +3320,12 @@
       <w:r>
         <w:t xml:space="preserve"> used, some ideas were proposed to try and eliminate the need for </w:t>
       </w:r>
-      <w:proofErr w:type="spellStart"/>
       <w:r>
         <w:rPr>
           <w:b/>
         </w:rPr>
         <w:t>Previous_calculations_Stack</w:t>
       </w:r>
-      <w:proofErr w:type="spellEnd"/>
       <w:r>
         <w:rPr>
           <w:b/>
@@ -4268,19 +3393,11 @@
       <w:r>
         <w:t xml:space="preserve">The problem is immediately evident, since we cannot distinguish between input and results, such that if the </w:t>
       </w:r>
-      <w:proofErr w:type="gramStart"/>
-      <w:r>
-        <w:rPr>
-          <w:b/>
-        </w:rPr>
-        <w:t>sum(</w:t>
-      </w:r>
-      <w:proofErr w:type="gramEnd"/>
-      <w:r>
-        <w:rPr>
-          <w:b/>
-        </w:rPr>
-        <w:t xml:space="preserve">) </w:t>
+      <w:r>
+        <w:rPr>
+          <w:b/>
+        </w:rPr>
+        <w:t xml:space="preserve">sum() </w:t>
       </w:r>
       <w:r>
         <w:t>operation is invoked we will sum 5 and 3 instead of 5 and a substituted 0.</w:t>
@@ -4292,14 +3409,12 @@
         <w:lastRenderedPageBreak/>
         <w:t xml:space="preserve">A solution to this design problem was presented, by providing a space between the result and the value. This space can be a special number used only to indicate a space. The special number </w:t>
       </w:r>
-      <w:proofErr w:type="spellStart"/>
       <w:r>
         <w:rPr>
           <w:b/>
         </w:rPr>
         <w:t>Double.NaN</w:t>
       </w:r>
-      <w:proofErr w:type="spellEnd"/>
       <w:r>
         <w:rPr>
           <w:b/>
@@ -4429,19 +3544,11 @@
       <w:r>
         <w:t xml:space="preserve">If a binary operation such as </w:t>
       </w:r>
-      <w:proofErr w:type="gramStart"/>
-      <w:r>
-        <w:rPr>
-          <w:b/>
-        </w:rPr>
-        <w:t>sum(</w:t>
-      </w:r>
-      <w:proofErr w:type="gramEnd"/>
-      <w:r>
-        <w:rPr>
-          <w:b/>
-        </w:rPr>
-        <w:t>)</w:t>
+      <w:r>
+        <w:rPr>
+          <w:b/>
+        </w:rPr>
+        <w:t>sum()</w:t>
       </w:r>
       <w:r>
         <w:rPr>
@@ -4522,17 +3629,929 @@
       <w:r>
         <w:t xml:space="preserve"> in favor of having </w:t>
       </w:r>
-      <w:proofErr w:type="spellStart"/>
       <w:r>
         <w:rPr>
           <w:b/>
         </w:rPr>
         <w:t>Previous_calculations_Stack</w:t>
       </w:r>
-      <w:proofErr w:type="spellEnd"/>
       <w:r>
         <w:t>.</w:t>
       </w:r>
+    </w:p>
+    <w:p/>
+    <w:p/>
+    <w:p/>
+    <w:p/>
+    <w:p>
+      <w:pPr>
+        <w:pStyle w:val="ListParagraph"/>
+        <w:numPr>
+          <w:ilvl w:val="0"/>
+          <w:numId w:val="1"/>
+        </w:numPr>
+        <w:ind w:left="360"/>
+        <w:rPr>
+          <w:b/>
+        </w:rPr>
+      </w:pPr>
+      <w:r>
+        <w:rPr>
+          <w:b/>
+        </w:rPr>
+        <w:lastRenderedPageBreak/>
+        <w:t xml:space="preserve">The </w:t>
+      </w:r>
+      <w:r>
+        <w:rPr>
+          <w:b/>
+        </w:rPr>
+        <w:t>View</w:t>
+      </w:r>
+      <w:r>
+        <w:rPr>
+          <w:b/>
+        </w:rPr>
+        <w:t xml:space="preserve"> Object</w:t>
+      </w:r>
+    </w:p>
+    <w:p/>
+    <w:p/>
+    <w:p/>
+    <w:p/>
+    <w:p/>
+    <w:p/>
+    <w:p/>
+    <w:p/>
+    <w:p/>
+    <w:p/>
+    <w:p/>
+    <w:p/>
+    <w:p/>
+    <w:p/>
+    <w:p/>
+    <w:p/>
+    <w:p/>
+    <w:p/>
+    <w:p/>
+    <w:p/>
+    <w:p/>
+    <w:p/>
+    <w:p/>
+    <w:p/>
+    <w:p/>
+    <w:p/>
+    <w:p/>
+    <w:p/>
+    <w:p>
+      <w:pPr>
+        <w:pStyle w:val="ListParagraph"/>
+        <w:numPr>
+          <w:ilvl w:val="0"/>
+          <w:numId w:val="1"/>
+        </w:numPr>
+        <w:ind w:left="360"/>
+        <w:rPr>
+          <w:b/>
+        </w:rPr>
+      </w:pPr>
+      <w:r>
+        <w:rPr>
+          <w:b/>
+        </w:rPr>
+        <w:lastRenderedPageBreak/>
+        <w:t xml:space="preserve">The </w:t>
+      </w:r>
+      <w:r>
+        <w:rPr>
+          <w:b/>
+        </w:rPr>
+        <w:t>Controller</w:t>
+      </w:r>
+      <w:r>
+        <w:rPr>
+          <w:b/>
+        </w:rPr>
+        <w:t xml:space="preserve"> Object</w:t>
+      </w:r>
+    </w:p>
+    <w:p>
+      <w:r>
+        <w:t xml:space="preserve">The </w:t>
+      </w:r>
+      <w:r>
+        <w:t>Controller</w:t>
+      </w:r>
+      <w:r>
+        <w:t xml:space="preserve"> object in the MVC architecture is</w:t>
+      </w:r>
+      <w:r>
+        <w:t xml:space="preserve"> the mediator between the View and the Model. It controls the response to user input done through the View and the output generated by the Model.</w:t>
+      </w:r>
+    </w:p>
+    <w:p>
+      <w:r>
+        <w:t xml:space="preserve">Each button pressed in the View, </w:t>
+      </w:r>
+      <w:r>
+        <w:t>requests</w:t>
+      </w:r>
+      <w:r>
+        <w:t xml:space="preserve"> a certain operation </w:t>
+      </w:r>
+      <w:r>
+        <w:t>to be performed by</w:t>
+      </w:r>
+      <w:r>
+        <w:t xml:space="preserve"> the Controller. The Controller in turn calls for the appropriate operation in the Model, and then </w:t>
+      </w:r>
+      <w:r>
+        <w:t>updates the View with the output generated by the Model.</w:t>
+      </w:r>
+      <w:bookmarkStart w:id="0" w:name="_GoBack"/>
+      <w:bookmarkEnd w:id="0"/>
+    </w:p>
+    <w:p>
+      <w:pPr>
+        <w:rPr>
+          <w:b/>
+        </w:rPr>
+      </w:pPr>
+      <w:r>
+        <w:rPr>
+          <w:b/>
+          <w:noProof/>
+        </w:rPr>
+        <w:drawing>
+          <wp:inline distT="0" distB="0" distL="0" distR="0">
+            <wp:extent cx="5943600" cy="1608455"/>
+            <wp:effectExtent l="0" t="0" r="0" b="0"/>
+            <wp:docPr id="1" name="Picture 1"/>
+            <wp:cNvGraphicFramePr>
+              <a:graphicFrameLocks xmlns:a="http://schemas.openxmlformats.org/drawingml/2006/main" noChangeAspect="1"/>
+            </wp:cNvGraphicFramePr>
+            <a:graphic xmlns:a="http://schemas.openxmlformats.org/drawingml/2006/main">
+              <a:graphicData uri="http://schemas.openxmlformats.org/drawingml/2006/picture">
+                <pic:pic xmlns:pic="http://schemas.openxmlformats.org/drawingml/2006/picture">
+                  <pic:nvPicPr>
+                    <pic:cNvPr id="1" name="Calculator Abstract MVC.png"/>
+                    <pic:cNvPicPr/>
+                  </pic:nvPicPr>
+                  <pic:blipFill>
+                    <a:blip r:embed="rId13">
+                      <a:extLst>
+                        <a:ext uri="{28A0092B-C50C-407E-A947-70E740481C1C}">
+                          <a14:useLocalDpi xmlns:a14="http://schemas.microsoft.com/office/drawing/2010/main" val="0"/>
+                        </a:ext>
+                      </a:extLst>
+                    </a:blip>
+                    <a:stretch>
+                      <a:fillRect/>
+                    </a:stretch>
+                  </pic:blipFill>
+                  <pic:spPr>
+                    <a:xfrm>
+                      <a:off x="0" y="0"/>
+                      <a:ext cx="5943600" cy="1608455"/>
+                    </a:xfrm>
+                    <a:prstGeom prst="rect">
+                      <a:avLst/>
+                    </a:prstGeom>
+                  </pic:spPr>
+                </pic:pic>
+              </a:graphicData>
+            </a:graphic>
+          </wp:inline>
+        </w:drawing>
+      </w:r>
+    </w:p>
+    <w:p>
+      <w:pPr>
+        <w:jc w:val="center"/>
+      </w:pPr>
+      <w:r>
+        <w:t xml:space="preserve">Diagram ? – The work of the Controller in the </w:t>
+      </w:r>
+      <w:r>
+        <w:t>calculator</w:t>
+      </w:r>
+    </w:p>
+    <w:p>
+      <w:pPr>
+        <w:rPr>
+          <w:b/>
+        </w:rPr>
+      </w:pPr>
+      <w:r>
+        <w:rPr>
+          <w:b/>
+        </w:rPr>
+        <w:t>4.1 Operations</w:t>
+      </w:r>
+    </w:p>
+    <w:p>
+      <w:pPr>
+        <w:pStyle w:val="ListParagraph"/>
+        <w:numPr>
+          <w:ilvl w:val="0"/>
+          <w:numId w:val="9"/>
+        </w:numPr>
+        <w:rPr>
+          <w:b/>
+        </w:rPr>
+      </w:pPr>
+      <w:r>
+        <w:rPr>
+          <w:b/>
+        </w:rPr>
+        <w:t>updateView() : Void</w:t>
+      </w:r>
+      <w:r>
+        <w:rPr>
+          <w:b/>
+        </w:rPr>
+        <w:t xml:space="preserve"> – </w:t>
+      </w:r>
+      <w:r>
+        <w:t>Takes the output of the Model and updates the View with it.</w:t>
+      </w:r>
+      <w:r>
+        <w:t xml:space="preserve"> This operation is a helper operation that is invoked at the end of each of the following operations. </w:t>
+      </w:r>
+      <w:r>
+        <w:t>It is n</w:t>
+      </w:r>
+      <w:r>
+        <w:t>ever is called on by itself.</w:t>
+      </w:r>
+    </w:p>
+    <w:p>
+      <w:pPr>
+        <w:pStyle w:val="ListParagraph"/>
+        <w:numPr>
+          <w:ilvl w:val="0"/>
+          <w:numId w:val="9"/>
+        </w:numPr>
+        <w:rPr>
+          <w:b/>
+        </w:rPr>
+      </w:pPr>
+      <w:r>
+        <w:rPr>
+          <w:b/>
+        </w:rPr>
+        <w:t>sum</w:t>
+      </w:r>
+      <w:r>
+        <w:rPr>
+          <w:b/>
+        </w:rPr>
+        <w:t>() : Void</w:t>
+      </w:r>
+      <w:r>
+        <w:rPr>
+          <w:b/>
+        </w:rPr>
+        <w:t xml:space="preserve"> – </w:t>
+      </w:r>
+      <w:r>
+        <w:t xml:space="preserve">Calls for the </w:t>
+      </w:r>
+      <w:r>
+        <w:rPr>
+          <w:b/>
+        </w:rPr>
+        <w:t>sum</w:t>
+      </w:r>
+      <w:r>
+        <w:rPr>
+          <w:b/>
+        </w:rPr>
+        <w:t>()</w:t>
+      </w:r>
+      <w:r>
+        <w:t xml:space="preserve"> operation of the Model.</w:t>
+      </w:r>
+    </w:p>
+    <w:p>
+      <w:pPr>
+        <w:pStyle w:val="ListParagraph"/>
+        <w:numPr>
+          <w:ilvl w:val="0"/>
+          <w:numId w:val="9"/>
+        </w:numPr>
+        <w:rPr>
+          <w:b/>
+        </w:rPr>
+      </w:pPr>
+      <w:r>
+        <w:rPr>
+          <w:b/>
+        </w:rPr>
+        <w:t>subtract</w:t>
+      </w:r>
+      <w:r>
+        <w:rPr>
+          <w:b/>
+        </w:rPr>
+        <w:t>() : Void</w:t>
+      </w:r>
+      <w:r>
+        <w:rPr>
+          <w:b/>
+        </w:rPr>
+        <w:t xml:space="preserve"> – </w:t>
+      </w:r>
+      <w:r>
+        <w:t xml:space="preserve">Calls for the </w:t>
+      </w:r>
+      <w:r>
+        <w:rPr>
+          <w:b/>
+        </w:rPr>
+        <w:t>subtract</w:t>
+      </w:r>
+      <w:r>
+        <w:rPr>
+          <w:b/>
+        </w:rPr>
+        <w:t>()</w:t>
+      </w:r>
+      <w:r>
+        <w:t xml:space="preserve"> operation of the Model.</w:t>
+      </w:r>
+    </w:p>
+    <w:p>
+      <w:pPr>
+        <w:pStyle w:val="ListParagraph"/>
+        <w:numPr>
+          <w:ilvl w:val="0"/>
+          <w:numId w:val="9"/>
+        </w:numPr>
+        <w:rPr>
+          <w:b/>
+        </w:rPr>
+      </w:pPr>
+      <w:r>
+        <w:rPr>
+          <w:b/>
+        </w:rPr>
+        <w:t>multiply</w:t>
+      </w:r>
+      <w:r>
+        <w:rPr>
+          <w:b/>
+        </w:rPr>
+        <w:t>() : Void</w:t>
+      </w:r>
+      <w:r>
+        <w:rPr>
+          <w:b/>
+        </w:rPr>
+        <w:t xml:space="preserve"> – </w:t>
+      </w:r>
+      <w:r>
+        <w:t xml:space="preserve">Calls for the </w:t>
+      </w:r>
+      <w:r>
+        <w:rPr>
+          <w:b/>
+        </w:rPr>
+        <w:t>multiply</w:t>
+      </w:r>
+      <w:r>
+        <w:rPr>
+          <w:b/>
+        </w:rPr>
+        <w:t>()</w:t>
+      </w:r>
+      <w:r>
+        <w:t xml:space="preserve"> operation of the Model.</w:t>
+      </w:r>
+    </w:p>
+    <w:p>
+      <w:pPr>
+        <w:pStyle w:val="ListParagraph"/>
+        <w:numPr>
+          <w:ilvl w:val="0"/>
+          <w:numId w:val="9"/>
+        </w:numPr>
+        <w:rPr>
+          <w:b/>
+        </w:rPr>
+      </w:pPr>
+      <w:r>
+        <w:rPr>
+          <w:b/>
+        </w:rPr>
+        <w:t>divide</w:t>
+      </w:r>
+      <w:r>
+        <w:rPr>
+          <w:b/>
+        </w:rPr>
+        <w:t>() : Void</w:t>
+      </w:r>
+      <w:r>
+        <w:rPr>
+          <w:b/>
+        </w:rPr>
+        <w:t xml:space="preserve"> – </w:t>
+      </w:r>
+      <w:r>
+        <w:t xml:space="preserve">Calls for the </w:t>
+      </w:r>
+      <w:r>
+        <w:rPr>
+          <w:b/>
+        </w:rPr>
+        <w:t>divide</w:t>
+      </w:r>
+      <w:r>
+        <w:rPr>
+          <w:b/>
+        </w:rPr>
+        <w:t>()</w:t>
+      </w:r>
+      <w:r>
+        <w:t xml:space="preserve"> operation of the Model.</w:t>
+      </w:r>
+    </w:p>
+    <w:p>
+      <w:pPr>
+        <w:pStyle w:val="ListParagraph"/>
+        <w:numPr>
+          <w:ilvl w:val="0"/>
+          <w:numId w:val="9"/>
+        </w:numPr>
+        <w:rPr>
+          <w:b/>
+        </w:rPr>
+      </w:pPr>
+      <w:r>
+        <w:rPr>
+          <w:b/>
+        </w:rPr>
+        <w:t>clear</w:t>
+      </w:r>
+      <w:r>
+        <w:rPr>
+          <w:b/>
+        </w:rPr>
+        <w:t>() : Void</w:t>
+      </w:r>
+      <w:r>
+        <w:rPr>
+          <w:b/>
+        </w:rPr>
+        <w:t xml:space="preserve"> – </w:t>
+      </w:r>
+      <w:r>
+        <w:t xml:space="preserve">Calls for the </w:t>
+      </w:r>
+      <w:r>
+        <w:rPr>
+          <w:b/>
+        </w:rPr>
+        <w:t>clear</w:t>
+      </w:r>
+      <w:r>
+        <w:rPr>
+          <w:b/>
+        </w:rPr>
+        <w:t>()</w:t>
+      </w:r>
+      <w:r>
+        <w:t xml:space="preserve"> operation of the Model.</w:t>
+      </w:r>
+    </w:p>
+    <w:p>
+      <w:pPr>
+        <w:pStyle w:val="ListParagraph"/>
+        <w:numPr>
+          <w:ilvl w:val="0"/>
+          <w:numId w:val="9"/>
+        </w:numPr>
+        <w:rPr>
+          <w:b/>
+        </w:rPr>
+      </w:pPr>
+      <w:r>
+        <w:rPr>
+          <w:b/>
+        </w:rPr>
+        <w:t>undo</w:t>
+      </w:r>
+      <w:r>
+        <w:rPr>
+          <w:b/>
+        </w:rPr>
+        <w:t>() : Void</w:t>
+      </w:r>
+      <w:r>
+        <w:rPr>
+          <w:b/>
+        </w:rPr>
+        <w:t xml:space="preserve"> – </w:t>
+      </w:r>
+      <w:r>
+        <w:t xml:space="preserve">Calls for the </w:t>
+      </w:r>
+      <w:r>
+        <w:rPr>
+          <w:b/>
+        </w:rPr>
+        <w:t>undo</w:t>
+      </w:r>
+      <w:r>
+        <w:rPr>
+          <w:b/>
+        </w:rPr>
+        <w:t>()</w:t>
+      </w:r>
+      <w:r>
+        <w:t xml:space="preserve"> operation of the Model.</w:t>
+      </w:r>
+    </w:p>
+    <w:p>
+      <w:pPr>
+        <w:pStyle w:val="ListParagraph"/>
+        <w:numPr>
+          <w:ilvl w:val="0"/>
+          <w:numId w:val="9"/>
+        </w:numPr>
+        <w:rPr>
+          <w:b/>
+        </w:rPr>
+      </w:pPr>
+      <w:r>
+        <w:rPr>
+          <w:b/>
+        </w:rPr>
+        <w:t>enter</w:t>
+      </w:r>
+      <w:r>
+        <w:rPr>
+          <w:b/>
+        </w:rPr>
+        <w:t>() : Void</w:t>
+      </w:r>
+      <w:r>
+        <w:rPr>
+          <w:b/>
+        </w:rPr>
+        <w:t xml:space="preserve"> – </w:t>
+      </w:r>
+      <w:r>
+        <w:t xml:space="preserve">Calls for the </w:t>
+      </w:r>
+      <w:r>
+        <w:rPr>
+          <w:b/>
+        </w:rPr>
+        <w:t>enter</w:t>
+      </w:r>
+      <w:r>
+        <w:rPr>
+          <w:b/>
+        </w:rPr>
+        <w:t>()</w:t>
+      </w:r>
+      <w:r>
+        <w:t xml:space="preserve"> operation of the Model.</w:t>
+      </w:r>
+    </w:p>
+    <w:p>
+      <w:pPr>
+        <w:pStyle w:val="ListParagraph"/>
+        <w:numPr>
+          <w:ilvl w:val="0"/>
+          <w:numId w:val="9"/>
+        </w:numPr>
+        <w:rPr>
+          <w:b/>
+        </w:rPr>
+      </w:pPr>
+      <w:r>
+        <w:rPr>
+          <w:b/>
+        </w:rPr>
+        <w:t>sine</w:t>
+      </w:r>
+      <w:r>
+        <w:rPr>
+          <w:b/>
+        </w:rPr>
+        <w:t>() : Void</w:t>
+      </w:r>
+      <w:r>
+        <w:rPr>
+          <w:b/>
+        </w:rPr>
+        <w:t xml:space="preserve"> – </w:t>
+      </w:r>
+      <w:r>
+        <w:t xml:space="preserve">Calls for the </w:t>
+      </w:r>
+      <w:r>
+        <w:rPr>
+          <w:b/>
+        </w:rPr>
+        <w:t>sine</w:t>
+      </w:r>
+      <w:r>
+        <w:rPr>
+          <w:b/>
+        </w:rPr>
+        <w:t>()</w:t>
+      </w:r>
+      <w:r>
+        <w:t xml:space="preserve"> operation of the Model.</w:t>
+      </w:r>
+    </w:p>
+    <w:p>
+      <w:pPr>
+        <w:pStyle w:val="ListParagraph"/>
+        <w:numPr>
+          <w:ilvl w:val="0"/>
+          <w:numId w:val="9"/>
+        </w:numPr>
+        <w:rPr>
+          <w:b/>
+        </w:rPr>
+      </w:pPr>
+      <w:r>
+        <w:rPr>
+          <w:b/>
+        </w:rPr>
+        <w:t>cosine(</w:t>
+      </w:r>
+      <w:r>
+        <w:rPr>
+          <w:b/>
+        </w:rPr>
+        <w:t>) : Void</w:t>
+      </w:r>
+      <w:r>
+        <w:rPr>
+          <w:b/>
+        </w:rPr>
+        <w:t xml:space="preserve"> – </w:t>
+      </w:r>
+      <w:r>
+        <w:t xml:space="preserve">Calls for the </w:t>
+      </w:r>
+      <w:r>
+        <w:rPr>
+          <w:b/>
+        </w:rPr>
+        <w:t>cosine</w:t>
+      </w:r>
+      <w:r>
+        <w:rPr>
+          <w:b/>
+        </w:rPr>
+        <w:t>()</w:t>
+      </w:r>
+      <w:r>
+        <w:t xml:space="preserve"> operation of the Model.</w:t>
+      </w:r>
+    </w:p>
+    <w:p>
+      <w:pPr>
+        <w:pStyle w:val="ListParagraph"/>
+        <w:numPr>
+          <w:ilvl w:val="0"/>
+          <w:numId w:val="9"/>
+        </w:numPr>
+        <w:rPr>
+          <w:b/>
+        </w:rPr>
+      </w:pPr>
+      <w:r>
+        <w:rPr>
+          <w:b/>
+        </w:rPr>
+        <w:t>pi</w:t>
+      </w:r>
+      <w:r>
+        <w:rPr>
+          <w:b/>
+        </w:rPr>
+        <w:t>() : Void</w:t>
+      </w:r>
+      <w:r>
+        <w:rPr>
+          <w:b/>
+        </w:rPr>
+        <w:t xml:space="preserve"> – </w:t>
+      </w:r>
+      <w:r>
+        <w:t xml:space="preserve">Calls for the </w:t>
+      </w:r>
+      <w:r>
+        <w:rPr>
+          <w:b/>
+        </w:rPr>
+        <w:t>pi</w:t>
+      </w:r>
+      <w:r>
+        <w:rPr>
+          <w:b/>
+        </w:rPr>
+        <w:t>()</w:t>
+      </w:r>
+      <w:r>
+        <w:t xml:space="preserve"> operation of the Model.</w:t>
+      </w:r>
+    </w:p>
+    <w:p>
+      <w:pPr>
+        <w:pStyle w:val="ListParagraph"/>
+        <w:numPr>
+          <w:ilvl w:val="0"/>
+          <w:numId w:val="9"/>
+        </w:numPr>
+        <w:rPr>
+          <w:b/>
+        </w:rPr>
+      </w:pPr>
+      <w:r>
+        <w:rPr>
+          <w:b/>
+        </w:rPr>
+        <w:t>factorial</w:t>
+      </w:r>
+      <w:r>
+        <w:rPr>
+          <w:b/>
+        </w:rPr>
+        <w:t>() : Void</w:t>
+      </w:r>
+      <w:r>
+        <w:rPr>
+          <w:b/>
+        </w:rPr>
+        <w:t xml:space="preserve"> – </w:t>
+      </w:r>
+      <w:r>
+        <w:t xml:space="preserve">Calls for the </w:t>
+      </w:r>
+      <w:r>
+        <w:rPr>
+          <w:b/>
+        </w:rPr>
+        <w:t>factorial</w:t>
+      </w:r>
+      <w:r>
+        <w:rPr>
+          <w:b/>
+        </w:rPr>
+        <w:t>()</w:t>
+      </w:r>
+      <w:r>
+        <w:t xml:space="preserve"> operation of the Model.</w:t>
+      </w:r>
+    </w:p>
+    <w:p>
+      <w:pPr>
+        <w:pStyle w:val="ListParagraph"/>
+        <w:numPr>
+          <w:ilvl w:val="0"/>
+          <w:numId w:val="9"/>
+        </w:numPr>
+        <w:rPr>
+          <w:b/>
+        </w:rPr>
+      </w:pPr>
+      <w:r>
+        <w:rPr>
+          <w:b/>
+        </w:rPr>
+        <w:t>changeSign</w:t>
+      </w:r>
+      <w:r>
+        <w:rPr>
+          <w:b/>
+        </w:rPr>
+        <w:t>() : Void</w:t>
+      </w:r>
+      <w:r>
+        <w:rPr>
+          <w:b/>
+        </w:rPr>
+        <w:t xml:space="preserve"> – </w:t>
+      </w:r>
+      <w:r>
+        <w:t xml:space="preserve">Calls for the </w:t>
+      </w:r>
+      <w:r>
+        <w:rPr>
+          <w:b/>
+        </w:rPr>
+        <w:t>changeSign</w:t>
+      </w:r>
+      <w:r>
+        <w:rPr>
+          <w:b/>
+        </w:rPr>
+        <w:t>()</w:t>
+      </w:r>
+      <w:r>
+        <w:t xml:space="preserve"> operation of the Model.</w:t>
+      </w:r>
+    </w:p>
+    <w:p>
+      <w:pPr>
+        <w:pStyle w:val="ListParagraph"/>
+        <w:numPr>
+          <w:ilvl w:val="0"/>
+          <w:numId w:val="9"/>
+        </w:numPr>
+        <w:rPr>
+          <w:b/>
+        </w:rPr>
+      </w:pPr>
+      <w:r>
+        <w:rPr>
+          <w:b/>
+        </w:rPr>
+        <w:t>numericButton</w:t>
+      </w:r>
+      <w:r>
+        <w:rPr>
+          <w:b/>
+        </w:rPr>
+        <w:t>(</w:t>
+      </w:r>
+      <w:r>
+        <w:rPr>
+          <w:b/>
+        </w:rPr>
+        <w:t>buttonName : String</w:t>
+      </w:r>
+      <w:r>
+        <w:rPr>
+          <w:b/>
+        </w:rPr>
+        <w:t>) : Void</w:t>
+      </w:r>
+      <w:r>
+        <w:rPr>
+          <w:b/>
+        </w:rPr>
+        <w:t xml:space="preserve"> – </w:t>
+      </w:r>
+      <w:r>
+        <w:t xml:space="preserve">Calls for the </w:t>
+      </w:r>
+      <w:r>
+        <w:rPr>
+          <w:b/>
+        </w:rPr>
+        <w:t>numericButton</w:t>
+      </w:r>
+      <w:r>
+        <w:rPr>
+          <w:b/>
+        </w:rPr>
+        <w:t>(</w:t>
+      </w:r>
+      <w:r>
+        <w:rPr>
+          <w:b/>
+        </w:rPr>
+        <w:t>buttonName : String</w:t>
+      </w:r>
+      <w:r>
+        <w:rPr>
+          <w:b/>
+        </w:rPr>
+        <w:t xml:space="preserve">) </w:t>
+      </w:r>
+      <w:r>
+        <w:t>operation of the Model.</w:t>
+      </w:r>
+    </w:p>
+    <w:p>
+      <w:pPr>
+        <w:pStyle w:val="ListParagraph"/>
+      </w:pPr>
+      <w:r>
+        <w:rPr>
+          <w:b/>
+        </w:rPr>
+        <w:t xml:space="preserve">buttonName </w:t>
+      </w:r>
+      <w:r>
+        <w:t xml:space="preserve"> - The name of the button that was pressed in the View (“0” – “9” or “.”).</w:t>
+      </w:r>
+    </w:p>
+    <w:p>
+      <w:pPr>
+        <w:pStyle w:val="ListParagraph"/>
+        <w:ind w:left="0"/>
+      </w:pPr>
     </w:p>
     <w:sectPr>
       <w:pgSz w:w="12240" w:h="15840"/>
@@ -5112,6 +5131,119 @@
     </w:lvl>
   </w:abstractNum>
   <w:abstractNum w:abstractNumId="5">
+    <w:nsid w:val="56E55B56"/>
+    <w:multiLevelType w:val="hybridMultilevel"/>
+    <w:tmpl w:val="9E080FF8"/>
+    <w:lvl w:ilvl="0" w:tplc="04090001">
+      <w:start w:val="1"/>
+      <w:numFmt w:val="bullet"/>
+      <w:lvlText w:val=""/>
+      <w:lvlJc w:val="left"/>
+      <w:pPr>
+        <w:ind w:left="720" w:hanging="360"/>
+      </w:pPr>
+      <w:rPr>
+        <w:rFonts w:ascii="Symbol" w:hAnsi="Symbol" w:hint="default"/>
+      </w:rPr>
+    </w:lvl>
+    <w:lvl w:ilvl="1" w:tplc="04090003" w:tentative="1">
+      <w:start w:val="1"/>
+      <w:numFmt w:val="bullet"/>
+      <w:lvlText w:val="o"/>
+      <w:lvlJc w:val="left"/>
+      <w:pPr>
+        <w:ind w:left="1440" w:hanging="360"/>
+      </w:pPr>
+      <w:rPr>
+        <w:rFonts w:ascii="Courier New" w:hAnsi="Courier New" w:cs="Courier New" w:hint="default"/>
+      </w:rPr>
+    </w:lvl>
+    <w:lvl w:ilvl="2" w:tplc="04090005" w:tentative="1">
+      <w:start w:val="1"/>
+      <w:numFmt w:val="bullet"/>
+      <w:lvlText w:val=""/>
+      <w:lvlJc w:val="left"/>
+      <w:pPr>
+        <w:ind w:left="2160" w:hanging="360"/>
+      </w:pPr>
+      <w:rPr>
+        <w:rFonts w:ascii="Wingdings" w:hAnsi="Wingdings" w:hint="default"/>
+      </w:rPr>
+    </w:lvl>
+    <w:lvl w:ilvl="3" w:tplc="04090001" w:tentative="1">
+      <w:start w:val="1"/>
+      <w:numFmt w:val="bullet"/>
+      <w:lvlText w:val=""/>
+      <w:lvlJc w:val="left"/>
+      <w:pPr>
+        <w:ind w:left="2880" w:hanging="360"/>
+      </w:pPr>
+      <w:rPr>
+        <w:rFonts w:ascii="Symbol" w:hAnsi="Symbol" w:hint="default"/>
+      </w:rPr>
+    </w:lvl>
+    <w:lvl w:ilvl="4" w:tplc="04090003" w:tentative="1">
+      <w:start w:val="1"/>
+      <w:numFmt w:val="bullet"/>
+      <w:lvlText w:val="o"/>
+      <w:lvlJc w:val="left"/>
+      <w:pPr>
+        <w:ind w:left="3600" w:hanging="360"/>
+      </w:pPr>
+      <w:rPr>
+        <w:rFonts w:ascii="Courier New" w:hAnsi="Courier New" w:cs="Courier New" w:hint="default"/>
+      </w:rPr>
+    </w:lvl>
+    <w:lvl w:ilvl="5" w:tplc="04090005" w:tentative="1">
+      <w:start w:val="1"/>
+      <w:numFmt w:val="bullet"/>
+      <w:lvlText w:val=""/>
+      <w:lvlJc w:val="left"/>
+      <w:pPr>
+        <w:ind w:left="4320" w:hanging="360"/>
+      </w:pPr>
+      <w:rPr>
+        <w:rFonts w:ascii="Wingdings" w:hAnsi="Wingdings" w:hint="default"/>
+      </w:rPr>
+    </w:lvl>
+    <w:lvl w:ilvl="6" w:tplc="04090001" w:tentative="1">
+      <w:start w:val="1"/>
+      <w:numFmt w:val="bullet"/>
+      <w:lvlText w:val=""/>
+      <w:lvlJc w:val="left"/>
+      <w:pPr>
+        <w:ind w:left="5040" w:hanging="360"/>
+      </w:pPr>
+      <w:rPr>
+        <w:rFonts w:ascii="Symbol" w:hAnsi="Symbol" w:hint="default"/>
+      </w:rPr>
+    </w:lvl>
+    <w:lvl w:ilvl="7" w:tplc="04090003" w:tentative="1">
+      <w:start w:val="1"/>
+      <w:numFmt w:val="bullet"/>
+      <w:lvlText w:val="o"/>
+      <w:lvlJc w:val="left"/>
+      <w:pPr>
+        <w:ind w:left="5760" w:hanging="360"/>
+      </w:pPr>
+      <w:rPr>
+        <w:rFonts w:ascii="Courier New" w:hAnsi="Courier New" w:cs="Courier New" w:hint="default"/>
+      </w:rPr>
+    </w:lvl>
+    <w:lvl w:ilvl="8" w:tplc="04090005" w:tentative="1">
+      <w:start w:val="1"/>
+      <w:numFmt w:val="bullet"/>
+      <w:lvlText w:val=""/>
+      <w:lvlJc w:val="left"/>
+      <w:pPr>
+        <w:ind w:left="6480" w:hanging="360"/>
+      </w:pPr>
+      <w:rPr>
+        <w:rFonts w:ascii="Wingdings" w:hAnsi="Wingdings" w:hint="default"/>
+      </w:rPr>
+    </w:lvl>
+  </w:abstractNum>
+  <w:abstractNum w:abstractNumId="6">
     <w:nsid w:val="6136121E"/>
     <w:multiLevelType w:val="hybridMultilevel"/>
     <w:tmpl w:val="569CEFF0"/>
@@ -5224,7 +5356,7 @@
       </w:rPr>
     </w:lvl>
   </w:abstractNum>
-  <w:abstractNum w:abstractNumId="6">
+  <w:abstractNum w:abstractNumId="7">
     <w:nsid w:val="752F5B3A"/>
     <w:multiLevelType w:val="hybridMultilevel"/>
     <w:tmpl w:val="0EA2C6A6"/>
@@ -5337,7 +5469,7 @@
       </w:rPr>
     </w:lvl>
   </w:abstractNum>
-  <w:abstractNum w:abstractNumId="7">
+  <w:abstractNum w:abstractNumId="8">
     <w:nsid w:val="7C7B5949"/>
     <w:multiLevelType w:val="multilevel"/>
     <w:tmpl w:val="DBD89ADA"/>
@@ -5460,16 +5592,16 @@
     </w:lvl>
   </w:abstractNum>
   <w:num w:numId="1">
-    <w:abstractNumId w:val="7"/>
+    <w:abstractNumId w:val="8"/>
   </w:num>
   <w:num w:numId="2">
-    <w:abstractNumId w:val="5"/>
+    <w:abstractNumId w:val="6"/>
   </w:num>
   <w:num w:numId="3">
     <w:abstractNumId w:val="1"/>
   </w:num>
   <w:num w:numId="4">
-    <w:abstractNumId w:val="6"/>
+    <w:abstractNumId w:val="7"/>
   </w:num>
   <w:num w:numId="5">
     <w:abstractNumId w:val="2"/>
@@ -5482,6 +5614,9 @@
   </w:num>
   <w:num w:numId="8">
     <w:abstractNumId w:val="3"/>
+  </w:num>
+  <w:num w:numId="9">
+    <w:abstractNumId w:val="5"/>
   </w:num>
 </w:numbering>
 </file>

</xml_diff>